<commit_message>
adding dis/advantages for topsis and borda
</commit_message>
<xml_diff>
--- a/project/דירוג טלפונים חכמים באמצעות אלגוריתמים חכמים.docx
+++ b/project/דירוג טלפונים חכמים באמצעות אלגוריתמים חכמים.docx
@@ -4073,7 +4073,7 @@
     <w:p>
       <w:pPr>
         <w:bidi/>
-        <w:spacing w:line="240" w:lineRule="auto"/>
+        <w:spacing w:after="80" w:line="240" w:lineRule="auto"/>
         <w:rPr>
           <w:rFonts w:ascii="David" w:hAnsi="David" w:cs="David"/>
           <w:sz w:val="28"/>
@@ -4097,161 +4097,50 @@
           <w:szCs w:val="28"/>
           <w:rtl/>
         </w:rPr>
-        <w:t>מהלך התמודדות עם הבעיה, בחנו מספר אלגוריתמים ושיטות לפתרונה. ב</w:t>
-      </w:r>
-      <w:r>
-        <w:rPr>
-          <w:rFonts w:ascii="David" w:hAnsi="David" w:cs="David" w:hint="cs"/>
-          <w:sz w:val="28"/>
-          <w:szCs w:val="28"/>
-          <w:rtl/>
-        </w:rPr>
-        <w:t xml:space="preserve">חלק זה נציג </w:t>
-      </w:r>
-      <w:r>
-        <w:rPr>
-          <w:rFonts w:ascii="David" w:hAnsi="David" w:cs="David" w:hint="cs"/>
-          <w:sz w:val="28"/>
-          <w:szCs w:val="28"/>
-          <w:rtl/>
-        </w:rPr>
-        <w:t xml:space="preserve">את </w:t>
-      </w:r>
-      <w:r>
-        <w:rPr>
-          <w:rFonts w:ascii="David" w:hAnsi="David" w:cs="David" w:hint="cs"/>
-          <w:sz w:val="28"/>
-          <w:szCs w:val="28"/>
-          <w:rtl/>
-        </w:rPr>
-        <w:t>מספר</w:t>
-      </w:r>
-      <w:r>
-        <w:rPr>
-          <w:rFonts w:ascii="David" w:hAnsi="David" w:cs="David" w:hint="cs"/>
-          <w:sz w:val="28"/>
-          <w:szCs w:val="28"/>
-          <w:rtl/>
-        </w:rPr>
-        <w:t xml:space="preserve"> </w:t>
-      </w:r>
-      <w:r>
-        <w:rPr>
-          <w:rFonts w:ascii="David" w:hAnsi="David" w:cs="David" w:hint="cs"/>
-          <w:sz w:val="28"/>
-          <w:szCs w:val="28"/>
-          <w:rtl/>
-        </w:rPr>
-        <w:t>ה</w:t>
-      </w:r>
-      <w:r>
-        <w:rPr>
-          <w:rFonts w:ascii="David" w:hAnsi="David" w:cs="David" w:hint="cs"/>
-          <w:sz w:val="28"/>
-          <w:szCs w:val="28"/>
-          <w:rtl/>
-        </w:rPr>
-        <w:t xml:space="preserve">אלגוריתמים </w:t>
-      </w:r>
-      <w:r>
-        <w:rPr>
-          <w:rFonts w:ascii="David" w:hAnsi="David" w:cs="David" w:hint="cs"/>
-          <w:sz w:val="28"/>
-          <w:szCs w:val="28"/>
-          <w:rtl/>
-        </w:rPr>
-        <w:t>ו</w:t>
-      </w:r>
-      <w:r>
-        <w:rPr>
-          <w:rFonts w:ascii="David" w:hAnsi="David" w:cs="David" w:hint="cs"/>
-          <w:sz w:val="28"/>
-          <w:szCs w:val="28"/>
-          <w:rtl/>
-        </w:rPr>
-        <w:t>ה</w:t>
-      </w:r>
-      <w:r>
-        <w:rPr>
-          <w:rFonts w:ascii="David" w:hAnsi="David" w:cs="David" w:hint="cs"/>
-          <w:sz w:val="28"/>
-          <w:szCs w:val="28"/>
-          <w:rtl/>
-        </w:rPr>
-        <w:t xml:space="preserve">שיטות </w:t>
-      </w:r>
-      <w:r>
-        <w:rPr>
-          <w:rFonts w:ascii="David" w:hAnsi="David" w:cs="David" w:hint="cs"/>
-          <w:sz w:val="28"/>
-          <w:szCs w:val="28"/>
-          <w:rtl/>
-        </w:rPr>
-        <w:t xml:space="preserve">שבאמצעותם </w:t>
-      </w:r>
-      <w:r>
-        <w:rPr>
-          <w:rFonts w:ascii="David" w:hAnsi="David" w:cs="David" w:hint="cs"/>
-          <w:sz w:val="28"/>
-          <w:szCs w:val="28"/>
-          <w:rtl/>
-        </w:rPr>
-        <w:t>יהיה ניתן</w:t>
-      </w:r>
-      <w:r>
-        <w:rPr>
-          <w:rFonts w:ascii="David" w:hAnsi="David" w:cs="David" w:hint="cs"/>
-          <w:sz w:val="28"/>
-          <w:szCs w:val="28"/>
-          <w:rtl/>
-        </w:rPr>
-        <w:t xml:space="preserve"> להציג פתרון יעיל לבעיה ב</w:t>
-      </w:r>
-      <w:r>
-        <w:rPr>
-          <w:rFonts w:ascii="David" w:hAnsi="David" w:cs="David" w:hint="cs"/>
-          <w:sz w:val="28"/>
-          <w:szCs w:val="28"/>
-          <w:rtl/>
-        </w:rPr>
-        <w:t>ה</w:t>
-      </w:r>
-      <w:r>
-        <w:rPr>
-          <w:rFonts w:ascii="David" w:hAnsi="David" w:cs="David" w:hint="cs"/>
-          <w:sz w:val="28"/>
-          <w:szCs w:val="28"/>
-          <w:rtl/>
-        </w:rPr>
-        <w:t xml:space="preserve">תאם לפרמטרים שהוצגו </w:t>
-      </w:r>
-      <w:r>
-        <w:rPr>
-          <w:rFonts w:ascii="David" w:hAnsi="David" w:cs="David" w:hint="cs"/>
-          <w:sz w:val="28"/>
-          <w:szCs w:val="28"/>
-          <w:rtl/>
-        </w:rPr>
-        <w:t xml:space="preserve">קודם </w:t>
-      </w:r>
-      <w:r>
-        <w:rPr>
-          <w:rFonts w:ascii="David" w:hAnsi="David" w:cs="David" w:hint="cs"/>
-          <w:sz w:val="28"/>
-          <w:szCs w:val="28"/>
-          <w:rtl/>
-        </w:rPr>
-        <w:t>לכן</w:t>
-      </w:r>
-      <w:r>
-        <w:rPr>
-          <w:rFonts w:ascii="David" w:hAnsi="David" w:cs="David" w:hint="cs"/>
-          <w:sz w:val="28"/>
-          <w:szCs w:val="28"/>
-          <w:rtl/>
-        </w:rPr>
-        <w:t xml:space="preserve">. </w:t>
-      </w:r>
+        <w:t>מהלך התמודדות עם הבעיה</w:t>
+      </w:r>
+      <w:r>
+        <w:rPr>
+          <w:rFonts w:ascii="David" w:hAnsi="David" w:cs="David" w:hint="cs"/>
+          <w:sz w:val="28"/>
+          <w:szCs w:val="28"/>
+          <w:rtl/>
+        </w:rPr>
+        <w:t>, בחנו מספר אלגוריתמים ושיטות שיכולים לסייע בפתרונה.</w:t>
+      </w:r>
+    </w:p>
+    <w:p>
+      <w:pPr>
+        <w:bidi/>
+        <w:spacing w:after="80" w:line="240" w:lineRule="auto"/>
+        <w:rPr>
+          <w:rFonts w:ascii="David" w:hAnsi="David" w:cs="David"/>
+          <w:sz w:val="28"/>
+          <w:szCs w:val="28"/>
+          <w:rtl/>
+        </w:rPr>
+      </w:pPr>
+      <w:r>
+        <w:rPr>
+          <w:rFonts w:ascii="David" w:hAnsi="David" w:cs="David" w:hint="cs"/>
+          <w:sz w:val="28"/>
+          <w:szCs w:val="28"/>
+          <w:rtl/>
+        </w:rPr>
+        <w:t xml:space="preserve">בחלק זה, נציג את האלגוריתמים והשיטות שבאמצעותם יהיה ניתן להציג פתרון יעיל לבעיה, בהתאם לפרמטרים השונים שהצגנו בחלק הקודם. </w:t>
+      </w:r>
+    </w:p>
+    <w:p>
+      <w:pPr>
+        <w:bidi/>
+        <w:spacing w:after="80" w:line="240" w:lineRule="auto"/>
+        <w:rPr>
+          <w:rFonts w:ascii="David" w:hAnsi="David" w:cs="David"/>
+          <w:sz w:val="28"/>
+          <w:szCs w:val="28"/>
+          <w:rtl/>
+        </w:rPr>
+      </w:pPr>
       <w:r>
         <w:rPr>
           <w:rFonts w:ascii="David" w:hAnsi="David" w:cs="David" w:hint="cs"/>
@@ -4267,20 +4156,19 @@
         <w:pStyle w:val="a8"/>
         <w:numPr>
           <w:ilvl w:val="0"/>
-          <w:numId w:val="13"/>
+          <w:numId w:val="24"/>
         </w:numPr>
         <w:bidi/>
-        <w:spacing w:line="240" w:lineRule="auto"/>
-        <w:ind w:left="571" w:hanging="283"/>
-        <w:rPr>
-          <w:rFonts w:ascii="David" w:hAnsi="David" w:cs="David"/>
-          <w:sz w:val="28"/>
-          <w:szCs w:val="28"/>
-        </w:rPr>
-      </w:pPr>
-      <w:r>
-        <w:rPr>
-          <w:rFonts w:ascii="David" w:hAnsi="David" w:cs="David"/>
+        <w:spacing w:after="80" w:line="240" w:lineRule="auto"/>
+        <w:rPr>
+          <w:rFonts w:ascii="David" w:hAnsi="David" w:cs="David"/>
+          <w:sz w:val="28"/>
+          <w:szCs w:val="28"/>
+        </w:rPr>
+      </w:pPr>
+      <w:r>
+        <w:rPr>
+          <w:rFonts w:ascii="David" w:hAnsi="David" w:cs="David" w:hint="cs"/>
           <w:sz w:val="28"/>
           <w:szCs w:val="28"/>
           <w:rtl/>
@@ -4289,7 +4177,7 @@
       </w:r>
       <w:r>
         <w:rPr>
-          <w:rFonts w:ascii="David" w:hAnsi="David" w:cs="David"/>
+          <w:rFonts w:ascii="David" w:hAnsi="David" w:cs="David" w:hint="cs"/>
           <w:sz w:val="28"/>
           <w:szCs w:val="28"/>
         </w:rPr>
@@ -4310,11 +4198,10 @@
         <w:pStyle w:val="a8"/>
         <w:numPr>
           <w:ilvl w:val="0"/>
-          <w:numId w:val="13"/>
+          <w:numId w:val="24"/>
         </w:numPr>
         <w:bidi/>
-        <w:spacing w:line="240" w:lineRule="auto"/>
-        <w:ind w:left="571" w:hanging="283"/>
+        <w:spacing w:after="80" w:line="240" w:lineRule="auto"/>
         <w:rPr>
           <w:rFonts w:ascii="David" w:hAnsi="David" w:cs="David"/>
           <w:sz w:val="28"/>
@@ -4353,16 +4240,14 @@
         <w:pStyle w:val="a8"/>
         <w:numPr>
           <w:ilvl w:val="0"/>
-          <w:numId w:val="13"/>
+          <w:numId w:val="24"/>
         </w:numPr>
         <w:bidi/>
-        <w:spacing w:line="240" w:lineRule="auto"/>
-        <w:ind w:left="571" w:hanging="283"/>
-        <w:rPr>
-          <w:rFonts w:ascii="David" w:hAnsi="David" w:cs="David"/>
-          <w:sz w:val="28"/>
-          <w:szCs w:val="28"/>
-          <w:rtl/>
+        <w:spacing w:after="80" w:line="240" w:lineRule="auto"/>
+        <w:rPr>
+          <w:rFonts w:ascii="David" w:hAnsi="David" w:cs="David"/>
+          <w:sz w:val="28"/>
+          <w:szCs w:val="28"/>
         </w:rPr>
       </w:pPr>
       <w:r>
@@ -4373,6 +4258,27 @@
           <w:rtl/>
         </w:rPr>
         <w:t>שיטת שולצה.</w:t>
+      </w:r>
+    </w:p>
+    <w:p>
+      <w:pPr>
+        <w:bidi/>
+        <w:spacing w:after="80" w:line="240" w:lineRule="auto"/>
+        <w:rPr>
+          <w:rFonts w:ascii="David" w:hAnsi="David" w:cs="David"/>
+          <w:sz w:val="28"/>
+          <w:szCs w:val="28"/>
+          <w:rtl/>
+        </w:rPr>
+      </w:pPr>
+      <w:r>
+        <w:rPr>
+          <w:rFonts w:ascii="David" w:hAnsi="David" w:cs="David" w:hint="cs"/>
+          <w:sz w:val="28"/>
+          <w:szCs w:val="28"/>
+          <w:rtl/>
+        </w:rPr>
+        <w:t>כמו כן, נסקור את האלגוריתמים והשיטות הנ"ל על ידי הצגת סקירה כללית, אופן הפעולה, כיצד הם מסייעים בפתרון הבעיה וכן יתרונות וחסרונות.</w:t>
       </w:r>
     </w:p>
     <w:p>
@@ -5511,6 +5417,7 @@
             <w:sz w:val="28"/>
             <w:szCs w:val="28"/>
           </w:rPr>
+          <w:lastRenderedPageBreak/>
           <m:t>N</m:t>
         </m:r>
       </m:oMath>
@@ -5658,7 +5565,12 @@
           <w:rtl/>
         </w:rPr>
       </w:pPr>
-      <w:r>
+    </w:p>
+    <w:p>
+      <w:pPr>
+        <w:bidi/>
+        <w:spacing w:before="240" w:after="0" w:line="276" w:lineRule="auto"/>
+        <w:ind w:left="146"/>
         <w:rPr>
           <w:rFonts w:ascii="David" w:hAnsi="David" w:cs="David"/>
           <w:sz w:val="32"/>
@@ -5666,7 +5578,15 @@
           <w:u w:val="single"/>
           <w:rtl/>
         </w:rPr>
-        <w:lastRenderedPageBreak/>
+      </w:pPr>
+      <w:r>
+        <w:rPr>
+          <w:rFonts w:ascii="David" w:hAnsi="David" w:cs="David"/>
+          <w:sz w:val="32"/>
+          <w:szCs w:val="32"/>
+          <w:u w:val="single"/>
+          <w:rtl/>
+        </w:rPr>
         <w:t>הערות</w:t>
       </w:r>
     </w:p>
@@ -6219,7 +6139,6 @@
           <w:rFonts w:ascii="David" w:hAnsi="David" w:cs="David"/>
           <w:sz w:val="28"/>
           <w:szCs w:val="28"/>
-          <w:rtl/>
         </w:rPr>
       </w:pPr>
       <w:r>
@@ -6313,6 +6232,234 @@
           <w:rtl/>
         </w:rPr>
         <w:t xml:space="preserve">. </w:t>
+      </w:r>
+    </w:p>
+    <w:p>
+      <w:pPr>
+        <w:bidi/>
+        <w:spacing w:line="240" w:lineRule="auto"/>
+        <w:rPr>
+          <w:rFonts w:ascii="David" w:hAnsi="David" w:cs="David"/>
+          <w:sz w:val="28"/>
+          <w:szCs w:val="28"/>
+          <w:rtl/>
+        </w:rPr>
+      </w:pPr>
+    </w:p>
+    <w:p>
+      <w:pPr>
+        <w:bidi/>
+        <w:spacing w:line="240" w:lineRule="auto"/>
+        <w:rPr>
+          <w:rFonts w:ascii="David" w:hAnsi="David" w:cs="David"/>
+          <w:sz w:val="32"/>
+          <w:szCs w:val="32"/>
+          <w:u w:val="single"/>
+          <w:rtl/>
+        </w:rPr>
+      </w:pPr>
+      <w:r>
+        <w:rPr>
+          <w:rFonts w:ascii="David" w:hAnsi="David" w:cs="David" w:hint="cs"/>
+          <w:sz w:val="32"/>
+          <w:szCs w:val="32"/>
+          <w:u w:val="single"/>
+          <w:rtl/>
+        </w:rPr>
+        <w:t>יתרונות</w:t>
+      </w:r>
+    </w:p>
+    <w:p>
+      <w:pPr>
+        <w:pStyle w:val="a8"/>
+        <w:numPr>
+          <w:ilvl w:val="0"/>
+          <w:numId w:val="22"/>
+        </w:numPr>
+        <w:bidi/>
+        <w:spacing w:line="240" w:lineRule="auto"/>
+        <w:rPr>
+          <w:rFonts w:ascii="David" w:hAnsi="David" w:cs="David"/>
+          <w:sz w:val="28"/>
+          <w:szCs w:val="28"/>
+          <w:u w:val="single"/>
+        </w:rPr>
+      </w:pPr>
+      <w:r>
+        <w:rPr>
+          <w:rFonts w:ascii="David" w:hAnsi="David" w:cs="David" w:hint="cs"/>
+          <w:sz w:val="28"/>
+          <w:szCs w:val="28"/>
+          <w:rtl/>
+        </w:rPr>
+        <w:t xml:space="preserve">שיטה פשוטה להשוואה בין מערכות רבות ובין קריטריונים רבים. </w:t>
+      </w:r>
+    </w:p>
+    <w:p>
+      <w:pPr>
+        <w:pStyle w:val="a8"/>
+        <w:numPr>
+          <w:ilvl w:val="0"/>
+          <w:numId w:val="22"/>
+        </w:numPr>
+        <w:bidi/>
+        <w:spacing w:line="240" w:lineRule="auto"/>
+        <w:rPr>
+          <w:rFonts w:ascii="David" w:hAnsi="David" w:cs="David"/>
+          <w:sz w:val="28"/>
+          <w:szCs w:val="28"/>
+          <w:u w:val="single"/>
+        </w:rPr>
+      </w:pPr>
+      <w:r>
+        <w:rPr>
+          <w:rFonts w:ascii="David" w:hAnsi="David" w:cs="David" w:hint="cs"/>
+          <w:sz w:val="28"/>
+          <w:szCs w:val="28"/>
+          <w:rtl/>
+        </w:rPr>
+        <w:t>החישובים בשיטה פשוטים לביצוע.</w:t>
+      </w:r>
+    </w:p>
+    <w:p>
+      <w:pPr>
+        <w:pStyle w:val="a8"/>
+        <w:numPr>
+          <w:ilvl w:val="0"/>
+          <w:numId w:val="22"/>
+        </w:numPr>
+        <w:bidi/>
+        <w:spacing w:line="240" w:lineRule="auto"/>
+        <w:rPr>
+          <w:rFonts w:ascii="David" w:hAnsi="David" w:cs="David"/>
+          <w:sz w:val="28"/>
+          <w:szCs w:val="28"/>
+          <w:u w:val="single"/>
+        </w:rPr>
+      </w:pPr>
+      <w:r>
+        <w:rPr>
+          <w:rFonts w:ascii="David" w:hAnsi="David" w:cs="David" w:hint="cs"/>
+          <w:sz w:val="28"/>
+          <w:szCs w:val="28"/>
+          <w:rtl/>
+        </w:rPr>
+        <w:t xml:space="preserve">הבוחרים מסוגלים להביע מערכת העדפות מפורטת. </w:t>
+      </w:r>
+    </w:p>
+    <w:p>
+      <w:pPr>
+        <w:bidi/>
+        <w:spacing w:line="240" w:lineRule="auto"/>
+        <w:rPr>
+          <w:rFonts w:ascii="David" w:hAnsi="David" w:cs="David"/>
+          <w:sz w:val="28"/>
+          <w:szCs w:val="28"/>
+          <w:u w:val="single"/>
+          <w:rtl/>
+        </w:rPr>
+      </w:pPr>
+    </w:p>
+    <w:p>
+      <w:pPr>
+        <w:bidi/>
+        <w:spacing w:line="240" w:lineRule="auto"/>
+        <w:rPr>
+          <w:rFonts w:ascii="David" w:hAnsi="David" w:cs="David"/>
+          <w:sz w:val="32"/>
+          <w:szCs w:val="32"/>
+          <w:u w:val="single"/>
+          <w:rtl/>
+        </w:rPr>
+      </w:pPr>
+      <w:r>
+        <w:rPr>
+          <w:rFonts w:ascii="David" w:hAnsi="David" w:cs="David" w:hint="cs"/>
+          <w:sz w:val="32"/>
+          <w:szCs w:val="32"/>
+          <w:u w:val="single"/>
+          <w:rtl/>
+        </w:rPr>
+        <w:t>חסרונות</w:t>
+      </w:r>
+    </w:p>
+    <w:p>
+      <w:pPr>
+        <w:pStyle w:val="a8"/>
+        <w:numPr>
+          <w:ilvl w:val="0"/>
+          <w:numId w:val="23"/>
+        </w:numPr>
+        <w:bidi/>
+        <w:spacing w:line="240" w:lineRule="auto"/>
+        <w:rPr>
+          <w:rFonts w:ascii="David" w:hAnsi="David" w:cs="David"/>
+          <w:sz w:val="28"/>
+          <w:szCs w:val="28"/>
+          <w:u w:val="single"/>
+        </w:rPr>
+      </w:pPr>
+      <w:r>
+        <w:rPr>
+          <w:rFonts w:ascii="David" w:hAnsi="David" w:cs="David" w:hint="cs"/>
+          <w:sz w:val="28"/>
+          <w:szCs w:val="28"/>
+          <w:rtl/>
+        </w:rPr>
+        <w:t>אין התחשבות ביעילות ובאמינות (דיוק) החישוב.</w:t>
+      </w:r>
+    </w:p>
+    <w:p>
+      <w:pPr>
+        <w:pStyle w:val="a8"/>
+        <w:numPr>
+          <w:ilvl w:val="0"/>
+          <w:numId w:val="23"/>
+        </w:numPr>
+        <w:bidi/>
+        <w:spacing w:line="240" w:lineRule="auto"/>
+        <w:rPr>
+          <w:rFonts w:ascii="David" w:hAnsi="David" w:cs="David"/>
+          <w:sz w:val="28"/>
+          <w:szCs w:val="28"/>
+          <w:u w:val="single"/>
+        </w:rPr>
+      </w:pPr>
+      <w:r>
+        <w:rPr>
+          <w:rFonts w:ascii="David" w:hAnsi="David" w:cs="David" w:hint="cs"/>
+          <w:sz w:val="28"/>
+          <w:szCs w:val="28"/>
+          <w:rtl/>
+        </w:rPr>
+        <w:t xml:space="preserve">המערכת דורשת לפחות רמה מסוימת של נומריות כדי לעבוד. ייתכן שלבוחרים יהיה קשה להבין. </w:t>
+      </w:r>
+    </w:p>
+    <w:p>
+      <w:pPr>
+        <w:pStyle w:val="a8"/>
+        <w:numPr>
+          <w:ilvl w:val="0"/>
+          <w:numId w:val="23"/>
+        </w:numPr>
+        <w:bidi/>
+        <w:spacing w:line="240" w:lineRule="auto"/>
+        <w:rPr>
+          <w:rFonts w:ascii="David" w:hAnsi="David" w:cs="David"/>
+          <w:sz w:val="28"/>
+          <w:szCs w:val="28"/>
+          <w:u w:val="single"/>
+          <w:rtl/>
+        </w:rPr>
+      </w:pPr>
+      <w:r>
+        <w:rPr>
+          <w:rFonts w:ascii="David" w:hAnsi="David" w:cs="David" w:hint="cs"/>
+          <w:sz w:val="28"/>
+          <w:szCs w:val="28"/>
+          <w:rtl/>
+        </w:rPr>
+        <w:t xml:space="preserve">רמת המידתיות ומספר הקולות המבוזבזים תלויים במידה רבה בגודל המחוזות, כלומר בכמות הבוחרים. </w:t>
       </w:r>
     </w:p>
     <w:p>
@@ -9584,6 +9731,235 @@
       <w:pPr>
         <w:bidi/>
         <w:spacing w:after="0" w:line="276" w:lineRule="auto"/>
+        <w:ind w:left="146"/>
+        <w:rPr>
+          <w:rFonts w:ascii="David" w:hAnsi="David" w:cs="David"/>
+          <w:sz w:val="32"/>
+          <w:szCs w:val="32"/>
+          <w:u w:val="single"/>
+          <w:rtl/>
+        </w:rPr>
+      </w:pPr>
+      <w:r>
+        <w:rPr>
+          <w:rFonts w:ascii="David" w:hAnsi="David" w:cs="David" w:hint="cs"/>
+          <w:sz w:val="32"/>
+          <w:szCs w:val="32"/>
+          <w:u w:val="single"/>
+          <w:rtl/>
+        </w:rPr>
+        <w:lastRenderedPageBreak/>
+        <w:t>יתרונות</w:t>
+      </w:r>
+    </w:p>
+    <w:p>
+      <w:pPr>
+        <w:pStyle w:val="a8"/>
+        <w:numPr>
+          <w:ilvl w:val="0"/>
+          <w:numId w:val="25"/>
+        </w:numPr>
+        <w:bidi/>
+        <w:spacing w:after="0" w:line="276" w:lineRule="auto"/>
+        <w:ind w:left="571" w:hanging="283"/>
+        <w:rPr>
+          <w:rFonts w:ascii="David" w:hAnsi="David" w:cs="David"/>
+          <w:sz w:val="28"/>
+          <w:szCs w:val="28"/>
+          <w:u w:color="00B050"/>
+        </w:rPr>
+      </w:pPr>
+      <w:r>
+        <w:rPr>
+          <w:rFonts w:ascii="David" w:hAnsi="David" w:cs="David" w:hint="cs"/>
+          <w:sz w:val="28"/>
+          <w:szCs w:val="28"/>
+          <w:u w:color="00B050"/>
+          <w:rtl/>
+        </w:rPr>
+        <w:t>פשוט, רציונלי ובעל קונספט קל להבנה.</w:t>
+      </w:r>
+    </w:p>
+    <w:p>
+      <w:pPr>
+        <w:pStyle w:val="a8"/>
+        <w:numPr>
+          <w:ilvl w:val="0"/>
+          <w:numId w:val="25"/>
+        </w:numPr>
+        <w:bidi/>
+        <w:spacing w:after="0" w:line="276" w:lineRule="auto"/>
+        <w:ind w:left="571" w:hanging="283"/>
+        <w:rPr>
+          <w:rFonts w:ascii="David" w:hAnsi="David" w:cs="David"/>
+          <w:sz w:val="28"/>
+          <w:szCs w:val="28"/>
+          <w:u w:color="00B050"/>
+        </w:rPr>
+      </w:pPr>
+      <w:r>
+        <w:rPr>
+          <w:rFonts w:ascii="David" w:hAnsi="David" w:cs="David" w:hint="cs"/>
+          <w:sz w:val="28"/>
+          <w:szCs w:val="28"/>
+          <w:u w:color="00B050"/>
+          <w:rtl/>
+        </w:rPr>
+        <w:t>אינטואיטיבי ובעל לוגיקה ברורה שמייצגת את הרציונל מאחורי הבחירה האנושית.</w:t>
+      </w:r>
+    </w:p>
+    <w:p>
+      <w:pPr>
+        <w:pStyle w:val="a8"/>
+        <w:numPr>
+          <w:ilvl w:val="0"/>
+          <w:numId w:val="25"/>
+        </w:numPr>
+        <w:bidi/>
+        <w:spacing w:after="0" w:line="276" w:lineRule="auto"/>
+        <w:ind w:left="571" w:hanging="283"/>
+        <w:rPr>
+          <w:rFonts w:ascii="David" w:hAnsi="David" w:cs="David"/>
+          <w:sz w:val="28"/>
+          <w:szCs w:val="28"/>
+          <w:u w:color="00B050"/>
+        </w:rPr>
+      </w:pPr>
+      <w:r>
+        <w:rPr>
+          <w:rFonts w:ascii="David" w:hAnsi="David" w:cs="David" w:hint="cs"/>
+          <w:sz w:val="28"/>
+          <w:szCs w:val="28"/>
+          <w:u w:color="00B050"/>
+          <w:rtl/>
+        </w:rPr>
+        <w:t>קל לחישוב ויעיל.</w:t>
+      </w:r>
+    </w:p>
+    <w:p>
+      <w:pPr>
+        <w:bidi/>
+        <w:spacing w:after="0" w:line="276" w:lineRule="auto"/>
+        <w:rPr>
+          <w:rFonts w:ascii="David" w:hAnsi="David" w:cs="David"/>
+          <w:sz w:val="28"/>
+          <w:szCs w:val="28"/>
+          <w:u w:color="00B050"/>
+          <w:rtl/>
+        </w:rPr>
+      </w:pPr>
+    </w:p>
+    <w:p>
+      <w:pPr>
+        <w:bidi/>
+        <w:spacing w:after="0" w:line="276" w:lineRule="auto"/>
+        <w:rPr>
+          <w:rFonts w:ascii="David" w:hAnsi="David" w:cs="David"/>
+          <w:sz w:val="32"/>
+          <w:szCs w:val="32"/>
+          <w:u w:val="single"/>
+          <w:rtl/>
+        </w:rPr>
+      </w:pPr>
+      <w:r>
+        <w:rPr>
+          <w:rFonts w:ascii="David" w:hAnsi="David" w:cs="David" w:hint="cs"/>
+          <w:sz w:val="32"/>
+          <w:szCs w:val="32"/>
+          <w:u w:val="single"/>
+          <w:rtl/>
+        </w:rPr>
+        <w:t>חסרונות</w:t>
+      </w:r>
+    </w:p>
+    <w:p>
+      <w:pPr>
+        <w:pStyle w:val="a8"/>
+        <w:numPr>
+          <w:ilvl w:val="0"/>
+          <w:numId w:val="26"/>
+        </w:numPr>
+        <w:bidi/>
+        <w:spacing w:after="0" w:line="276" w:lineRule="auto"/>
+        <w:rPr>
+          <w:rFonts w:ascii="David" w:hAnsi="David" w:cs="David"/>
+          <w:sz w:val="28"/>
+          <w:szCs w:val="28"/>
+          <w:u w:color="00B050"/>
+        </w:rPr>
+      </w:pPr>
+      <w:r>
+        <w:rPr>
+          <w:rFonts w:ascii="David" w:hAnsi="David" w:cs="David" w:hint="cs"/>
+          <w:sz w:val="28"/>
+          <w:szCs w:val="28"/>
+          <w:u w:color="00B050"/>
+          <w:rtl/>
+        </w:rPr>
+        <w:t>כאמור, השיטה מחשבת מרחק על פי הנוסחה של מרחק אוקלידי. משמעות הדבר היא שלא לוקחים בחשבון את הקורלציה בין הקריטריונים.</w:t>
+      </w:r>
+    </w:p>
+    <w:p>
+      <w:pPr>
+        <w:pStyle w:val="a8"/>
+        <w:numPr>
+          <w:ilvl w:val="0"/>
+          <w:numId w:val="26"/>
+        </w:numPr>
+        <w:bidi/>
+        <w:spacing w:after="0" w:line="276" w:lineRule="auto"/>
+        <w:rPr>
+          <w:rFonts w:ascii="David" w:hAnsi="David" w:cs="David"/>
+          <w:sz w:val="28"/>
+          <w:szCs w:val="28"/>
+          <w:u w:color="00B050"/>
+        </w:rPr>
+      </w:pPr>
+      <w:r>
+        <w:rPr>
+          <w:rFonts w:ascii="David" w:hAnsi="David" w:cs="David" w:hint="cs"/>
+          <w:sz w:val="28"/>
+          <w:szCs w:val="28"/>
+          <w:u w:color="00B050"/>
+          <w:rtl/>
+        </w:rPr>
+        <w:t>באופן יחסי, חישוב המשקל קשה.</w:t>
+      </w:r>
+    </w:p>
+    <w:p>
+      <w:pPr>
+        <w:pStyle w:val="a8"/>
+        <w:numPr>
+          <w:ilvl w:val="0"/>
+          <w:numId w:val="26"/>
+        </w:numPr>
+        <w:bidi/>
+        <w:spacing w:after="0" w:line="276" w:lineRule="auto"/>
+        <w:rPr>
+          <w:rFonts w:ascii="David" w:hAnsi="David" w:cs="David"/>
+          <w:sz w:val="28"/>
+          <w:szCs w:val="28"/>
+          <w:u w:color="00B050"/>
+          <w:rtl/>
+        </w:rPr>
+      </w:pPr>
+      <w:r>
+        <w:rPr>
+          <w:rFonts w:ascii="David" w:hAnsi="David" w:cs="David" w:hint="cs"/>
+          <w:sz w:val="28"/>
+          <w:szCs w:val="28"/>
+          <w:u w:color="00B050"/>
+          <w:rtl/>
+        </w:rPr>
+        <w:t>קשה לשמור על עקביות בשיפוט.</w:t>
+      </w:r>
+      <w:bookmarkStart w:id="0" w:name="_GoBack"/>
+      <w:bookmarkEnd w:id="0"/>
+    </w:p>
+    <w:p>
+      <w:pPr>
+        <w:bidi/>
+        <w:spacing w:after="0" w:line="276" w:lineRule="auto"/>
         <w:jc w:val="center"/>
         <w:rPr>
           <w:rFonts w:ascii="David" w:hAnsi="David" w:cs="David"/>
@@ -9595,9 +9971,14 @@
           <w:rtl/>
         </w:rPr>
       </w:pPr>
-      <w:r>
-        <w:rPr>
-          <w:rFonts w:ascii="David" w:hAnsi="David" w:cs="David" w:hint="cs"/>
+    </w:p>
+    <w:p>
+      <w:pPr>
+        <w:bidi/>
+        <w:spacing w:after="0" w:line="276" w:lineRule="auto"/>
+        <w:jc w:val="center"/>
+        <w:rPr>
+          <w:rFonts w:ascii="David" w:hAnsi="David" w:cs="David"/>
           <w:b/>
           <w:bCs/>
           <w:sz w:val="44"/>
@@ -9605,7 +9986,33 @@
           <w:u w:val="double" w:color="00B050"/>
           <w:rtl/>
         </w:rPr>
-        <w:lastRenderedPageBreak/>
+      </w:pPr>
+    </w:p>
+    <w:p>
+      <w:pPr>
+        <w:bidi/>
+        <w:spacing w:after="0" w:line="276" w:lineRule="auto"/>
+        <w:jc w:val="center"/>
+        <w:rPr>
+          <w:rFonts w:ascii="David" w:hAnsi="David" w:cs="David"/>
+          <w:b/>
+          <w:bCs/>
+          <w:sz w:val="44"/>
+          <w:szCs w:val="44"/>
+          <w:u w:val="double" w:color="00B050"/>
+          <w:rtl/>
+        </w:rPr>
+      </w:pPr>
+      <w:r>
+        <w:rPr>
+          <w:rFonts w:ascii="David" w:hAnsi="David" w:cs="David" w:hint="cs"/>
+          <w:b/>
+          <w:bCs/>
+          <w:sz w:val="44"/>
+          <w:szCs w:val="44"/>
+          <w:u w:val="double" w:color="00B050"/>
+          <w:rtl/>
+        </w:rPr>
         <w:t>שיטת שולצה</w:t>
       </w:r>
     </w:p>
@@ -10186,6 +10593,7 @@
           <w:szCs w:val="28"/>
           <w:rtl/>
         </w:rPr>
+        <w:lastRenderedPageBreak/>
         <w:t xml:space="preserve">בונים גרף מכוון משוקלל, </w:t>
       </w:r>
       <w:proofErr w:type="spellStart"/>
@@ -10552,7 +10960,6 @@
           <w:u w:val="single"/>
           <w:rtl/>
         </w:rPr>
-        <w:lastRenderedPageBreak/>
         <w:t>ש</w:t>
       </w:r>
       <w:r>
@@ -11062,6 +11469,7 @@
           <w:szCs w:val="28"/>
           <w:rtl/>
         </w:rPr>
+        <w:lastRenderedPageBreak/>
         <w:t xml:space="preserve">במקרה זה, בהתאם לבעיה הספציפית בה אנחנו דנים, שיטת </w:t>
       </w:r>
       <w:r>
@@ -12921,8 +13329,6 @@
         </w:rPr>
         <w:t>טלפון</w:t>
       </w:r>
-      <w:bookmarkStart w:id="0" w:name="_GoBack"/>
-      <w:bookmarkEnd w:id="0"/>
       <w:r>
         <w:rPr>
           <w:rFonts w:ascii="David" w:hAnsi="David" w:cs="David"/>
@@ -13246,6 +13652,345 @@
     </w:lvl>
   </w:abstractNum>
   <w:abstractNum w:abstractNumId="1" w15:restartNumberingAfterBreak="0">
+    <w:nsid w:val="054143C5"/>
+    <w:multiLevelType w:val="hybridMultilevel"/>
+    <w:tmpl w:val="37DEA7C8"/>
+    <w:lvl w:ilvl="0" w:tplc="04090001">
+      <w:start w:val="1"/>
+      <w:numFmt w:val="bullet"/>
+      <w:lvlText w:val=""/>
+      <w:lvlJc w:val="left"/>
+      <w:pPr>
+        <w:ind w:left="720" w:hanging="360"/>
+      </w:pPr>
+      <w:rPr>
+        <w:rFonts w:ascii="Symbol" w:hAnsi="Symbol" w:hint="default"/>
+      </w:rPr>
+    </w:lvl>
+    <w:lvl w:ilvl="1" w:tplc="04090003" w:tentative="1">
+      <w:start w:val="1"/>
+      <w:numFmt w:val="bullet"/>
+      <w:lvlText w:val="o"/>
+      <w:lvlJc w:val="left"/>
+      <w:pPr>
+        <w:ind w:left="1440" w:hanging="360"/>
+      </w:pPr>
+      <w:rPr>
+        <w:rFonts w:ascii="Courier New" w:hAnsi="Courier New" w:cs="Courier New" w:hint="default"/>
+      </w:rPr>
+    </w:lvl>
+    <w:lvl w:ilvl="2" w:tplc="04090005" w:tentative="1">
+      <w:start w:val="1"/>
+      <w:numFmt w:val="bullet"/>
+      <w:lvlText w:val=""/>
+      <w:lvlJc w:val="left"/>
+      <w:pPr>
+        <w:ind w:left="2160" w:hanging="360"/>
+      </w:pPr>
+      <w:rPr>
+        <w:rFonts w:ascii="Wingdings" w:hAnsi="Wingdings" w:hint="default"/>
+      </w:rPr>
+    </w:lvl>
+    <w:lvl w:ilvl="3" w:tplc="04090001" w:tentative="1">
+      <w:start w:val="1"/>
+      <w:numFmt w:val="bullet"/>
+      <w:lvlText w:val=""/>
+      <w:lvlJc w:val="left"/>
+      <w:pPr>
+        <w:ind w:left="2880" w:hanging="360"/>
+      </w:pPr>
+      <w:rPr>
+        <w:rFonts w:ascii="Symbol" w:hAnsi="Symbol" w:hint="default"/>
+      </w:rPr>
+    </w:lvl>
+    <w:lvl w:ilvl="4" w:tplc="04090003" w:tentative="1">
+      <w:start w:val="1"/>
+      <w:numFmt w:val="bullet"/>
+      <w:lvlText w:val="o"/>
+      <w:lvlJc w:val="left"/>
+      <w:pPr>
+        <w:ind w:left="3600" w:hanging="360"/>
+      </w:pPr>
+      <w:rPr>
+        <w:rFonts w:ascii="Courier New" w:hAnsi="Courier New" w:cs="Courier New" w:hint="default"/>
+      </w:rPr>
+    </w:lvl>
+    <w:lvl w:ilvl="5" w:tplc="04090005" w:tentative="1">
+      <w:start w:val="1"/>
+      <w:numFmt w:val="bullet"/>
+      <w:lvlText w:val=""/>
+      <w:lvlJc w:val="left"/>
+      <w:pPr>
+        <w:ind w:left="4320" w:hanging="360"/>
+      </w:pPr>
+      <w:rPr>
+        <w:rFonts w:ascii="Wingdings" w:hAnsi="Wingdings" w:hint="default"/>
+      </w:rPr>
+    </w:lvl>
+    <w:lvl w:ilvl="6" w:tplc="04090001" w:tentative="1">
+      <w:start w:val="1"/>
+      <w:numFmt w:val="bullet"/>
+      <w:lvlText w:val=""/>
+      <w:lvlJc w:val="left"/>
+      <w:pPr>
+        <w:ind w:left="5040" w:hanging="360"/>
+      </w:pPr>
+      <w:rPr>
+        <w:rFonts w:ascii="Symbol" w:hAnsi="Symbol" w:hint="default"/>
+      </w:rPr>
+    </w:lvl>
+    <w:lvl w:ilvl="7" w:tplc="04090003" w:tentative="1">
+      <w:start w:val="1"/>
+      <w:numFmt w:val="bullet"/>
+      <w:lvlText w:val="o"/>
+      <w:lvlJc w:val="left"/>
+      <w:pPr>
+        <w:ind w:left="5760" w:hanging="360"/>
+      </w:pPr>
+      <w:rPr>
+        <w:rFonts w:ascii="Courier New" w:hAnsi="Courier New" w:cs="Courier New" w:hint="default"/>
+      </w:rPr>
+    </w:lvl>
+    <w:lvl w:ilvl="8" w:tplc="04090005" w:tentative="1">
+      <w:start w:val="1"/>
+      <w:numFmt w:val="bullet"/>
+      <w:lvlText w:val=""/>
+      <w:lvlJc w:val="left"/>
+      <w:pPr>
+        <w:ind w:left="6480" w:hanging="360"/>
+      </w:pPr>
+      <w:rPr>
+        <w:rFonts w:ascii="Wingdings" w:hAnsi="Wingdings" w:hint="default"/>
+      </w:rPr>
+    </w:lvl>
+  </w:abstractNum>
+  <w:abstractNum w:abstractNumId="2" w15:restartNumberingAfterBreak="0">
+    <w:nsid w:val="085C5D7D"/>
+    <w:multiLevelType w:val="hybridMultilevel"/>
+    <w:tmpl w:val="8FEE1526"/>
+    <w:lvl w:ilvl="0" w:tplc="04090001">
+      <w:start w:val="1"/>
+      <w:numFmt w:val="bullet"/>
+      <w:lvlText w:val=""/>
+      <w:lvlJc w:val="left"/>
+      <w:pPr>
+        <w:ind w:left="720" w:hanging="360"/>
+      </w:pPr>
+      <w:rPr>
+        <w:rFonts w:ascii="Symbol" w:hAnsi="Symbol" w:hint="default"/>
+      </w:rPr>
+    </w:lvl>
+    <w:lvl w:ilvl="1" w:tplc="04090003" w:tentative="1">
+      <w:start w:val="1"/>
+      <w:numFmt w:val="bullet"/>
+      <w:lvlText w:val="o"/>
+      <w:lvlJc w:val="left"/>
+      <w:pPr>
+        <w:ind w:left="1440" w:hanging="360"/>
+      </w:pPr>
+      <w:rPr>
+        <w:rFonts w:ascii="Courier New" w:hAnsi="Courier New" w:cs="Courier New" w:hint="default"/>
+      </w:rPr>
+    </w:lvl>
+    <w:lvl w:ilvl="2" w:tplc="04090005" w:tentative="1">
+      <w:start w:val="1"/>
+      <w:numFmt w:val="bullet"/>
+      <w:lvlText w:val=""/>
+      <w:lvlJc w:val="left"/>
+      <w:pPr>
+        <w:ind w:left="2160" w:hanging="360"/>
+      </w:pPr>
+      <w:rPr>
+        <w:rFonts w:ascii="Wingdings" w:hAnsi="Wingdings" w:hint="default"/>
+      </w:rPr>
+    </w:lvl>
+    <w:lvl w:ilvl="3" w:tplc="04090001" w:tentative="1">
+      <w:start w:val="1"/>
+      <w:numFmt w:val="bullet"/>
+      <w:lvlText w:val=""/>
+      <w:lvlJc w:val="left"/>
+      <w:pPr>
+        <w:ind w:left="2880" w:hanging="360"/>
+      </w:pPr>
+      <w:rPr>
+        <w:rFonts w:ascii="Symbol" w:hAnsi="Symbol" w:hint="default"/>
+      </w:rPr>
+    </w:lvl>
+    <w:lvl w:ilvl="4" w:tplc="04090003" w:tentative="1">
+      <w:start w:val="1"/>
+      <w:numFmt w:val="bullet"/>
+      <w:lvlText w:val="o"/>
+      <w:lvlJc w:val="left"/>
+      <w:pPr>
+        <w:ind w:left="3600" w:hanging="360"/>
+      </w:pPr>
+      <w:rPr>
+        <w:rFonts w:ascii="Courier New" w:hAnsi="Courier New" w:cs="Courier New" w:hint="default"/>
+      </w:rPr>
+    </w:lvl>
+    <w:lvl w:ilvl="5" w:tplc="04090005" w:tentative="1">
+      <w:start w:val="1"/>
+      <w:numFmt w:val="bullet"/>
+      <w:lvlText w:val=""/>
+      <w:lvlJc w:val="left"/>
+      <w:pPr>
+        <w:ind w:left="4320" w:hanging="360"/>
+      </w:pPr>
+      <w:rPr>
+        <w:rFonts w:ascii="Wingdings" w:hAnsi="Wingdings" w:hint="default"/>
+      </w:rPr>
+    </w:lvl>
+    <w:lvl w:ilvl="6" w:tplc="04090001" w:tentative="1">
+      <w:start w:val="1"/>
+      <w:numFmt w:val="bullet"/>
+      <w:lvlText w:val=""/>
+      <w:lvlJc w:val="left"/>
+      <w:pPr>
+        <w:ind w:left="5040" w:hanging="360"/>
+      </w:pPr>
+      <w:rPr>
+        <w:rFonts w:ascii="Symbol" w:hAnsi="Symbol" w:hint="default"/>
+      </w:rPr>
+    </w:lvl>
+    <w:lvl w:ilvl="7" w:tplc="04090003" w:tentative="1">
+      <w:start w:val="1"/>
+      <w:numFmt w:val="bullet"/>
+      <w:lvlText w:val="o"/>
+      <w:lvlJc w:val="left"/>
+      <w:pPr>
+        <w:ind w:left="5760" w:hanging="360"/>
+      </w:pPr>
+      <w:rPr>
+        <w:rFonts w:ascii="Courier New" w:hAnsi="Courier New" w:cs="Courier New" w:hint="default"/>
+      </w:rPr>
+    </w:lvl>
+    <w:lvl w:ilvl="8" w:tplc="04090005" w:tentative="1">
+      <w:start w:val="1"/>
+      <w:numFmt w:val="bullet"/>
+      <w:lvlText w:val=""/>
+      <w:lvlJc w:val="left"/>
+      <w:pPr>
+        <w:ind w:left="6480" w:hanging="360"/>
+      </w:pPr>
+      <w:rPr>
+        <w:rFonts w:ascii="Wingdings" w:hAnsi="Wingdings" w:hint="default"/>
+      </w:rPr>
+    </w:lvl>
+  </w:abstractNum>
+  <w:abstractNum w:abstractNumId="3" w15:restartNumberingAfterBreak="0">
+    <w:nsid w:val="0A6B501A"/>
+    <w:multiLevelType w:val="hybridMultilevel"/>
+    <w:tmpl w:val="7A86EBCA"/>
+    <w:lvl w:ilvl="0" w:tplc="04090001">
+      <w:start w:val="1"/>
+      <w:numFmt w:val="bullet"/>
+      <w:lvlText w:val=""/>
+      <w:lvlJc w:val="left"/>
+      <w:pPr>
+        <w:ind w:left="720" w:hanging="360"/>
+      </w:pPr>
+      <w:rPr>
+        <w:rFonts w:ascii="Symbol" w:hAnsi="Symbol" w:hint="default"/>
+      </w:rPr>
+    </w:lvl>
+    <w:lvl w:ilvl="1" w:tplc="04090003" w:tentative="1">
+      <w:start w:val="1"/>
+      <w:numFmt w:val="bullet"/>
+      <w:lvlText w:val="o"/>
+      <w:lvlJc w:val="left"/>
+      <w:pPr>
+        <w:ind w:left="1440" w:hanging="360"/>
+      </w:pPr>
+      <w:rPr>
+        <w:rFonts w:ascii="Courier New" w:hAnsi="Courier New" w:cs="Courier New" w:hint="default"/>
+      </w:rPr>
+    </w:lvl>
+    <w:lvl w:ilvl="2" w:tplc="04090005" w:tentative="1">
+      <w:start w:val="1"/>
+      <w:numFmt w:val="bullet"/>
+      <w:lvlText w:val=""/>
+      <w:lvlJc w:val="left"/>
+      <w:pPr>
+        <w:ind w:left="2160" w:hanging="360"/>
+      </w:pPr>
+      <w:rPr>
+        <w:rFonts w:ascii="Wingdings" w:hAnsi="Wingdings" w:hint="default"/>
+      </w:rPr>
+    </w:lvl>
+    <w:lvl w:ilvl="3" w:tplc="04090001" w:tentative="1">
+      <w:start w:val="1"/>
+      <w:numFmt w:val="bullet"/>
+      <w:lvlText w:val=""/>
+      <w:lvlJc w:val="left"/>
+      <w:pPr>
+        <w:ind w:left="2880" w:hanging="360"/>
+      </w:pPr>
+      <w:rPr>
+        <w:rFonts w:ascii="Symbol" w:hAnsi="Symbol" w:hint="default"/>
+      </w:rPr>
+    </w:lvl>
+    <w:lvl w:ilvl="4" w:tplc="04090003" w:tentative="1">
+      <w:start w:val="1"/>
+      <w:numFmt w:val="bullet"/>
+      <w:lvlText w:val="o"/>
+      <w:lvlJc w:val="left"/>
+      <w:pPr>
+        <w:ind w:left="3600" w:hanging="360"/>
+      </w:pPr>
+      <w:rPr>
+        <w:rFonts w:ascii="Courier New" w:hAnsi="Courier New" w:cs="Courier New" w:hint="default"/>
+      </w:rPr>
+    </w:lvl>
+    <w:lvl w:ilvl="5" w:tplc="04090005" w:tentative="1">
+      <w:start w:val="1"/>
+      <w:numFmt w:val="bullet"/>
+      <w:lvlText w:val=""/>
+      <w:lvlJc w:val="left"/>
+      <w:pPr>
+        <w:ind w:left="4320" w:hanging="360"/>
+      </w:pPr>
+      <w:rPr>
+        <w:rFonts w:ascii="Wingdings" w:hAnsi="Wingdings" w:hint="default"/>
+      </w:rPr>
+    </w:lvl>
+    <w:lvl w:ilvl="6" w:tplc="04090001" w:tentative="1">
+      <w:start w:val="1"/>
+      <w:numFmt w:val="bullet"/>
+      <w:lvlText w:val=""/>
+      <w:lvlJc w:val="left"/>
+      <w:pPr>
+        <w:ind w:left="5040" w:hanging="360"/>
+      </w:pPr>
+      <w:rPr>
+        <w:rFonts w:ascii="Symbol" w:hAnsi="Symbol" w:hint="default"/>
+      </w:rPr>
+    </w:lvl>
+    <w:lvl w:ilvl="7" w:tplc="04090003" w:tentative="1">
+      <w:start w:val="1"/>
+      <w:numFmt w:val="bullet"/>
+      <w:lvlText w:val="o"/>
+      <w:lvlJc w:val="left"/>
+      <w:pPr>
+        <w:ind w:left="5760" w:hanging="360"/>
+      </w:pPr>
+      <w:rPr>
+        <w:rFonts w:ascii="Courier New" w:hAnsi="Courier New" w:cs="Courier New" w:hint="default"/>
+      </w:rPr>
+    </w:lvl>
+    <w:lvl w:ilvl="8" w:tplc="04090005" w:tentative="1">
+      <w:start w:val="1"/>
+      <w:numFmt w:val="bullet"/>
+      <w:lvlText w:val=""/>
+      <w:lvlJc w:val="left"/>
+      <w:pPr>
+        <w:ind w:left="6480" w:hanging="360"/>
+      </w:pPr>
+      <w:rPr>
+        <w:rFonts w:ascii="Wingdings" w:hAnsi="Wingdings" w:hint="default"/>
+      </w:rPr>
+    </w:lvl>
+  </w:abstractNum>
+  <w:abstractNum w:abstractNumId="4" w15:restartNumberingAfterBreak="0">
     <w:nsid w:val="0F8C23F9"/>
     <w:multiLevelType w:val="hybridMultilevel"/>
     <w:tmpl w:val="A6CC56DA"/>
@@ -13331,7 +14076,7 @@
       </w:pPr>
     </w:lvl>
   </w:abstractNum>
-  <w:abstractNum w:abstractNumId="2" w15:restartNumberingAfterBreak="0">
+  <w:abstractNum w:abstractNumId="5" w15:restartNumberingAfterBreak="0">
     <w:nsid w:val="1A183877"/>
     <w:multiLevelType w:val="hybridMultilevel"/>
     <w:tmpl w:val="C69E20C4"/>
@@ -13444,7 +14189,7 @@
       </w:rPr>
     </w:lvl>
   </w:abstractNum>
-  <w:abstractNum w:abstractNumId="3" w15:restartNumberingAfterBreak="0">
+  <w:abstractNum w:abstractNumId="6" w15:restartNumberingAfterBreak="0">
     <w:nsid w:val="1D073BCD"/>
     <w:multiLevelType w:val="hybridMultilevel"/>
     <w:tmpl w:val="E5CEB48C"/>
@@ -13561,7 +14306,7 @@
       </w:rPr>
     </w:lvl>
   </w:abstractNum>
-  <w:abstractNum w:abstractNumId="4" w15:restartNumberingAfterBreak="0">
+  <w:abstractNum w:abstractNumId="7" w15:restartNumberingAfterBreak="0">
     <w:nsid w:val="1EDF0C5B"/>
     <w:multiLevelType w:val="hybridMultilevel"/>
     <w:tmpl w:val="543AAB92"/>
@@ -13678,7 +14423,7 @@
       </w:rPr>
     </w:lvl>
   </w:abstractNum>
-  <w:abstractNum w:abstractNumId="5" w15:restartNumberingAfterBreak="0">
+  <w:abstractNum w:abstractNumId="8" w15:restartNumberingAfterBreak="0">
     <w:nsid w:val="1F4548EA"/>
     <w:multiLevelType w:val="hybridMultilevel"/>
     <w:tmpl w:val="57F020A6"/>
@@ -13768,7 +14513,7 @@
       </w:pPr>
     </w:lvl>
   </w:abstractNum>
-  <w:abstractNum w:abstractNumId="6" w15:restartNumberingAfterBreak="0">
+  <w:abstractNum w:abstractNumId="9" w15:restartNumberingAfterBreak="0">
     <w:nsid w:val="22D507FF"/>
     <w:multiLevelType w:val="hybridMultilevel"/>
     <w:tmpl w:val="FD9AC0B2"/>
@@ -13881,7 +14626,7 @@
       </w:rPr>
     </w:lvl>
   </w:abstractNum>
-  <w:abstractNum w:abstractNumId="7" w15:restartNumberingAfterBreak="0">
+  <w:abstractNum w:abstractNumId="10" w15:restartNumberingAfterBreak="0">
     <w:nsid w:val="266D4DF4"/>
     <w:multiLevelType w:val="hybridMultilevel"/>
     <w:tmpl w:val="1FB01740"/>
@@ -13994,7 +14739,120 @@
       </w:rPr>
     </w:lvl>
   </w:abstractNum>
-  <w:abstractNum w:abstractNumId="8" w15:restartNumberingAfterBreak="0">
+  <w:abstractNum w:abstractNumId="11" w15:restartNumberingAfterBreak="0">
+    <w:nsid w:val="2B441DB5"/>
+    <w:multiLevelType w:val="hybridMultilevel"/>
+    <w:tmpl w:val="DD5C8F8E"/>
+    <w:lvl w:ilvl="0" w:tplc="04090001">
+      <w:start w:val="1"/>
+      <w:numFmt w:val="bullet"/>
+      <w:lvlText w:val=""/>
+      <w:lvlJc w:val="left"/>
+      <w:pPr>
+        <w:ind w:left="866" w:hanging="360"/>
+      </w:pPr>
+      <w:rPr>
+        <w:rFonts w:ascii="Symbol" w:hAnsi="Symbol" w:hint="default"/>
+      </w:rPr>
+    </w:lvl>
+    <w:lvl w:ilvl="1" w:tplc="04090003" w:tentative="1">
+      <w:start w:val="1"/>
+      <w:numFmt w:val="bullet"/>
+      <w:lvlText w:val="o"/>
+      <w:lvlJc w:val="left"/>
+      <w:pPr>
+        <w:ind w:left="1586" w:hanging="360"/>
+      </w:pPr>
+      <w:rPr>
+        <w:rFonts w:ascii="Courier New" w:hAnsi="Courier New" w:cs="Courier New" w:hint="default"/>
+      </w:rPr>
+    </w:lvl>
+    <w:lvl w:ilvl="2" w:tplc="04090005" w:tentative="1">
+      <w:start w:val="1"/>
+      <w:numFmt w:val="bullet"/>
+      <w:lvlText w:val=""/>
+      <w:lvlJc w:val="left"/>
+      <w:pPr>
+        <w:ind w:left="2306" w:hanging="360"/>
+      </w:pPr>
+      <w:rPr>
+        <w:rFonts w:ascii="Wingdings" w:hAnsi="Wingdings" w:hint="default"/>
+      </w:rPr>
+    </w:lvl>
+    <w:lvl w:ilvl="3" w:tplc="04090001" w:tentative="1">
+      <w:start w:val="1"/>
+      <w:numFmt w:val="bullet"/>
+      <w:lvlText w:val=""/>
+      <w:lvlJc w:val="left"/>
+      <w:pPr>
+        <w:ind w:left="3026" w:hanging="360"/>
+      </w:pPr>
+      <w:rPr>
+        <w:rFonts w:ascii="Symbol" w:hAnsi="Symbol" w:hint="default"/>
+      </w:rPr>
+    </w:lvl>
+    <w:lvl w:ilvl="4" w:tplc="04090003" w:tentative="1">
+      <w:start w:val="1"/>
+      <w:numFmt w:val="bullet"/>
+      <w:lvlText w:val="o"/>
+      <w:lvlJc w:val="left"/>
+      <w:pPr>
+        <w:ind w:left="3746" w:hanging="360"/>
+      </w:pPr>
+      <w:rPr>
+        <w:rFonts w:ascii="Courier New" w:hAnsi="Courier New" w:cs="Courier New" w:hint="default"/>
+      </w:rPr>
+    </w:lvl>
+    <w:lvl w:ilvl="5" w:tplc="04090005" w:tentative="1">
+      <w:start w:val="1"/>
+      <w:numFmt w:val="bullet"/>
+      <w:lvlText w:val=""/>
+      <w:lvlJc w:val="left"/>
+      <w:pPr>
+        <w:ind w:left="4466" w:hanging="360"/>
+      </w:pPr>
+      <w:rPr>
+        <w:rFonts w:ascii="Wingdings" w:hAnsi="Wingdings" w:hint="default"/>
+      </w:rPr>
+    </w:lvl>
+    <w:lvl w:ilvl="6" w:tplc="04090001" w:tentative="1">
+      <w:start w:val="1"/>
+      <w:numFmt w:val="bullet"/>
+      <w:lvlText w:val=""/>
+      <w:lvlJc w:val="left"/>
+      <w:pPr>
+        <w:ind w:left="5186" w:hanging="360"/>
+      </w:pPr>
+      <w:rPr>
+        <w:rFonts w:ascii="Symbol" w:hAnsi="Symbol" w:hint="default"/>
+      </w:rPr>
+    </w:lvl>
+    <w:lvl w:ilvl="7" w:tplc="04090003" w:tentative="1">
+      <w:start w:val="1"/>
+      <w:numFmt w:val="bullet"/>
+      <w:lvlText w:val="o"/>
+      <w:lvlJc w:val="left"/>
+      <w:pPr>
+        <w:ind w:left="5906" w:hanging="360"/>
+      </w:pPr>
+      <w:rPr>
+        <w:rFonts w:ascii="Courier New" w:hAnsi="Courier New" w:cs="Courier New" w:hint="default"/>
+      </w:rPr>
+    </w:lvl>
+    <w:lvl w:ilvl="8" w:tplc="04090005" w:tentative="1">
+      <w:start w:val="1"/>
+      <w:numFmt w:val="bullet"/>
+      <w:lvlText w:val=""/>
+      <w:lvlJc w:val="left"/>
+      <w:pPr>
+        <w:ind w:left="6626" w:hanging="360"/>
+      </w:pPr>
+      <w:rPr>
+        <w:rFonts w:ascii="Wingdings" w:hAnsi="Wingdings" w:hint="default"/>
+      </w:rPr>
+    </w:lvl>
+  </w:abstractNum>
+  <w:abstractNum w:abstractNumId="12" w15:restartNumberingAfterBreak="0">
     <w:nsid w:val="2DF6720C"/>
     <w:multiLevelType w:val="hybridMultilevel"/>
     <w:tmpl w:val="F146A8CA"/>
@@ -14107,7 +14965,7 @@
       </w:rPr>
     </w:lvl>
   </w:abstractNum>
-  <w:abstractNum w:abstractNumId="9" w15:restartNumberingAfterBreak="0">
+  <w:abstractNum w:abstractNumId="13" w15:restartNumberingAfterBreak="0">
     <w:nsid w:val="33213152"/>
     <w:multiLevelType w:val="hybridMultilevel"/>
     <w:tmpl w:val="EC16AF6C"/>
@@ -14221,7 +15079,7 @@
       </w:rPr>
     </w:lvl>
   </w:abstractNum>
-  <w:abstractNum w:abstractNumId="10" w15:restartNumberingAfterBreak="0">
+  <w:abstractNum w:abstractNumId="14" w15:restartNumberingAfterBreak="0">
     <w:nsid w:val="33493E5E"/>
     <w:multiLevelType w:val="hybridMultilevel"/>
     <w:tmpl w:val="2FEA9B5A"/>
@@ -14333,7 +15191,7 @@
       </w:rPr>
     </w:lvl>
   </w:abstractNum>
-  <w:abstractNum w:abstractNumId="11" w15:restartNumberingAfterBreak="0">
+  <w:abstractNum w:abstractNumId="15" w15:restartNumberingAfterBreak="0">
     <w:nsid w:val="34F313DE"/>
     <w:multiLevelType w:val="hybridMultilevel"/>
     <w:tmpl w:val="CB02A2B4"/>
@@ -14419,7 +15277,7 @@
       </w:pPr>
     </w:lvl>
   </w:abstractNum>
-  <w:abstractNum w:abstractNumId="12" w15:restartNumberingAfterBreak="0">
+  <w:abstractNum w:abstractNumId="16" w15:restartNumberingAfterBreak="0">
     <w:nsid w:val="35B651C3"/>
     <w:multiLevelType w:val="hybridMultilevel"/>
     <w:tmpl w:val="DEE6CFA2"/>
@@ -14505,7 +15363,7 @@
       </w:pPr>
     </w:lvl>
   </w:abstractNum>
-  <w:abstractNum w:abstractNumId="13" w15:restartNumberingAfterBreak="0">
+  <w:abstractNum w:abstractNumId="17" w15:restartNumberingAfterBreak="0">
     <w:nsid w:val="37416FCA"/>
     <w:multiLevelType w:val="hybridMultilevel"/>
     <w:tmpl w:val="55389E62"/>
@@ -14618,7 +15476,7 @@
       </w:rPr>
     </w:lvl>
   </w:abstractNum>
-  <w:abstractNum w:abstractNumId="14" w15:restartNumberingAfterBreak="0">
+  <w:abstractNum w:abstractNumId="18" w15:restartNumberingAfterBreak="0">
     <w:nsid w:val="3BF27704"/>
     <w:multiLevelType w:val="hybridMultilevel"/>
     <w:tmpl w:val="23FE3C96"/>
@@ -14710,7 +15568,7 @@
       </w:pPr>
     </w:lvl>
   </w:abstractNum>
-  <w:abstractNum w:abstractNumId="15" w15:restartNumberingAfterBreak="0">
+  <w:abstractNum w:abstractNumId="19" w15:restartNumberingAfterBreak="0">
     <w:nsid w:val="4C010CCC"/>
     <w:multiLevelType w:val="hybridMultilevel"/>
     <w:tmpl w:val="57F020A6"/>
@@ -14800,7 +15658,7 @@
       </w:pPr>
     </w:lvl>
   </w:abstractNum>
-  <w:abstractNum w:abstractNumId="16" w15:restartNumberingAfterBreak="0">
+  <w:abstractNum w:abstractNumId="20" w15:restartNumberingAfterBreak="0">
     <w:nsid w:val="4F801542"/>
     <w:multiLevelType w:val="hybridMultilevel"/>
     <w:tmpl w:val="34DC41EE"/>
@@ -14886,7 +15744,7 @@
       </w:pPr>
     </w:lvl>
   </w:abstractNum>
-  <w:abstractNum w:abstractNumId="17" w15:restartNumberingAfterBreak="0">
+  <w:abstractNum w:abstractNumId="21" w15:restartNumberingAfterBreak="0">
     <w:nsid w:val="56386D9C"/>
     <w:multiLevelType w:val="hybridMultilevel"/>
     <w:tmpl w:val="ADC4C884"/>
@@ -14999,7 +15857,7 @@
       </w:rPr>
     </w:lvl>
   </w:abstractNum>
-  <w:abstractNum w:abstractNumId="18" w15:restartNumberingAfterBreak="0">
+  <w:abstractNum w:abstractNumId="22" w15:restartNumberingAfterBreak="0">
     <w:nsid w:val="63A91F3F"/>
     <w:multiLevelType w:val="hybridMultilevel"/>
     <w:tmpl w:val="B98A7DF2"/>
@@ -15112,7 +15970,7 @@
       </w:rPr>
     </w:lvl>
   </w:abstractNum>
-  <w:abstractNum w:abstractNumId="19" w15:restartNumberingAfterBreak="0">
+  <w:abstractNum w:abstractNumId="23" w15:restartNumberingAfterBreak="0">
     <w:nsid w:val="6BDA6958"/>
     <w:multiLevelType w:val="hybridMultilevel"/>
     <w:tmpl w:val="42C60B44"/>
@@ -15229,7 +16087,7 @@
       </w:rPr>
     </w:lvl>
   </w:abstractNum>
-  <w:abstractNum w:abstractNumId="20" w15:restartNumberingAfterBreak="0">
+  <w:abstractNum w:abstractNumId="24" w15:restartNumberingAfterBreak="0">
     <w:nsid w:val="74F1099D"/>
     <w:multiLevelType w:val="hybridMultilevel"/>
     <w:tmpl w:val="8D80F898"/>
@@ -15320,28 +16178,177 @@
       </w:pPr>
     </w:lvl>
   </w:abstractNum>
+  <w:abstractNum w:abstractNumId="25" w15:restartNumberingAfterBreak="0">
+    <w:nsid w:val="79626F40"/>
+    <w:multiLevelType w:val="hybridMultilevel"/>
+    <w:tmpl w:val="7BF26730"/>
+    <w:lvl w:ilvl="0" w:tplc="04090001">
+      <w:start w:val="1"/>
+      <w:numFmt w:val="bullet"/>
+      <w:lvlText w:val=""/>
+      <w:lvlJc w:val="left"/>
+      <w:pPr>
+        <w:ind w:left="720" w:hanging="360"/>
+      </w:pPr>
+      <w:rPr>
+        <w:rFonts w:ascii="Symbol" w:hAnsi="Symbol" w:hint="default"/>
+      </w:rPr>
+    </w:lvl>
+    <w:lvl w:ilvl="1" w:tplc="04090003" w:tentative="1">
+      <w:start w:val="1"/>
+      <w:numFmt w:val="bullet"/>
+      <w:lvlText w:val="o"/>
+      <w:lvlJc w:val="left"/>
+      <w:pPr>
+        <w:ind w:left="1440" w:hanging="360"/>
+      </w:pPr>
+      <w:rPr>
+        <w:rFonts w:ascii="Courier New" w:hAnsi="Courier New" w:cs="Courier New" w:hint="default"/>
+      </w:rPr>
+    </w:lvl>
+    <w:lvl w:ilvl="2" w:tplc="04090005" w:tentative="1">
+      <w:start w:val="1"/>
+      <w:numFmt w:val="bullet"/>
+      <w:lvlText w:val=""/>
+      <w:lvlJc w:val="left"/>
+      <w:pPr>
+        <w:ind w:left="2160" w:hanging="360"/>
+      </w:pPr>
+      <w:rPr>
+        <w:rFonts w:ascii="Wingdings" w:hAnsi="Wingdings" w:hint="default"/>
+      </w:rPr>
+    </w:lvl>
+    <w:lvl w:ilvl="3" w:tplc="04090001" w:tentative="1">
+      <w:start w:val="1"/>
+      <w:numFmt w:val="bullet"/>
+      <w:lvlText w:val=""/>
+      <w:lvlJc w:val="left"/>
+      <w:pPr>
+        <w:ind w:left="2880" w:hanging="360"/>
+      </w:pPr>
+      <w:rPr>
+        <w:rFonts w:ascii="Symbol" w:hAnsi="Symbol" w:hint="default"/>
+      </w:rPr>
+    </w:lvl>
+    <w:lvl w:ilvl="4" w:tplc="04090003" w:tentative="1">
+      <w:start w:val="1"/>
+      <w:numFmt w:val="bullet"/>
+      <w:lvlText w:val="o"/>
+      <w:lvlJc w:val="left"/>
+      <w:pPr>
+        <w:ind w:left="3600" w:hanging="360"/>
+      </w:pPr>
+      <w:rPr>
+        <w:rFonts w:ascii="Courier New" w:hAnsi="Courier New" w:cs="Courier New" w:hint="default"/>
+      </w:rPr>
+    </w:lvl>
+    <w:lvl w:ilvl="5" w:tplc="04090005" w:tentative="1">
+      <w:start w:val="1"/>
+      <w:numFmt w:val="bullet"/>
+      <w:lvlText w:val=""/>
+      <w:lvlJc w:val="left"/>
+      <w:pPr>
+        <w:ind w:left="4320" w:hanging="360"/>
+      </w:pPr>
+      <w:rPr>
+        <w:rFonts w:ascii="Wingdings" w:hAnsi="Wingdings" w:hint="default"/>
+      </w:rPr>
+    </w:lvl>
+    <w:lvl w:ilvl="6" w:tplc="04090001" w:tentative="1">
+      <w:start w:val="1"/>
+      <w:numFmt w:val="bullet"/>
+      <w:lvlText w:val=""/>
+      <w:lvlJc w:val="left"/>
+      <w:pPr>
+        <w:ind w:left="5040" w:hanging="360"/>
+      </w:pPr>
+      <w:rPr>
+        <w:rFonts w:ascii="Symbol" w:hAnsi="Symbol" w:hint="default"/>
+      </w:rPr>
+    </w:lvl>
+    <w:lvl w:ilvl="7" w:tplc="04090003" w:tentative="1">
+      <w:start w:val="1"/>
+      <w:numFmt w:val="bullet"/>
+      <w:lvlText w:val="o"/>
+      <w:lvlJc w:val="left"/>
+      <w:pPr>
+        <w:ind w:left="5760" w:hanging="360"/>
+      </w:pPr>
+      <w:rPr>
+        <w:rFonts w:ascii="Courier New" w:hAnsi="Courier New" w:cs="Courier New" w:hint="default"/>
+      </w:rPr>
+    </w:lvl>
+    <w:lvl w:ilvl="8" w:tplc="04090005" w:tentative="1">
+      <w:start w:val="1"/>
+      <w:numFmt w:val="bullet"/>
+      <w:lvlText w:val=""/>
+      <w:lvlJc w:val="left"/>
+      <w:pPr>
+        <w:ind w:left="6480" w:hanging="360"/>
+      </w:pPr>
+      <w:rPr>
+        <w:rFonts w:ascii="Wingdings" w:hAnsi="Wingdings" w:hint="default"/>
+      </w:rPr>
+    </w:lvl>
+  </w:abstractNum>
   <w:num w:numId="1">
+    <w:abstractNumId w:val="16"/>
+  </w:num>
+  <w:num w:numId="2">
+    <w:abstractNumId w:val="4"/>
+  </w:num>
+  <w:num w:numId="3">
+    <w:abstractNumId w:val="15"/>
+  </w:num>
+  <w:num w:numId="4">
+    <w:abstractNumId w:val="9"/>
+  </w:num>
+  <w:num w:numId="5">
+    <w:abstractNumId w:val="19"/>
+  </w:num>
+  <w:num w:numId="6">
     <w:abstractNumId w:val="12"/>
   </w:num>
-  <w:num w:numId="2">
-    <w:abstractNumId w:val="1"/>
-  </w:num>
-  <w:num w:numId="3">
-    <w:abstractNumId w:val="11"/>
-  </w:num>
-  <w:num w:numId="4">
-    <w:abstractNumId w:val="6"/>
-  </w:num>
-  <w:num w:numId="5">
-    <w:abstractNumId w:val="15"/>
-  </w:num>
-  <w:num w:numId="6">
-    <w:abstractNumId w:val="8"/>
-  </w:num>
   <w:num w:numId="7">
-    <w:abstractNumId w:val="2"/>
+    <w:abstractNumId w:val="5"/>
   </w:num>
   <w:num w:numId="8">
+    <w:abstractNumId w:val="24"/>
+    <w:lvlOverride w:ilvl="0">
+      <w:startOverride w:val="1"/>
+    </w:lvlOverride>
+    <w:lvlOverride w:ilvl="1">
+      <w:startOverride w:val="1"/>
+    </w:lvlOverride>
+    <w:lvlOverride w:ilvl="2">
+      <w:startOverride w:val="1"/>
+    </w:lvlOverride>
+    <w:lvlOverride w:ilvl="3">
+      <w:startOverride w:val="1"/>
+    </w:lvlOverride>
+    <w:lvlOverride w:ilvl="4">
+      <w:startOverride w:val="1"/>
+    </w:lvlOverride>
+    <w:lvlOverride w:ilvl="5">
+      <w:startOverride w:val="1"/>
+    </w:lvlOverride>
+    <w:lvlOverride w:ilvl="6">
+      <w:startOverride w:val="1"/>
+    </w:lvlOverride>
+    <w:lvlOverride w:ilvl="7">
+      <w:startOverride w:val="1"/>
+    </w:lvlOverride>
+    <w:lvlOverride w:ilvl="8">
+      <w:startOverride w:val="1"/>
+    </w:lvlOverride>
+  </w:num>
+  <w:num w:numId="9">
+    <w:abstractNumId w:val="21"/>
+  </w:num>
+  <w:num w:numId="10">
+    <w:abstractNumId w:val="17"/>
+  </w:num>
+  <w:num w:numId="11">
     <w:abstractNumId w:val="20"/>
     <w:lvlOverride w:ilvl="0">
       <w:startOverride w:val="1"/>
@@ -15371,71 +16378,50 @@
       <w:startOverride w:val="1"/>
     </w:lvlOverride>
   </w:num>
-  <w:num w:numId="9">
-    <w:abstractNumId w:val="17"/>
-  </w:num>
-  <w:num w:numId="10">
-    <w:abstractNumId w:val="13"/>
-  </w:num>
-  <w:num w:numId="11">
-    <w:abstractNumId w:val="16"/>
-    <w:lvlOverride w:ilvl="0">
-      <w:startOverride w:val="1"/>
-    </w:lvlOverride>
-    <w:lvlOverride w:ilvl="1">
-      <w:startOverride w:val="1"/>
-    </w:lvlOverride>
-    <w:lvlOverride w:ilvl="2">
-      <w:startOverride w:val="1"/>
-    </w:lvlOverride>
-    <w:lvlOverride w:ilvl="3">
-      <w:startOverride w:val="1"/>
-    </w:lvlOverride>
-    <w:lvlOverride w:ilvl="4">
-      <w:startOverride w:val="1"/>
-    </w:lvlOverride>
-    <w:lvlOverride w:ilvl="5">
-      <w:startOverride w:val="1"/>
-    </w:lvlOverride>
-    <w:lvlOverride w:ilvl="6">
-      <w:startOverride w:val="1"/>
-    </w:lvlOverride>
-    <w:lvlOverride w:ilvl="7">
-      <w:startOverride w:val="1"/>
-    </w:lvlOverride>
-    <w:lvlOverride w:ilvl="8">
-      <w:startOverride w:val="1"/>
-    </w:lvlOverride>
-  </w:num>
   <w:num w:numId="12">
-    <w:abstractNumId w:val="5"/>
+    <w:abstractNumId w:val="8"/>
   </w:num>
   <w:num w:numId="13">
     <w:abstractNumId w:val="0"/>
   </w:num>
   <w:num w:numId="14">
+    <w:abstractNumId w:val="14"/>
+  </w:num>
+  <w:num w:numId="15">
+    <w:abstractNumId w:val="13"/>
+  </w:num>
+  <w:num w:numId="16">
+    <w:abstractNumId w:val="22"/>
+  </w:num>
+  <w:num w:numId="17">
+    <w:abstractNumId w:val="18"/>
+  </w:num>
+  <w:num w:numId="18">
+    <w:abstractNumId w:val="6"/>
+  </w:num>
+  <w:num w:numId="19">
+    <w:abstractNumId w:val="23"/>
+  </w:num>
+  <w:num w:numId="20">
+    <w:abstractNumId w:val="7"/>
+  </w:num>
+  <w:num w:numId="21">
     <w:abstractNumId w:val="10"/>
   </w:num>
-  <w:num w:numId="15">
-    <w:abstractNumId w:val="9"/>
+  <w:num w:numId="22">
+    <w:abstractNumId w:val="25"/>
   </w:num>
-  <w:num w:numId="16">
-    <w:abstractNumId w:val="18"/>
-  </w:num>
-  <w:num w:numId="17">
-    <w:abstractNumId w:val="14"/>
-  </w:num>
-  <w:num w:numId="18">
+  <w:num w:numId="23">
     <w:abstractNumId w:val="3"/>
   </w:num>
-  <w:num w:numId="19">
-    <w:abstractNumId w:val="19"/>
+  <w:num w:numId="24">
+    <w:abstractNumId w:val="1"/>
   </w:num>
-  <w:num w:numId="20">
-    <w:abstractNumId w:val="4"/>
+  <w:num w:numId="25">
+    <w:abstractNumId w:val="11"/>
   </w:num>
-  <w:num w:numId="21">
-    <w:abstractNumId w:val="7"/>
+  <w:num w:numId="26">
+    <w:abstractNumId w:val="2"/>
   </w:num>
 </w:numbering>
 </file>
@@ -15563,6 +16549,7 @@
     <w:lsdException w:name="HTML Sample" w:semiHidden="1" w:unhideWhenUsed="1"/>
     <w:lsdException w:name="HTML Typewriter" w:semiHidden="1" w:unhideWhenUsed="1"/>
     <w:lsdException w:name="HTML Variable" w:semiHidden="1" w:unhideWhenUsed="1"/>
+    <w:lsdException w:name="Normal Table" w:semiHidden="1" w:unhideWhenUsed="1"/>
     <w:lsdException w:name="annotation subject" w:semiHidden="1" w:unhideWhenUsed="1"/>
     <w:lsdException w:name="No List" w:semiHidden="1" w:unhideWhenUsed="1"/>
     <w:lsdException w:name="Outline List 1" w:semiHidden="1" w:unhideWhenUsed="1"/>
@@ -15605,8 +16592,11 @@
     <w:lsdException w:name="Table Contemporary" w:semiHidden="1" w:unhideWhenUsed="1"/>
     <w:lsdException w:name="Table Elegant" w:semiHidden="1" w:unhideWhenUsed="1"/>
     <w:lsdException w:name="Table Professional" w:semiHidden="1" w:unhideWhenUsed="1"/>
+    <w:lsdException w:name="Table Subtle 1" w:semiHidden="1" w:unhideWhenUsed="1"/>
     <w:lsdException w:name="Table Subtle 2" w:semiHidden="1" w:unhideWhenUsed="1"/>
     <w:lsdException w:name="Table Web 1" w:semiHidden="1" w:unhideWhenUsed="1"/>
+    <w:lsdException w:name="Table Web 2" w:semiHidden="1" w:unhideWhenUsed="1"/>
+    <w:lsdException w:name="Table Web 3" w:semiHidden="1" w:unhideWhenUsed="1"/>
     <w:lsdException w:name="Balloon Text" w:semiHidden="1" w:unhideWhenUsed="1"/>
     <w:lsdException w:name="Table Grid" w:uiPriority="39"/>
     <w:lsdException w:name="Table Theme" w:semiHidden="1" w:unhideWhenUsed="1"/>
@@ -19756,7 +20746,7 @@
 </file>
 
 <file path=customXml/itemProps1.xml><?xml version="1.0" encoding="utf-8"?>
-<ds:datastoreItem xmlns:ds="http://schemas.openxmlformats.org/officeDocument/2006/customXml" ds:itemID="{47E60625-D4D3-49E0-87DD-0686148E76B3}">
+<ds:datastoreItem xmlns:ds="http://schemas.openxmlformats.org/officeDocument/2006/customXml" ds:itemID="{0E1A35E0-1019-467B-B54C-E85D466AC4DD}">
   <ds:schemaRefs>
     <ds:schemaRef ds:uri="http://schemas.openxmlformats.org/officeDocument/2006/bibliography"/>
   </ds:schemaRefs>

</xml_diff>

<commit_message>
topsis, borda and schulze dis/advantges
</commit_message>
<xml_diff>
--- a/project/דירוג טלפונים חכמים באמצעות אלגוריתמים חכמים.docx
+++ b/project/דירוג טלפונים חכמים באמצעות אלגוריתמים חכמים.docx
@@ -9881,6 +9881,7 @@
         </w:numPr>
         <w:bidi/>
         <w:spacing w:after="0" w:line="276" w:lineRule="auto"/>
+        <w:ind w:left="571" w:hanging="283"/>
         <w:rPr>
           <w:rFonts w:ascii="David" w:hAnsi="David" w:cs="David"/>
           <w:sz w:val="28"/>
@@ -9908,6 +9909,7 @@
         </w:numPr>
         <w:bidi/>
         <w:spacing w:after="0" w:line="276" w:lineRule="auto"/>
+        <w:ind w:left="571" w:hanging="283"/>
         <w:rPr>
           <w:rFonts w:ascii="David" w:hAnsi="David" w:cs="David"/>
           <w:sz w:val="28"/>
@@ -9935,6 +9937,7 @@
         </w:numPr>
         <w:bidi/>
         <w:spacing w:after="0" w:line="276" w:lineRule="auto"/>
+        <w:ind w:left="571" w:hanging="283"/>
         <w:rPr>
           <w:rFonts w:ascii="David" w:hAnsi="David" w:cs="David"/>
           <w:sz w:val="28"/>
@@ -9953,8 +9956,6 @@
         </w:rPr>
         <w:t>קשה לשמור על עקביות בשיפוט.</w:t>
       </w:r>
-      <w:bookmarkStart w:id="0" w:name="_GoBack"/>
-      <w:bookmarkEnd w:id="0"/>
     </w:p>
     <w:p>
       <w:pPr>
@@ -10003,9 +10004,14 @@
           <w:rtl/>
         </w:rPr>
       </w:pPr>
-      <w:r>
-        <w:rPr>
-          <w:rFonts w:ascii="David" w:hAnsi="David" w:cs="David" w:hint="cs"/>
+    </w:p>
+    <w:p>
+      <w:pPr>
+        <w:bidi/>
+        <w:spacing w:after="0" w:line="276" w:lineRule="auto"/>
+        <w:jc w:val="center"/>
+        <w:rPr>
+          <w:rFonts w:ascii="David" w:hAnsi="David" w:cs="David"/>
           <w:b/>
           <w:bCs/>
           <w:sz w:val="44"/>
@@ -10013,6 +10019,274 @@
           <w:u w:val="double" w:color="00B050"/>
           <w:rtl/>
         </w:rPr>
+      </w:pPr>
+    </w:p>
+    <w:p>
+      <w:pPr>
+        <w:bidi/>
+        <w:spacing w:after="0" w:line="276" w:lineRule="auto"/>
+        <w:jc w:val="center"/>
+        <w:rPr>
+          <w:rFonts w:ascii="David" w:hAnsi="David" w:cs="David"/>
+          <w:b/>
+          <w:bCs/>
+          <w:sz w:val="44"/>
+          <w:szCs w:val="44"/>
+          <w:u w:val="double" w:color="00B050"/>
+          <w:rtl/>
+        </w:rPr>
+      </w:pPr>
+    </w:p>
+    <w:p>
+      <w:pPr>
+        <w:bidi/>
+        <w:spacing w:after="0" w:line="276" w:lineRule="auto"/>
+        <w:jc w:val="center"/>
+        <w:rPr>
+          <w:rFonts w:ascii="David" w:hAnsi="David" w:cs="David"/>
+          <w:b/>
+          <w:bCs/>
+          <w:sz w:val="44"/>
+          <w:szCs w:val="44"/>
+          <w:u w:val="double" w:color="00B050"/>
+          <w:rtl/>
+        </w:rPr>
+      </w:pPr>
+    </w:p>
+    <w:p>
+      <w:pPr>
+        <w:bidi/>
+        <w:spacing w:after="0" w:line="276" w:lineRule="auto"/>
+        <w:jc w:val="center"/>
+        <w:rPr>
+          <w:rFonts w:ascii="David" w:hAnsi="David" w:cs="David"/>
+          <w:b/>
+          <w:bCs/>
+          <w:sz w:val="44"/>
+          <w:szCs w:val="44"/>
+          <w:u w:val="double" w:color="00B050"/>
+          <w:rtl/>
+        </w:rPr>
+      </w:pPr>
+    </w:p>
+    <w:p>
+      <w:pPr>
+        <w:bidi/>
+        <w:spacing w:after="0" w:line="276" w:lineRule="auto"/>
+        <w:jc w:val="center"/>
+        <w:rPr>
+          <w:rFonts w:ascii="David" w:hAnsi="David" w:cs="David"/>
+          <w:b/>
+          <w:bCs/>
+          <w:sz w:val="44"/>
+          <w:szCs w:val="44"/>
+          <w:u w:val="double" w:color="00B050"/>
+          <w:rtl/>
+        </w:rPr>
+      </w:pPr>
+    </w:p>
+    <w:p>
+      <w:pPr>
+        <w:bidi/>
+        <w:spacing w:after="0" w:line="276" w:lineRule="auto"/>
+        <w:jc w:val="center"/>
+        <w:rPr>
+          <w:rFonts w:ascii="David" w:hAnsi="David" w:cs="David"/>
+          <w:b/>
+          <w:bCs/>
+          <w:sz w:val="44"/>
+          <w:szCs w:val="44"/>
+          <w:u w:val="double" w:color="00B050"/>
+          <w:rtl/>
+        </w:rPr>
+      </w:pPr>
+    </w:p>
+    <w:p>
+      <w:pPr>
+        <w:bidi/>
+        <w:spacing w:after="0" w:line="276" w:lineRule="auto"/>
+        <w:jc w:val="center"/>
+        <w:rPr>
+          <w:rFonts w:ascii="David" w:hAnsi="David" w:cs="David"/>
+          <w:b/>
+          <w:bCs/>
+          <w:sz w:val="44"/>
+          <w:szCs w:val="44"/>
+          <w:u w:val="double" w:color="00B050"/>
+          <w:rtl/>
+        </w:rPr>
+      </w:pPr>
+    </w:p>
+    <w:p>
+      <w:pPr>
+        <w:bidi/>
+        <w:spacing w:after="0" w:line="276" w:lineRule="auto"/>
+        <w:jc w:val="center"/>
+        <w:rPr>
+          <w:rFonts w:ascii="David" w:hAnsi="David" w:cs="David"/>
+          <w:b/>
+          <w:bCs/>
+          <w:sz w:val="44"/>
+          <w:szCs w:val="44"/>
+          <w:u w:val="double" w:color="00B050"/>
+          <w:rtl/>
+        </w:rPr>
+      </w:pPr>
+    </w:p>
+    <w:p>
+      <w:pPr>
+        <w:bidi/>
+        <w:spacing w:after="0" w:line="276" w:lineRule="auto"/>
+        <w:jc w:val="center"/>
+        <w:rPr>
+          <w:rFonts w:ascii="David" w:hAnsi="David" w:cs="David"/>
+          <w:b/>
+          <w:bCs/>
+          <w:sz w:val="44"/>
+          <w:szCs w:val="44"/>
+          <w:u w:val="double" w:color="00B050"/>
+          <w:rtl/>
+        </w:rPr>
+      </w:pPr>
+    </w:p>
+    <w:p>
+      <w:pPr>
+        <w:bidi/>
+        <w:spacing w:after="0" w:line="276" w:lineRule="auto"/>
+        <w:jc w:val="center"/>
+        <w:rPr>
+          <w:rFonts w:ascii="David" w:hAnsi="David" w:cs="David"/>
+          <w:b/>
+          <w:bCs/>
+          <w:sz w:val="44"/>
+          <w:szCs w:val="44"/>
+          <w:u w:val="double" w:color="00B050"/>
+          <w:rtl/>
+        </w:rPr>
+      </w:pPr>
+    </w:p>
+    <w:p>
+      <w:pPr>
+        <w:bidi/>
+        <w:spacing w:after="0" w:line="276" w:lineRule="auto"/>
+        <w:jc w:val="center"/>
+        <w:rPr>
+          <w:rFonts w:ascii="David" w:hAnsi="David" w:cs="David"/>
+          <w:b/>
+          <w:bCs/>
+          <w:sz w:val="44"/>
+          <w:szCs w:val="44"/>
+          <w:u w:val="double" w:color="00B050"/>
+          <w:rtl/>
+        </w:rPr>
+      </w:pPr>
+    </w:p>
+    <w:p>
+      <w:pPr>
+        <w:bidi/>
+        <w:spacing w:after="0" w:line="276" w:lineRule="auto"/>
+        <w:jc w:val="center"/>
+        <w:rPr>
+          <w:rFonts w:ascii="David" w:hAnsi="David" w:cs="David"/>
+          <w:b/>
+          <w:bCs/>
+          <w:sz w:val="44"/>
+          <w:szCs w:val="44"/>
+          <w:u w:val="double" w:color="00B050"/>
+          <w:rtl/>
+        </w:rPr>
+      </w:pPr>
+    </w:p>
+    <w:p>
+      <w:pPr>
+        <w:bidi/>
+        <w:spacing w:after="0" w:line="276" w:lineRule="auto"/>
+        <w:jc w:val="center"/>
+        <w:rPr>
+          <w:rFonts w:ascii="David" w:hAnsi="David" w:cs="David"/>
+          <w:b/>
+          <w:bCs/>
+          <w:sz w:val="44"/>
+          <w:szCs w:val="44"/>
+          <w:u w:val="double" w:color="00B050"/>
+          <w:rtl/>
+        </w:rPr>
+      </w:pPr>
+    </w:p>
+    <w:p>
+      <w:pPr>
+        <w:bidi/>
+        <w:spacing w:after="0" w:line="276" w:lineRule="auto"/>
+        <w:jc w:val="center"/>
+        <w:rPr>
+          <w:rFonts w:ascii="David" w:hAnsi="David" w:cs="David"/>
+          <w:b/>
+          <w:bCs/>
+          <w:sz w:val="44"/>
+          <w:szCs w:val="44"/>
+          <w:u w:val="double" w:color="00B050"/>
+          <w:rtl/>
+        </w:rPr>
+      </w:pPr>
+    </w:p>
+    <w:p>
+      <w:pPr>
+        <w:bidi/>
+        <w:spacing w:after="0" w:line="276" w:lineRule="auto"/>
+        <w:jc w:val="center"/>
+        <w:rPr>
+          <w:rFonts w:ascii="David" w:hAnsi="David" w:cs="David"/>
+          <w:b/>
+          <w:bCs/>
+          <w:sz w:val="44"/>
+          <w:szCs w:val="44"/>
+          <w:u w:val="double" w:color="00B050"/>
+          <w:rtl/>
+        </w:rPr>
+      </w:pPr>
+    </w:p>
+    <w:p>
+      <w:pPr>
+        <w:bidi/>
+        <w:spacing w:after="0" w:line="276" w:lineRule="auto"/>
+        <w:jc w:val="center"/>
+        <w:rPr>
+          <w:rFonts w:ascii="David" w:hAnsi="David" w:cs="David"/>
+          <w:b/>
+          <w:bCs/>
+          <w:sz w:val="44"/>
+          <w:szCs w:val="44"/>
+          <w:u w:val="double" w:color="00B050"/>
+          <w:rtl/>
+        </w:rPr>
+      </w:pPr>
+    </w:p>
+    <w:p>
+      <w:pPr>
+        <w:bidi/>
+        <w:spacing w:after="0" w:line="276" w:lineRule="auto"/>
+        <w:jc w:val="center"/>
+        <w:rPr>
+          <w:rFonts w:ascii="David" w:hAnsi="David" w:cs="David"/>
+          <w:b/>
+          <w:bCs/>
+          <w:sz w:val="44"/>
+          <w:szCs w:val="44"/>
+          <w:u w:val="double" w:color="00B050"/>
+          <w:rtl/>
+        </w:rPr>
+      </w:pPr>
+      <w:r>
+        <w:rPr>
+          <w:rFonts w:ascii="David" w:hAnsi="David" w:cs="David" w:hint="cs"/>
+          <w:b/>
+          <w:bCs/>
+          <w:sz w:val="44"/>
+          <w:szCs w:val="44"/>
+          <w:u w:val="double" w:color="00B050"/>
+          <w:rtl/>
+        </w:rPr>
+        <w:lastRenderedPageBreak/>
         <w:t>שיטת שולצה</w:t>
       </w:r>
     </w:p>
@@ -10593,7 +10867,6 @@
           <w:szCs w:val="28"/>
           <w:rtl/>
         </w:rPr>
-        <w:lastRenderedPageBreak/>
         <w:t xml:space="preserve">בונים גרף מכוון משוקלל, </w:t>
       </w:r>
       <w:proofErr w:type="spellStart"/>
@@ -10847,6 +11120,7 @@
       <w:pPr>
         <w:bidi/>
         <w:spacing w:after="0" w:line="240" w:lineRule="auto"/>
+        <w:ind w:left="288"/>
         <w:rPr>
           <w:rFonts w:ascii="David" w:hAnsi="David" w:cs="David"/>
           <w:sz w:val="28"/>
@@ -10960,6 +11234,7 @@
           <w:u w:val="single"/>
           <w:rtl/>
         </w:rPr>
+        <w:lastRenderedPageBreak/>
         <w:t>ש</w:t>
       </w:r>
       <w:r>
@@ -11108,7 +11383,6 @@
           <w:sz w:val="44"/>
           <w:szCs w:val="44"/>
           <w:u w:val="double" w:color="00B050"/>
-          <w:rtl/>
         </w:rPr>
       </w:pPr>
       <w:r>
@@ -11138,15 +11412,55 @@
           <w:szCs w:val="28"/>
           <w:rtl/>
         </w:rPr>
-        <w:t xml:space="preserve"> על הגרף שהתקבל כדי למצוא את המסלול הכבד ביותר. </w:t>
-      </w:r>
-    </w:p>
-    <w:p>
-      <w:pPr>
-        <w:bidi/>
-        <w:spacing w:after="0" w:line="276" w:lineRule="auto"/>
-        <w:ind w:left="506"/>
-        <w:jc w:val="center"/>
+        <w:t xml:space="preserve"> על הגרף שהתקבל כדי למצוא את המסלול הכבד ביותר.</w:t>
+      </w:r>
+    </w:p>
+    <w:p>
+      <w:pPr>
+        <w:bidi/>
+        <w:spacing w:before="240" w:line="276" w:lineRule="auto"/>
+        <w:ind w:left="146"/>
+        <w:rPr>
+          <w:rFonts w:ascii="David" w:hAnsi="David" w:cs="David"/>
+          <w:sz w:val="32"/>
+          <w:szCs w:val="32"/>
+          <w:u w:val="single"/>
+          <w:rtl/>
+        </w:rPr>
+      </w:pPr>
+    </w:p>
+    <w:p>
+      <w:pPr>
+        <w:bidi/>
+        <w:spacing w:before="240" w:line="276" w:lineRule="auto"/>
+        <w:ind w:left="146"/>
+        <w:rPr>
+          <w:rFonts w:ascii="David" w:hAnsi="David" w:cs="David"/>
+          <w:sz w:val="32"/>
+          <w:szCs w:val="32"/>
+          <w:u w:val="single"/>
+        </w:rPr>
+      </w:pPr>
+      <w:r>
+        <w:rPr>
+          <w:rFonts w:ascii="David" w:hAnsi="David" w:cs="David" w:hint="cs"/>
+          <w:sz w:val="32"/>
+          <w:szCs w:val="32"/>
+          <w:u w:val="single"/>
+          <w:rtl/>
+        </w:rPr>
+        <w:t>יתרונות</w:t>
+      </w:r>
+    </w:p>
+    <w:p>
+      <w:pPr>
+        <w:pStyle w:val="a8"/>
+        <w:numPr>
+          <w:ilvl w:val="0"/>
+          <w:numId w:val="18"/>
+        </w:numPr>
+        <w:bidi/>
+        <w:spacing w:line="240" w:lineRule="auto"/>
         <w:rPr>
           <w:rFonts w:ascii="David" w:hAnsi="David" w:cs="David"/>
           <w:b/>
@@ -11154,16 +11468,48 @@
           <w:sz w:val="44"/>
           <w:szCs w:val="44"/>
           <w:u w:val="double" w:color="00B050"/>
-          <w:rtl/>
-        </w:rPr>
-      </w:pPr>
-    </w:p>
-    <w:p>
-      <w:pPr>
-        <w:bidi/>
-        <w:spacing w:after="0" w:line="276" w:lineRule="auto"/>
-        <w:ind w:left="506"/>
-        <w:jc w:val="center"/>
+        </w:rPr>
+      </w:pPr>
+      <w:r>
+        <w:rPr>
+          <w:rFonts w:ascii="David" w:hAnsi="David" w:cs="David" w:hint="cs"/>
+          <w:sz w:val="28"/>
+          <w:szCs w:val="28"/>
+          <w:u w:color="00B050"/>
+          <w:rtl/>
+        </w:rPr>
+        <w:t>עם קולות המחוז שלהם, הבוחרים לא רק בוחרים את הנציגים של המחוז שלהם, אלא גם מחליטי</w:t>
+      </w:r>
+      <w:r>
+        <w:rPr>
+          <w:rFonts w:ascii="David" w:hAnsi="David" w:cs="David" w:hint="cs"/>
+          <w:sz w:val="28"/>
+          <w:szCs w:val="28"/>
+          <w:u w:color="00B050"/>
+          <w:rtl/>
+        </w:rPr>
+        <w:t>ם על נציגים נוספים</w:t>
+      </w:r>
+      <w:r>
+        <w:rPr>
+          <w:rFonts w:ascii="David" w:hAnsi="David" w:cs="David" w:hint="cs"/>
+          <w:sz w:val="28"/>
+          <w:szCs w:val="28"/>
+          <w:u w:color="00B050"/>
+          <w:rtl/>
+        </w:rPr>
+        <w:t>.</w:t>
+      </w:r>
+    </w:p>
+    <w:p>
+      <w:pPr>
+        <w:pStyle w:val="a8"/>
+        <w:numPr>
+          <w:ilvl w:val="0"/>
+          <w:numId w:val="18"/>
+        </w:numPr>
+        <w:bidi/>
+        <w:spacing w:line="240" w:lineRule="auto"/>
         <w:rPr>
           <w:rFonts w:ascii="David" w:hAnsi="David" w:cs="David"/>
           <w:b/>
@@ -11171,9 +11517,205 @@
           <w:sz w:val="44"/>
           <w:szCs w:val="44"/>
           <w:u w:val="double" w:color="00B050"/>
-          <w:rtl/>
-        </w:rPr>
-      </w:pPr>
+        </w:rPr>
+      </w:pPr>
+      <w:r>
+        <w:rPr>
+          <w:rFonts w:ascii="David" w:hAnsi="David" w:cs="David" w:hint="cs"/>
+          <w:sz w:val="28"/>
+          <w:szCs w:val="28"/>
+          <w:u w:color="00B050"/>
+          <w:rtl/>
+        </w:rPr>
+        <w:t>קלה לקידוד.</w:t>
+      </w:r>
+    </w:p>
+    <w:p>
+      <w:pPr>
+        <w:bidi/>
+        <w:spacing w:line="240" w:lineRule="auto"/>
+        <w:ind w:left="288" w:hanging="142"/>
+        <w:rPr>
+          <w:rFonts w:ascii="David" w:hAnsi="David" w:cs="David"/>
+          <w:sz w:val="32"/>
+          <w:szCs w:val="32"/>
+          <w:u w:val="single" w:color="00B050"/>
+          <w:rtl/>
+        </w:rPr>
+      </w:pPr>
+    </w:p>
+    <w:p>
+      <w:pPr>
+        <w:bidi/>
+        <w:spacing w:line="240" w:lineRule="auto"/>
+        <w:ind w:left="288" w:hanging="142"/>
+        <w:rPr>
+          <w:rFonts w:ascii="David" w:hAnsi="David" w:cs="David"/>
+          <w:sz w:val="32"/>
+          <w:szCs w:val="32"/>
+          <w:u w:val="single"/>
+          <w:rtl/>
+        </w:rPr>
+      </w:pPr>
+      <w:r>
+        <w:rPr>
+          <w:rFonts w:ascii="David" w:hAnsi="David" w:cs="David" w:hint="cs"/>
+          <w:sz w:val="32"/>
+          <w:szCs w:val="32"/>
+          <w:u w:val="single"/>
+          <w:rtl/>
+        </w:rPr>
+        <w:t>חסרונות</w:t>
+      </w:r>
+    </w:p>
+    <w:p>
+      <w:pPr>
+        <w:pStyle w:val="a8"/>
+        <w:numPr>
+          <w:ilvl w:val="0"/>
+          <w:numId w:val="27"/>
+        </w:numPr>
+        <w:bidi/>
+        <w:spacing w:line="240" w:lineRule="auto"/>
+        <w:rPr>
+          <w:rFonts w:ascii="David" w:hAnsi="David" w:cs="David"/>
+          <w:sz w:val="28"/>
+          <w:szCs w:val="28"/>
+        </w:rPr>
+      </w:pPr>
+      <w:r>
+        <w:rPr>
+          <w:rFonts w:ascii="David" w:hAnsi="David" w:cs="David" w:hint="cs"/>
+          <w:sz w:val="28"/>
+          <w:szCs w:val="28"/>
+          <w:rtl/>
+        </w:rPr>
+        <w:t>בבחירת המנצח בשיטה זו, סט של זוגות עשוי להיות גדול וחישוב של רכיבי קשירות חזק בגרף עושה שימוש רק בחלק מהמידע הנתון. כלומר, הגרף דומיננטי ובכך מתעלם ממשקל הקצוות).</w:t>
+      </w:r>
+    </w:p>
+    <w:p>
+      <w:pPr>
+        <w:pStyle w:val="a8"/>
+        <w:numPr>
+          <w:ilvl w:val="0"/>
+          <w:numId w:val="27"/>
+        </w:numPr>
+        <w:bidi/>
+        <w:spacing w:line="240" w:lineRule="auto"/>
+        <w:rPr>
+          <w:rFonts w:ascii="David" w:hAnsi="David" w:cs="David"/>
+          <w:sz w:val="28"/>
+          <w:szCs w:val="28"/>
+          <w:rtl/>
+        </w:rPr>
+      </w:pPr>
+      <w:r>
+        <w:rPr>
+          <w:rFonts w:ascii="David" w:hAnsi="David" w:cs="David" w:hint="cs"/>
+          <w:sz w:val="28"/>
+          <w:szCs w:val="28"/>
+          <w:rtl/>
+        </w:rPr>
+        <w:t>כאמור, בשיטה זו משתמשים באלגוריתם פלויד-</w:t>
+      </w:r>
+      <w:proofErr w:type="spellStart"/>
+      <w:r>
+        <w:rPr>
+          <w:rFonts w:ascii="David" w:hAnsi="David" w:cs="David" w:hint="cs"/>
+          <w:sz w:val="28"/>
+          <w:szCs w:val="28"/>
+          <w:rtl/>
+        </w:rPr>
+        <w:t>ווארשל</w:t>
+      </w:r>
+      <w:proofErr w:type="spellEnd"/>
+      <w:r>
+        <w:rPr>
+          <w:rFonts w:ascii="David" w:hAnsi="David" w:cs="David" w:hint="cs"/>
+          <w:sz w:val="28"/>
+          <w:szCs w:val="28"/>
+          <w:rtl/>
+        </w:rPr>
+        <w:t xml:space="preserve"> ויעילותו היא </w:t>
+      </w:r>
+      <m:oMath>
+        <m:r>
+          <w:rPr>
+            <w:rFonts w:ascii="Cambria Math" w:hAnsi="Cambria Math" w:cs="David"/>
+            <w:sz w:val="28"/>
+            <w:szCs w:val="28"/>
+          </w:rPr>
+          <m:t>O(</m:t>
+        </m:r>
+        <m:sSup>
+          <m:sSupPr>
+            <m:ctrlPr>
+              <w:rPr>
+                <w:rFonts w:ascii="Cambria Math" w:hAnsi="Cambria Math" w:cs="David"/>
+                <w:i/>
+                <w:sz w:val="28"/>
+                <w:szCs w:val="28"/>
+              </w:rPr>
+            </m:ctrlPr>
+          </m:sSupPr>
+          <m:e>
+            <m:r>
+              <w:rPr>
+                <w:rFonts w:ascii="Cambria Math" w:hAnsi="Cambria Math" w:cs="David"/>
+                <w:sz w:val="28"/>
+                <w:szCs w:val="28"/>
+              </w:rPr>
+              <m:t>v</m:t>
+            </m:r>
+          </m:e>
+          <m:sup>
+            <m:r>
+              <w:rPr>
+                <w:rFonts w:ascii="Cambria Math" w:hAnsi="Cambria Math" w:cs="David"/>
+                <w:sz w:val="28"/>
+                <w:szCs w:val="28"/>
+              </w:rPr>
+              <m:t>3</m:t>
+            </m:r>
+          </m:sup>
+        </m:sSup>
+        <m:r>
+          <w:rPr>
+            <w:rFonts w:ascii="Cambria Math" w:hAnsi="Cambria Math" w:cs="David"/>
+            <w:sz w:val="28"/>
+            <w:szCs w:val="28"/>
+          </w:rPr>
+          <m:t>)</m:t>
+        </m:r>
+      </m:oMath>
+      <w:r>
+        <w:rPr>
+          <w:rFonts w:ascii="David" w:hAnsi="David" w:cs="David" w:hint="cs"/>
+          <w:sz w:val="28"/>
+          <w:szCs w:val="28"/>
+          <w:rtl/>
+        </w:rPr>
+        <w:t xml:space="preserve">, כאשר </w:t>
+      </w:r>
+      <m:oMath>
+        <m:r>
+          <w:rPr>
+            <w:rFonts w:ascii="Cambria Math" w:hAnsi="Cambria Math" w:cs="David"/>
+            <w:sz w:val="28"/>
+            <w:szCs w:val="28"/>
+          </w:rPr>
+          <m:t>v</m:t>
+        </m:r>
+      </m:oMath>
+      <w:r>
+        <w:rPr>
+          <w:rFonts w:ascii="David" w:hAnsi="David" w:cs="David" w:hint="cs"/>
+          <w:sz w:val="28"/>
+          <w:szCs w:val="28"/>
+          <w:rtl/>
+        </w:rPr>
+        <w:t xml:space="preserve"> הוא מספר הצמתים בגרף. </w:t>
+      </w:r>
     </w:p>
     <w:p>
       <w:pPr>
@@ -11208,9 +11750,15 @@
           <w:rtl/>
         </w:rPr>
       </w:pPr>
-      <w:r>
-        <w:rPr>
-          <w:rFonts w:ascii="David" w:hAnsi="David" w:cs="David" w:hint="cs"/>
+    </w:p>
+    <w:p>
+      <w:pPr>
+        <w:bidi/>
+        <w:spacing w:after="0" w:line="276" w:lineRule="auto"/>
+        <w:ind w:left="506"/>
+        <w:jc w:val="center"/>
+        <w:rPr>
+          <w:rFonts w:ascii="David" w:hAnsi="David" w:cs="David"/>
           <w:b/>
           <w:bCs/>
           <w:sz w:val="44"/>
@@ -11218,6 +11766,190 @@
           <w:u w:val="double" w:color="00B050"/>
           <w:rtl/>
         </w:rPr>
+      </w:pPr>
+    </w:p>
+    <w:p>
+      <w:pPr>
+        <w:bidi/>
+        <w:spacing w:after="0" w:line="276" w:lineRule="auto"/>
+        <w:ind w:left="506"/>
+        <w:jc w:val="center"/>
+        <w:rPr>
+          <w:rFonts w:ascii="David" w:hAnsi="David" w:cs="David"/>
+          <w:b/>
+          <w:bCs/>
+          <w:sz w:val="44"/>
+          <w:szCs w:val="44"/>
+          <w:u w:val="double" w:color="00B050"/>
+          <w:rtl/>
+        </w:rPr>
+      </w:pPr>
+    </w:p>
+    <w:p>
+      <w:pPr>
+        <w:bidi/>
+        <w:spacing w:after="0" w:line="276" w:lineRule="auto"/>
+        <w:ind w:left="506"/>
+        <w:jc w:val="center"/>
+        <w:rPr>
+          <w:rFonts w:ascii="David" w:hAnsi="David" w:cs="David"/>
+          <w:b/>
+          <w:bCs/>
+          <w:sz w:val="44"/>
+          <w:szCs w:val="44"/>
+          <w:u w:val="double" w:color="00B050"/>
+          <w:rtl/>
+        </w:rPr>
+      </w:pPr>
+    </w:p>
+    <w:p>
+      <w:pPr>
+        <w:bidi/>
+        <w:spacing w:after="0" w:line="276" w:lineRule="auto"/>
+        <w:ind w:left="506"/>
+        <w:jc w:val="center"/>
+        <w:rPr>
+          <w:rFonts w:ascii="David" w:hAnsi="David" w:cs="David"/>
+          <w:b/>
+          <w:bCs/>
+          <w:sz w:val="44"/>
+          <w:szCs w:val="44"/>
+          <w:u w:val="double" w:color="00B050"/>
+          <w:rtl/>
+        </w:rPr>
+      </w:pPr>
+    </w:p>
+    <w:p>
+      <w:pPr>
+        <w:bidi/>
+        <w:spacing w:after="0" w:line="276" w:lineRule="auto"/>
+        <w:ind w:left="506"/>
+        <w:jc w:val="center"/>
+        <w:rPr>
+          <w:rFonts w:ascii="David" w:hAnsi="David" w:cs="David"/>
+          <w:b/>
+          <w:bCs/>
+          <w:sz w:val="44"/>
+          <w:szCs w:val="44"/>
+          <w:u w:val="double" w:color="00B050"/>
+          <w:rtl/>
+        </w:rPr>
+      </w:pPr>
+    </w:p>
+    <w:p>
+      <w:pPr>
+        <w:bidi/>
+        <w:spacing w:after="0" w:line="276" w:lineRule="auto"/>
+        <w:ind w:left="506"/>
+        <w:jc w:val="center"/>
+        <w:rPr>
+          <w:rFonts w:ascii="David" w:hAnsi="David" w:cs="David"/>
+          <w:b/>
+          <w:bCs/>
+          <w:sz w:val="44"/>
+          <w:szCs w:val="44"/>
+          <w:u w:val="double" w:color="00B050"/>
+          <w:rtl/>
+        </w:rPr>
+      </w:pPr>
+    </w:p>
+    <w:p>
+      <w:pPr>
+        <w:bidi/>
+        <w:spacing w:after="0" w:line="276" w:lineRule="auto"/>
+        <w:ind w:left="506"/>
+        <w:jc w:val="center"/>
+        <w:rPr>
+          <w:rFonts w:ascii="David" w:hAnsi="David" w:cs="David"/>
+          <w:b/>
+          <w:bCs/>
+          <w:sz w:val="44"/>
+          <w:szCs w:val="44"/>
+          <w:u w:val="double" w:color="00B050"/>
+          <w:rtl/>
+        </w:rPr>
+      </w:pPr>
+    </w:p>
+    <w:p>
+      <w:pPr>
+        <w:bidi/>
+        <w:spacing w:after="0" w:line="276" w:lineRule="auto"/>
+        <w:ind w:left="506"/>
+        <w:jc w:val="center"/>
+        <w:rPr>
+          <w:rFonts w:ascii="David" w:hAnsi="David" w:cs="David"/>
+          <w:b/>
+          <w:bCs/>
+          <w:sz w:val="44"/>
+          <w:szCs w:val="44"/>
+          <w:u w:val="double" w:color="00B050"/>
+          <w:rtl/>
+        </w:rPr>
+      </w:pPr>
+    </w:p>
+    <w:p>
+      <w:pPr>
+        <w:bidi/>
+        <w:spacing w:after="0" w:line="276" w:lineRule="auto"/>
+        <w:ind w:left="506"/>
+        <w:jc w:val="center"/>
+        <w:rPr>
+          <w:rFonts w:ascii="David" w:hAnsi="David" w:cs="David"/>
+          <w:b/>
+          <w:bCs/>
+          <w:sz w:val="44"/>
+          <w:szCs w:val="44"/>
+          <w:u w:val="double" w:color="00B050"/>
+          <w:rtl/>
+        </w:rPr>
+      </w:pPr>
+    </w:p>
+    <w:p>
+      <w:pPr>
+        <w:bidi/>
+        <w:spacing w:after="0" w:line="276" w:lineRule="auto"/>
+        <w:ind w:left="506"/>
+        <w:jc w:val="center"/>
+        <w:rPr>
+          <w:rFonts w:ascii="David" w:hAnsi="David" w:cs="David"/>
+          <w:b/>
+          <w:bCs/>
+          <w:sz w:val="44"/>
+          <w:szCs w:val="44"/>
+          <w:u w:val="double" w:color="00B050"/>
+          <w:rtl/>
+        </w:rPr>
+      </w:pPr>
+      <w:bookmarkStart w:id="0" w:name="_GoBack"/>
+      <w:bookmarkEnd w:id="0"/>
+    </w:p>
+    <w:p>
+      <w:pPr>
+        <w:bidi/>
+        <w:spacing w:after="0" w:line="276" w:lineRule="auto"/>
+        <w:ind w:left="506"/>
+        <w:jc w:val="center"/>
+        <w:rPr>
+          <w:rFonts w:ascii="David" w:hAnsi="David" w:cs="David"/>
+          <w:b/>
+          <w:bCs/>
+          <w:sz w:val="44"/>
+          <w:szCs w:val="44"/>
+          <w:u w:val="double" w:color="00B050"/>
+          <w:rtl/>
+        </w:rPr>
+      </w:pPr>
+      <w:r>
+        <w:rPr>
+          <w:rFonts w:ascii="David" w:hAnsi="David" w:cs="David" w:hint="cs"/>
+          <w:b/>
+          <w:bCs/>
+          <w:sz w:val="44"/>
+          <w:szCs w:val="44"/>
+          <w:u w:val="double" w:color="00B050"/>
+          <w:rtl/>
+        </w:rPr>
+        <w:lastRenderedPageBreak/>
         <w:t>בחירת האלגוריתם המתאים</w:t>
       </w:r>
     </w:p>
@@ -11469,7 +12201,6 @@
           <w:szCs w:val="28"/>
           <w:rtl/>
         </w:rPr>
-        <w:lastRenderedPageBreak/>
         <w:t xml:space="preserve">במקרה זה, בהתאם לבעיה הספציפית בה אנחנו דנים, שיטת </w:t>
       </w:r>
       <w:r>
@@ -14077,6 +14808,119 @@
     </w:lvl>
   </w:abstractNum>
   <w:abstractNum w:abstractNumId="5" w15:restartNumberingAfterBreak="0">
+    <w:nsid w:val="17AE1165"/>
+    <w:multiLevelType w:val="hybridMultilevel"/>
+    <w:tmpl w:val="1B969D66"/>
+    <w:lvl w:ilvl="0" w:tplc="04090001">
+      <w:start w:val="1"/>
+      <w:numFmt w:val="bullet"/>
+      <w:lvlText w:val=""/>
+      <w:lvlJc w:val="left"/>
+      <w:pPr>
+        <w:ind w:left="648" w:hanging="360"/>
+      </w:pPr>
+      <w:rPr>
+        <w:rFonts w:ascii="Symbol" w:hAnsi="Symbol" w:hint="default"/>
+      </w:rPr>
+    </w:lvl>
+    <w:lvl w:ilvl="1" w:tplc="04090003" w:tentative="1">
+      <w:start w:val="1"/>
+      <w:numFmt w:val="bullet"/>
+      <w:lvlText w:val="o"/>
+      <w:lvlJc w:val="left"/>
+      <w:pPr>
+        <w:ind w:left="1368" w:hanging="360"/>
+      </w:pPr>
+      <w:rPr>
+        <w:rFonts w:ascii="Courier New" w:hAnsi="Courier New" w:cs="Courier New" w:hint="default"/>
+      </w:rPr>
+    </w:lvl>
+    <w:lvl w:ilvl="2" w:tplc="04090005" w:tentative="1">
+      <w:start w:val="1"/>
+      <w:numFmt w:val="bullet"/>
+      <w:lvlText w:val=""/>
+      <w:lvlJc w:val="left"/>
+      <w:pPr>
+        <w:ind w:left="2088" w:hanging="360"/>
+      </w:pPr>
+      <w:rPr>
+        <w:rFonts w:ascii="Wingdings" w:hAnsi="Wingdings" w:hint="default"/>
+      </w:rPr>
+    </w:lvl>
+    <w:lvl w:ilvl="3" w:tplc="04090001" w:tentative="1">
+      <w:start w:val="1"/>
+      <w:numFmt w:val="bullet"/>
+      <w:lvlText w:val=""/>
+      <w:lvlJc w:val="left"/>
+      <w:pPr>
+        <w:ind w:left="2808" w:hanging="360"/>
+      </w:pPr>
+      <w:rPr>
+        <w:rFonts w:ascii="Symbol" w:hAnsi="Symbol" w:hint="default"/>
+      </w:rPr>
+    </w:lvl>
+    <w:lvl w:ilvl="4" w:tplc="04090003" w:tentative="1">
+      <w:start w:val="1"/>
+      <w:numFmt w:val="bullet"/>
+      <w:lvlText w:val="o"/>
+      <w:lvlJc w:val="left"/>
+      <w:pPr>
+        <w:ind w:left="3528" w:hanging="360"/>
+      </w:pPr>
+      <w:rPr>
+        <w:rFonts w:ascii="Courier New" w:hAnsi="Courier New" w:cs="Courier New" w:hint="default"/>
+      </w:rPr>
+    </w:lvl>
+    <w:lvl w:ilvl="5" w:tplc="04090005" w:tentative="1">
+      <w:start w:val="1"/>
+      <w:numFmt w:val="bullet"/>
+      <w:lvlText w:val=""/>
+      <w:lvlJc w:val="left"/>
+      <w:pPr>
+        <w:ind w:left="4248" w:hanging="360"/>
+      </w:pPr>
+      <w:rPr>
+        <w:rFonts w:ascii="Wingdings" w:hAnsi="Wingdings" w:hint="default"/>
+      </w:rPr>
+    </w:lvl>
+    <w:lvl w:ilvl="6" w:tplc="04090001" w:tentative="1">
+      <w:start w:val="1"/>
+      <w:numFmt w:val="bullet"/>
+      <w:lvlText w:val=""/>
+      <w:lvlJc w:val="left"/>
+      <w:pPr>
+        <w:ind w:left="4968" w:hanging="360"/>
+      </w:pPr>
+      <w:rPr>
+        <w:rFonts w:ascii="Symbol" w:hAnsi="Symbol" w:hint="default"/>
+      </w:rPr>
+    </w:lvl>
+    <w:lvl w:ilvl="7" w:tplc="04090003" w:tentative="1">
+      <w:start w:val="1"/>
+      <w:numFmt w:val="bullet"/>
+      <w:lvlText w:val="o"/>
+      <w:lvlJc w:val="left"/>
+      <w:pPr>
+        <w:ind w:left="5688" w:hanging="360"/>
+      </w:pPr>
+      <w:rPr>
+        <w:rFonts w:ascii="Courier New" w:hAnsi="Courier New" w:cs="Courier New" w:hint="default"/>
+      </w:rPr>
+    </w:lvl>
+    <w:lvl w:ilvl="8" w:tplc="04090005" w:tentative="1">
+      <w:start w:val="1"/>
+      <w:numFmt w:val="bullet"/>
+      <w:lvlText w:val=""/>
+      <w:lvlJc w:val="left"/>
+      <w:pPr>
+        <w:ind w:left="6408" w:hanging="360"/>
+      </w:pPr>
+      <w:rPr>
+        <w:rFonts w:ascii="Wingdings" w:hAnsi="Wingdings" w:hint="default"/>
+      </w:rPr>
+    </w:lvl>
+  </w:abstractNum>
+  <w:abstractNum w:abstractNumId="6" w15:restartNumberingAfterBreak="0">
     <w:nsid w:val="1A183877"/>
     <w:multiLevelType w:val="hybridMultilevel"/>
     <w:tmpl w:val="C69E20C4"/>
@@ -14189,7 +15033,7 @@
       </w:rPr>
     </w:lvl>
   </w:abstractNum>
-  <w:abstractNum w:abstractNumId="6" w15:restartNumberingAfterBreak="0">
+  <w:abstractNum w:abstractNumId="7" w15:restartNumberingAfterBreak="0">
     <w:nsid w:val="1D073BCD"/>
     <w:multiLevelType w:val="hybridMultilevel"/>
     <w:tmpl w:val="E5CEB48C"/>
@@ -14306,7 +15150,7 @@
       </w:rPr>
     </w:lvl>
   </w:abstractNum>
-  <w:abstractNum w:abstractNumId="7" w15:restartNumberingAfterBreak="0">
+  <w:abstractNum w:abstractNumId="8" w15:restartNumberingAfterBreak="0">
     <w:nsid w:val="1EDF0C5B"/>
     <w:multiLevelType w:val="hybridMultilevel"/>
     <w:tmpl w:val="543AAB92"/>
@@ -14423,7 +15267,7 @@
       </w:rPr>
     </w:lvl>
   </w:abstractNum>
-  <w:abstractNum w:abstractNumId="8" w15:restartNumberingAfterBreak="0">
+  <w:abstractNum w:abstractNumId="9" w15:restartNumberingAfterBreak="0">
     <w:nsid w:val="1F4548EA"/>
     <w:multiLevelType w:val="hybridMultilevel"/>
     <w:tmpl w:val="57F020A6"/>
@@ -14513,7 +15357,7 @@
       </w:pPr>
     </w:lvl>
   </w:abstractNum>
-  <w:abstractNum w:abstractNumId="9" w15:restartNumberingAfterBreak="0">
+  <w:abstractNum w:abstractNumId="10" w15:restartNumberingAfterBreak="0">
     <w:nsid w:val="22D507FF"/>
     <w:multiLevelType w:val="hybridMultilevel"/>
     <w:tmpl w:val="FD9AC0B2"/>
@@ -14626,7 +15470,7 @@
       </w:rPr>
     </w:lvl>
   </w:abstractNum>
-  <w:abstractNum w:abstractNumId="10" w15:restartNumberingAfterBreak="0">
+  <w:abstractNum w:abstractNumId="11" w15:restartNumberingAfterBreak="0">
     <w:nsid w:val="266D4DF4"/>
     <w:multiLevelType w:val="hybridMultilevel"/>
     <w:tmpl w:val="1FB01740"/>
@@ -14739,7 +15583,7 @@
       </w:rPr>
     </w:lvl>
   </w:abstractNum>
-  <w:abstractNum w:abstractNumId="11" w15:restartNumberingAfterBreak="0">
+  <w:abstractNum w:abstractNumId="12" w15:restartNumberingAfterBreak="0">
     <w:nsid w:val="2B441DB5"/>
     <w:multiLevelType w:val="hybridMultilevel"/>
     <w:tmpl w:val="DD5C8F8E"/>
@@ -14852,7 +15696,7 @@
       </w:rPr>
     </w:lvl>
   </w:abstractNum>
-  <w:abstractNum w:abstractNumId="12" w15:restartNumberingAfterBreak="0">
+  <w:abstractNum w:abstractNumId="13" w15:restartNumberingAfterBreak="0">
     <w:nsid w:val="2DF6720C"/>
     <w:multiLevelType w:val="hybridMultilevel"/>
     <w:tmpl w:val="F146A8CA"/>
@@ -14965,7 +15809,7 @@
       </w:rPr>
     </w:lvl>
   </w:abstractNum>
-  <w:abstractNum w:abstractNumId="13" w15:restartNumberingAfterBreak="0">
+  <w:abstractNum w:abstractNumId="14" w15:restartNumberingAfterBreak="0">
     <w:nsid w:val="33213152"/>
     <w:multiLevelType w:val="hybridMultilevel"/>
     <w:tmpl w:val="EC16AF6C"/>
@@ -15079,7 +15923,7 @@
       </w:rPr>
     </w:lvl>
   </w:abstractNum>
-  <w:abstractNum w:abstractNumId="14" w15:restartNumberingAfterBreak="0">
+  <w:abstractNum w:abstractNumId="15" w15:restartNumberingAfterBreak="0">
     <w:nsid w:val="33493E5E"/>
     <w:multiLevelType w:val="hybridMultilevel"/>
     <w:tmpl w:val="2FEA9B5A"/>
@@ -15191,7 +16035,7 @@
       </w:rPr>
     </w:lvl>
   </w:abstractNum>
-  <w:abstractNum w:abstractNumId="15" w15:restartNumberingAfterBreak="0">
+  <w:abstractNum w:abstractNumId="16" w15:restartNumberingAfterBreak="0">
     <w:nsid w:val="34F313DE"/>
     <w:multiLevelType w:val="hybridMultilevel"/>
     <w:tmpl w:val="CB02A2B4"/>
@@ -15277,7 +16121,7 @@
       </w:pPr>
     </w:lvl>
   </w:abstractNum>
-  <w:abstractNum w:abstractNumId="16" w15:restartNumberingAfterBreak="0">
+  <w:abstractNum w:abstractNumId="17" w15:restartNumberingAfterBreak="0">
     <w:nsid w:val="35B651C3"/>
     <w:multiLevelType w:val="hybridMultilevel"/>
     <w:tmpl w:val="DEE6CFA2"/>
@@ -15363,7 +16207,7 @@
       </w:pPr>
     </w:lvl>
   </w:abstractNum>
-  <w:abstractNum w:abstractNumId="17" w15:restartNumberingAfterBreak="0">
+  <w:abstractNum w:abstractNumId="18" w15:restartNumberingAfterBreak="0">
     <w:nsid w:val="37416FCA"/>
     <w:multiLevelType w:val="hybridMultilevel"/>
     <w:tmpl w:val="55389E62"/>
@@ -15476,7 +16320,7 @@
       </w:rPr>
     </w:lvl>
   </w:abstractNum>
-  <w:abstractNum w:abstractNumId="18" w15:restartNumberingAfterBreak="0">
+  <w:abstractNum w:abstractNumId="19" w15:restartNumberingAfterBreak="0">
     <w:nsid w:val="3BF27704"/>
     <w:multiLevelType w:val="hybridMultilevel"/>
     <w:tmpl w:val="23FE3C96"/>
@@ -15568,7 +16412,7 @@
       </w:pPr>
     </w:lvl>
   </w:abstractNum>
-  <w:abstractNum w:abstractNumId="19" w15:restartNumberingAfterBreak="0">
+  <w:abstractNum w:abstractNumId="20" w15:restartNumberingAfterBreak="0">
     <w:nsid w:val="4C010CCC"/>
     <w:multiLevelType w:val="hybridMultilevel"/>
     <w:tmpl w:val="57F020A6"/>
@@ -15658,7 +16502,7 @@
       </w:pPr>
     </w:lvl>
   </w:abstractNum>
-  <w:abstractNum w:abstractNumId="20" w15:restartNumberingAfterBreak="0">
+  <w:abstractNum w:abstractNumId="21" w15:restartNumberingAfterBreak="0">
     <w:nsid w:val="4F801542"/>
     <w:multiLevelType w:val="hybridMultilevel"/>
     <w:tmpl w:val="34DC41EE"/>
@@ -15744,7 +16588,7 @@
       </w:pPr>
     </w:lvl>
   </w:abstractNum>
-  <w:abstractNum w:abstractNumId="21" w15:restartNumberingAfterBreak="0">
+  <w:abstractNum w:abstractNumId="22" w15:restartNumberingAfterBreak="0">
     <w:nsid w:val="56386D9C"/>
     <w:multiLevelType w:val="hybridMultilevel"/>
     <w:tmpl w:val="ADC4C884"/>
@@ -15857,7 +16701,7 @@
       </w:rPr>
     </w:lvl>
   </w:abstractNum>
-  <w:abstractNum w:abstractNumId="22" w15:restartNumberingAfterBreak="0">
+  <w:abstractNum w:abstractNumId="23" w15:restartNumberingAfterBreak="0">
     <w:nsid w:val="63A91F3F"/>
     <w:multiLevelType w:val="hybridMultilevel"/>
     <w:tmpl w:val="B98A7DF2"/>
@@ -15970,7 +16814,7 @@
       </w:rPr>
     </w:lvl>
   </w:abstractNum>
-  <w:abstractNum w:abstractNumId="23" w15:restartNumberingAfterBreak="0">
+  <w:abstractNum w:abstractNumId="24" w15:restartNumberingAfterBreak="0">
     <w:nsid w:val="6BDA6958"/>
     <w:multiLevelType w:val="hybridMultilevel"/>
     <w:tmpl w:val="42C60B44"/>
@@ -16087,7 +16931,7 @@
       </w:rPr>
     </w:lvl>
   </w:abstractNum>
-  <w:abstractNum w:abstractNumId="24" w15:restartNumberingAfterBreak="0">
+  <w:abstractNum w:abstractNumId="25" w15:restartNumberingAfterBreak="0">
     <w:nsid w:val="74F1099D"/>
     <w:multiLevelType w:val="hybridMultilevel"/>
     <w:tmpl w:val="8D80F898"/>
@@ -16178,7 +17022,7 @@
       </w:pPr>
     </w:lvl>
   </w:abstractNum>
-  <w:abstractNum w:abstractNumId="25" w15:restartNumberingAfterBreak="0">
+  <w:abstractNum w:abstractNumId="26" w15:restartNumberingAfterBreak="0">
     <w:nsid w:val="79626F40"/>
     <w:multiLevelType w:val="hybridMultilevel"/>
     <w:tmpl w:val="7BF26730"/>
@@ -16292,28 +17136,28 @@
     </w:lvl>
   </w:abstractNum>
   <w:num w:numId="1">
-    <w:abstractNumId w:val="16"/>
+    <w:abstractNumId w:val="17"/>
   </w:num>
   <w:num w:numId="2">
     <w:abstractNumId w:val="4"/>
   </w:num>
   <w:num w:numId="3">
-    <w:abstractNumId w:val="15"/>
+    <w:abstractNumId w:val="16"/>
   </w:num>
   <w:num w:numId="4">
-    <w:abstractNumId w:val="9"/>
+    <w:abstractNumId w:val="10"/>
   </w:num>
   <w:num w:numId="5">
-    <w:abstractNumId w:val="19"/>
+    <w:abstractNumId w:val="20"/>
   </w:num>
   <w:num w:numId="6">
-    <w:abstractNumId w:val="12"/>
+    <w:abstractNumId w:val="13"/>
   </w:num>
   <w:num w:numId="7">
-    <w:abstractNumId w:val="5"/>
+    <w:abstractNumId w:val="6"/>
   </w:num>
   <w:num w:numId="8">
-    <w:abstractNumId w:val="24"/>
+    <w:abstractNumId w:val="25"/>
     <w:lvlOverride w:ilvl="0">
       <w:startOverride w:val="1"/>
     </w:lvlOverride>
@@ -16343,13 +17187,13 @@
     </w:lvlOverride>
   </w:num>
   <w:num w:numId="9">
-    <w:abstractNumId w:val="21"/>
+    <w:abstractNumId w:val="22"/>
   </w:num>
   <w:num w:numId="10">
-    <w:abstractNumId w:val="17"/>
+    <w:abstractNumId w:val="18"/>
   </w:num>
   <w:num w:numId="11">
-    <w:abstractNumId w:val="20"/>
+    <w:abstractNumId w:val="21"/>
     <w:lvlOverride w:ilvl="0">
       <w:startOverride w:val="1"/>
     </w:lvlOverride>
@@ -16379,37 +17223,37 @@
     </w:lvlOverride>
   </w:num>
   <w:num w:numId="12">
-    <w:abstractNumId w:val="8"/>
+    <w:abstractNumId w:val="9"/>
   </w:num>
   <w:num w:numId="13">
     <w:abstractNumId w:val="0"/>
   </w:num>
   <w:num w:numId="14">
+    <w:abstractNumId w:val="15"/>
+  </w:num>
+  <w:num w:numId="15">
     <w:abstractNumId w:val="14"/>
   </w:num>
-  <w:num w:numId="15">
-    <w:abstractNumId w:val="13"/>
-  </w:num>
   <w:num w:numId="16">
-    <w:abstractNumId w:val="22"/>
+    <w:abstractNumId w:val="23"/>
   </w:num>
   <w:num w:numId="17">
-    <w:abstractNumId w:val="18"/>
+    <w:abstractNumId w:val="19"/>
   </w:num>
   <w:num w:numId="18">
-    <w:abstractNumId w:val="6"/>
+    <w:abstractNumId w:val="7"/>
   </w:num>
   <w:num w:numId="19">
-    <w:abstractNumId w:val="23"/>
+    <w:abstractNumId w:val="24"/>
   </w:num>
   <w:num w:numId="20">
-    <w:abstractNumId w:val="7"/>
+    <w:abstractNumId w:val="8"/>
   </w:num>
   <w:num w:numId="21">
-    <w:abstractNumId w:val="10"/>
+    <w:abstractNumId w:val="11"/>
   </w:num>
   <w:num w:numId="22">
-    <w:abstractNumId w:val="25"/>
+    <w:abstractNumId w:val="26"/>
   </w:num>
   <w:num w:numId="23">
     <w:abstractNumId w:val="3"/>
@@ -16418,10 +17262,13 @@
     <w:abstractNumId w:val="1"/>
   </w:num>
   <w:num w:numId="25">
-    <w:abstractNumId w:val="11"/>
+    <w:abstractNumId w:val="12"/>
   </w:num>
   <w:num w:numId="26">
     <w:abstractNumId w:val="2"/>
+  </w:num>
+  <w:num w:numId="27">
+    <w:abstractNumId w:val="5"/>
   </w:num>
 </w:numbering>
 </file>
@@ -20746,7 +21593,7 @@
 </file>
 
 <file path=customXml/itemProps1.xml><?xml version="1.0" encoding="utf-8"?>
-<ds:datastoreItem xmlns:ds="http://schemas.openxmlformats.org/officeDocument/2006/customXml" ds:itemID="{0E1A35E0-1019-467B-B54C-E85D466AC4DD}">
+<ds:datastoreItem xmlns:ds="http://schemas.openxmlformats.org/officeDocument/2006/customXml" ds:itemID="{52E012F9-2071-4EFD-A178-82C3E14F24E8}">
   <ds:schemaRefs>
     <ds:schemaRef ds:uri="http://schemas.openxmlformats.org/officeDocument/2006/bibliography"/>
   </ds:schemaRefs>

</xml_diff>

<commit_message>
some explanations and screenshots
</commit_message>
<xml_diff>
--- a/project/דירוג טלפונים חכמים באמצעות אלגוריתמים חכמים.docx
+++ b/project/דירוג טלפונים חכמים באמצעות אלגוריתמים חכמים.docx
@@ -1,6 +1,6 @@
 
 <file path=word/document.xml><?xml version="1.0" encoding="utf-8"?>
-<w:document xmlns:wpc="http://schemas.microsoft.com/office/word/2010/wordprocessingCanvas" xmlns:cx="http://schemas.microsoft.com/office/drawing/2014/chartex" xmlns:cx1="http://schemas.microsoft.com/office/drawing/2015/9/8/chartex" xmlns:mc="http://schemas.openxmlformats.org/markup-compatibility/2006" xmlns:o="urn:schemas-microsoft-com:office:office" xmlns:r="http://schemas.openxmlformats.org/officeDocument/2006/relationships" xmlns:m="http://schemas.openxmlformats.org/officeDocument/2006/math" xmlns:v="urn:schemas-microsoft-com:vml" xmlns:wp14="http://schemas.microsoft.com/office/word/2010/wordprocessingDrawing" xmlns:wp="http://schemas.openxmlformats.org/drawingml/2006/wordprocessingDrawing" xmlns:w10="urn:schemas-microsoft-com:office:word" xmlns:w="http://schemas.openxmlformats.org/wordprocessingml/2006/main" xmlns:w14="http://schemas.microsoft.com/office/word/2010/wordml" xmlns:w15="http://schemas.microsoft.com/office/word/2012/wordml" xmlns:w16se="http://schemas.microsoft.com/office/word/2015/wordml/symex" xmlns:wpg="http://schemas.microsoft.com/office/word/2010/wordprocessingGroup" xmlns:wpi="http://schemas.microsoft.com/office/word/2010/wordprocessingInk" xmlns:wne="http://schemas.microsoft.com/office/word/2006/wordml" xmlns:wps="http://schemas.microsoft.com/office/word/2010/wordprocessingShape" mc:Ignorable="w14 w15 w16se wp14">
+<w:document xmlns:wpc="http://schemas.microsoft.com/office/word/2010/wordprocessingCanvas" xmlns:cx="http://schemas.microsoft.com/office/drawing/2014/chartex" xmlns:cx1="http://schemas.microsoft.com/office/drawing/2015/9/8/chartex" xmlns:cx2="http://schemas.microsoft.com/office/drawing/2015/10/21/chartex" xmlns:cx3="http://schemas.microsoft.com/office/drawing/2016/5/9/chartex" xmlns:cx4="http://schemas.microsoft.com/office/drawing/2016/5/10/chartex" xmlns:cx5="http://schemas.microsoft.com/office/drawing/2016/5/11/chartex" xmlns:cx6="http://schemas.microsoft.com/office/drawing/2016/5/12/chartex" xmlns:cx7="http://schemas.microsoft.com/office/drawing/2016/5/13/chartex" xmlns:cx8="http://schemas.microsoft.com/office/drawing/2016/5/14/chartex" xmlns:mc="http://schemas.openxmlformats.org/markup-compatibility/2006" xmlns:aink="http://schemas.microsoft.com/office/drawing/2016/ink" xmlns:am3d="http://schemas.microsoft.com/office/drawing/2017/model3d" xmlns:o="urn:schemas-microsoft-com:office:office" xmlns:r="http://schemas.openxmlformats.org/officeDocument/2006/relationships" xmlns:m="http://schemas.openxmlformats.org/officeDocument/2006/math" xmlns:v="urn:schemas-microsoft-com:vml" xmlns:wp14="http://schemas.microsoft.com/office/word/2010/wordprocessingDrawing" xmlns:wp="http://schemas.openxmlformats.org/drawingml/2006/wordprocessingDrawing" xmlns:w10="urn:schemas-microsoft-com:office:word" xmlns:w="http://schemas.openxmlformats.org/wordprocessingml/2006/main" xmlns:w14="http://schemas.microsoft.com/office/word/2010/wordml" xmlns:w15="http://schemas.microsoft.com/office/word/2012/wordml" xmlns:w16cid="http://schemas.microsoft.com/office/word/2016/wordml/cid" xmlns:w16se="http://schemas.microsoft.com/office/word/2015/wordml/symex" xmlns:wpg="http://schemas.microsoft.com/office/word/2010/wordprocessingGroup" xmlns:wpi="http://schemas.microsoft.com/office/word/2010/wordprocessingInk" xmlns:wne="http://schemas.microsoft.com/office/word/2006/wordml" xmlns:wps="http://schemas.microsoft.com/office/word/2010/wordprocessingShape" mc:Ignorable="w14 w15 w16se w16cid wp14">
   <w:body>
     <w:p>
       <w:pPr>
@@ -55,7 +55,19 @@
           <w:szCs w:val="84"/>
           <w:rtl/>
         </w:rPr>
-        <w:t>באמצעות אלגוריתמים חכמים</w:t>
+        <w:t xml:space="preserve">באמצעות אלגוריתמים </w:t>
+      </w:r>
+      <w:r>
+        <w:rPr>
+          <w:rFonts w:ascii="David" w:hAnsi="David" w:cs="David" w:hint="cs"/>
+          <w:b/>
+          <w:bCs/>
+          <w:color w:val="00B050"/>
+          <w:sz w:val="84"/>
+          <w:szCs w:val="84"/>
+          <w:rtl/>
+        </w:rPr>
+        <w:t>לדירוג</w:t>
       </w:r>
     </w:p>
     <w:p>
@@ -1274,7 +1286,7 @@
           <w:sz w:val="36"/>
           <w:szCs w:val="36"/>
         </w:rPr>
-        <w:t>15</w:t>
+        <w:t>17-19</w:t>
       </w:r>
     </w:p>
     <w:p>
@@ -1295,7 +1307,7 @@
           <w:szCs w:val="36"/>
           <w:rtl/>
         </w:rPr>
-        <w:t>מסקנות החישוב</w:t>
+        <w:t>סימולציות והסברים</w:t>
       </w:r>
       <w:r>
         <w:rPr>
@@ -1311,69 +1323,7 @@
           <w:sz w:val="36"/>
           <w:szCs w:val="36"/>
         </w:rPr>
-        <w:t>15</w:t>
-      </w:r>
-    </w:p>
-    <w:p>
-      <w:pPr>
-        <w:pStyle w:val="TOC2"/>
-        <w:rPr>
-          <w:rtl/>
-        </w:rPr>
-      </w:pPr>
-    </w:p>
-    <w:p>
-      <w:pPr>
-        <w:pStyle w:val="TOC2"/>
-        <w:rPr>
-          <w:rtl/>
-          <w:cs/>
-        </w:rPr>
-      </w:pPr>
-      <w:r>
-        <w:rPr>
-          <w:rFonts w:hint="cs"/>
-          <w:rtl/>
-        </w:rPr>
-        <w:t>נספח</w:t>
-      </w:r>
-      <w:r>
-        <w:rPr>
-          <w:rFonts w:hint="cs"/>
-          <w:rtl/>
-        </w:rPr>
-        <w:t xml:space="preserve"> </w:t>
-      </w:r>
-      <w:r>
-        <w:rPr>
-          <w:rtl/>
-        </w:rPr>
-        <w:t>–</w:t>
-      </w:r>
-      <w:r>
-        <w:rPr>
-          <w:rFonts w:hint="cs"/>
-          <w:rtl/>
-        </w:rPr>
-        <w:t xml:space="preserve"> </w:t>
-      </w:r>
-      <w:r>
-        <w:rPr>
-          <w:rFonts w:hint="cs"/>
-          <w:rtl/>
-        </w:rPr>
-        <w:t>תרגילי בית</w:t>
-      </w:r>
-      <w:r>
-        <w:ptab w:relativeTo="margin" w:alignment="right" w:leader="dot"/>
-      </w:r>
-      <w:r>
-        <w:rPr>
-          <w:rFonts w:hint="cs"/>
-          <w:rtl/>
-          <w:lang w:val="he-IL"/>
-        </w:rPr>
-        <w:t>17</w:t>
+        <w:t>17-19</w:t>
       </w:r>
     </w:p>
     <w:p>
@@ -1394,7 +1344,7 @@
           <w:szCs w:val="36"/>
           <w:rtl/>
         </w:rPr>
-        <w:t>מימוש האלגוריתמים</w:t>
+        <w:t>מסקנות החישוב</w:t>
       </w:r>
       <w:r>
         <w:rPr>
@@ -1415,12 +1365,75 @@
     </w:p>
     <w:p>
       <w:pPr>
+        <w:pStyle w:val="TOC2"/>
+        <w:rPr>
+          <w:rtl/>
+        </w:rPr>
+      </w:pPr>
+    </w:p>
+    <w:p>
+      <w:pPr>
+        <w:pStyle w:val="TOC2"/>
+        <w:rPr>
+          <w:rtl/>
+          <w:cs/>
+        </w:rPr>
+      </w:pPr>
+      <w:r>
+        <w:rPr>
+          <w:rFonts w:hint="cs"/>
+          <w:rtl/>
+        </w:rPr>
+        <w:t>נספח</w:t>
+      </w:r>
+      <w:r>
+        <w:rPr>
+          <w:rFonts w:hint="cs"/>
+          <w:rtl/>
+        </w:rPr>
+        <w:t xml:space="preserve"> </w:t>
+      </w:r>
+      <w:r>
+        <w:rPr>
+          <w:rtl/>
+        </w:rPr>
+        <w:t>–</w:t>
+      </w:r>
+      <w:r>
+        <w:rPr>
+          <w:rFonts w:hint="cs"/>
+          <w:rtl/>
+        </w:rPr>
+        <w:t xml:space="preserve"> </w:t>
+      </w:r>
+      <w:r>
+        <w:rPr>
+          <w:rFonts w:hint="cs"/>
+          <w:rtl/>
+        </w:rPr>
+        <w:t>תרגילי בית</w:t>
+      </w:r>
+      <w:r>
+        <w:ptab w:relativeTo="margin" w:alignment="right" w:leader="dot"/>
+      </w:r>
+      <w:r>
+        <w:rPr>
+          <w:rFonts w:hint="cs"/>
+          <w:rtl/>
+          <w:lang w:val="he-IL"/>
+        </w:rPr>
+        <w:t>17</w:t>
+      </w:r>
+    </w:p>
+    <w:p>
+      <w:pPr>
         <w:pStyle w:val="TOC3"/>
         <w:ind w:firstLine="720"/>
         <w:rPr>
           <w:rFonts w:ascii="David" w:hAnsi="David" w:cs="David"/>
           <w:sz w:val="36"/>
           <w:szCs w:val="36"/>
+          <w:rtl/>
         </w:rPr>
       </w:pPr>
       <w:r>
@@ -1430,7 +1443,7 @@
           <w:szCs w:val="36"/>
           <w:rtl/>
         </w:rPr>
-        <w:t>מסקנות החישוב</w:t>
+        <w:t>מימוש האלגוריתמים</w:t>
       </w:r>
       <w:r>
         <w:rPr>
@@ -1451,10 +1464,39 @@
     </w:p>
     <w:p>
       <w:pPr>
-        <w:rPr>
-          <w:rtl/>
-        </w:rPr>
-      </w:pPr>
+        <w:pStyle w:val="TOC3"/>
+        <w:ind w:firstLine="720"/>
+        <w:rPr>
+          <w:rFonts w:ascii="David" w:hAnsi="David" w:cs="David"/>
+          <w:sz w:val="36"/>
+          <w:szCs w:val="36"/>
+        </w:rPr>
+      </w:pPr>
+      <w:r>
+        <w:rPr>
+          <w:rFonts w:ascii="David" w:hAnsi="David" w:cs="David" w:hint="cs"/>
+          <w:sz w:val="36"/>
+          <w:szCs w:val="36"/>
+          <w:rtl/>
+        </w:rPr>
+        <w:t>מסקנות החישוב</w:t>
+      </w:r>
+      <w:r>
+        <w:rPr>
+          <w:rFonts w:ascii="David" w:hAnsi="David" w:cs="David"/>
+          <w:sz w:val="36"/>
+          <w:szCs w:val="36"/>
+        </w:rPr>
+        <w:ptab w:relativeTo="margin" w:alignment="right" w:leader="dot"/>
+      </w:r>
+      <w:r>
+        <w:rPr>
+          <w:rFonts w:ascii="David" w:hAnsi="David" w:cs="David"/>
+          <w:sz w:val="36"/>
+          <w:szCs w:val="36"/>
+        </w:rPr>
+        <w:t>15</w:t>
+      </w:r>
     </w:p>
     <w:p>
       <w:pPr>
@@ -1465,15 +1507,7 @@
     </w:p>
     <w:p>
       <w:pPr>
-        <w:bidi/>
-        <w:spacing w:line="276" w:lineRule="auto"/>
-        <w:jc w:val="center"/>
-        <w:rPr>
-          <w:rFonts w:ascii="David" w:hAnsi="David" w:cs="David"/>
-          <w:b/>
-          <w:bCs/>
-          <w:color w:val="00B050"/>
-          <w:u w:val="double"/>
+        <w:rPr>
           <w:rtl/>
         </w:rPr>
       </w:pPr>
@@ -27069,7 +27103,7 @@
         <w:spacing w:line="240" w:lineRule="auto"/>
         <w:ind w:left="288"/>
         <w:rPr>
-          <w:rFonts w:ascii="David" w:hAnsi="David" w:cs="David"/>
+          <w:rFonts w:ascii="David" w:hAnsi="David" w:cs="David" w:hint="cs"/>
           <w:sz w:val="28"/>
           <w:szCs w:val="28"/>
           <w:rtl/>
@@ -27190,7 +27224,45 @@
           <w:szCs w:val="28"/>
           <w:rtl/>
         </w:rPr>
-        <w:t xml:space="preserve">בחלק זה נציג את מימוש הבעיה ואת המסקנות שהגענו אליהן לאחר קבלת התוצאות הרצויות מריצות שונות של התכנה שפיתחנו. </w:t>
+        <w:t>בחלק זה נציג את מימוש הבעיה</w:t>
+      </w:r>
+      <w:r>
+        <w:rPr>
+          <w:rFonts w:ascii="David" w:hAnsi="David" w:cs="David" w:hint="cs"/>
+          <w:sz w:val="28"/>
+          <w:szCs w:val="28"/>
+          <w:rtl/>
+        </w:rPr>
+        <w:t xml:space="preserve"> באמצעות תכנה שנכתבה בשפת </w:t>
+      </w:r>
+      <w:proofErr w:type="spellStart"/>
+      <w:r>
+        <w:rPr>
+          <w:rFonts w:ascii="David" w:hAnsi="David" w:cs="David" w:hint="cs"/>
+          <w:sz w:val="28"/>
+          <w:szCs w:val="28"/>
+          <w:rtl/>
+        </w:rPr>
+        <w:t>פייתון</w:t>
+      </w:r>
+      <w:proofErr w:type="spellEnd"/>
+      <w:r>
+        <w:rPr>
+          <w:rFonts w:ascii="David" w:hAnsi="David" w:cs="David" w:hint="cs"/>
+          <w:sz w:val="28"/>
+          <w:szCs w:val="28"/>
+          <w:rtl/>
+        </w:rPr>
+        <w:t xml:space="preserve">, וכן </w:t>
+      </w:r>
+      <w:r>
+        <w:rPr>
+          <w:rFonts w:ascii="David" w:hAnsi="David" w:cs="David" w:hint="cs"/>
+          <w:sz w:val="28"/>
+          <w:szCs w:val="28"/>
+          <w:rtl/>
+        </w:rPr>
+        <w:t xml:space="preserve">את המסקנות שהגענו אליהן לאחר קבלת התוצאות הרצויות מריצות שונות של התכנה שפיתחנו. </w:t>
       </w:r>
     </w:p>
     <w:p>
@@ -28484,7 +28556,37 @@
           <w:u w:val="single"/>
           <w:rtl/>
         </w:rPr>
-        <w:t>עקרון הפעולה של האפליקציה</w:t>
+        <w:t>ע</w:t>
+      </w:r>
+      <w:r>
+        <w:rPr>
+          <w:rFonts w:ascii="David" w:hAnsi="David" w:cs="David" w:hint="cs"/>
+          <w:sz w:val="32"/>
+          <w:szCs w:val="32"/>
+          <w:u w:val="single"/>
+          <w:rtl/>
+        </w:rPr>
+        <w:t>י</w:t>
+      </w:r>
+      <w:r>
+        <w:rPr>
+          <w:rFonts w:ascii="David" w:hAnsi="David" w:cs="David"/>
+          <w:sz w:val="32"/>
+          <w:szCs w:val="32"/>
+          <w:u w:val="single"/>
+          <w:rtl/>
+        </w:rPr>
+        <w:t>קרון הפעולה של ה</w:t>
+      </w:r>
+      <w:r>
+        <w:rPr>
+          <w:rFonts w:ascii="David" w:hAnsi="David" w:cs="David" w:hint="cs"/>
+          <w:sz w:val="32"/>
+          <w:szCs w:val="32"/>
+          <w:u w:val="single"/>
+          <w:rtl/>
+        </w:rPr>
+        <w:t>תכנה</w:t>
       </w:r>
     </w:p>
     <w:p>
@@ -28510,7 +28612,79 @@
           <w:szCs w:val="28"/>
           <w:rtl/>
         </w:rPr>
-        <w:t>כאשר האפליקציה מופעלת לראשונה נטען בסיס הנתונים אשר הוכן מראש (יפורט בהמשך),</w:t>
+        <w:t>כאשר האפליקציה מופעלת לראשונה</w:t>
+      </w:r>
+      <w:r>
+        <w:rPr>
+          <w:rFonts w:ascii="David" w:hAnsi="David" w:cs="David" w:hint="cs"/>
+          <w:sz w:val="28"/>
+          <w:szCs w:val="28"/>
+          <w:rtl/>
+        </w:rPr>
+        <w:t>,</w:t>
+      </w:r>
+      <w:r>
+        <w:rPr>
+          <w:rFonts w:ascii="David" w:hAnsi="David" w:cs="David"/>
+          <w:sz w:val="28"/>
+          <w:szCs w:val="28"/>
+          <w:rtl/>
+        </w:rPr>
+        <w:t xml:space="preserve"> נטען בסיס הנתונים אשר הוכן מראש (</w:t>
+      </w:r>
+      <w:r>
+        <w:rPr>
+          <w:rFonts w:ascii="David" w:hAnsi="David" w:cs="David" w:hint="cs"/>
+          <w:sz w:val="28"/>
+          <w:szCs w:val="28"/>
+          <w:rtl/>
+        </w:rPr>
+        <w:t xml:space="preserve">כאמור, דרך הסקריפט </w:t>
+      </w:r>
+      <w:proofErr w:type="spellStart"/>
+      <w:r>
+        <w:rPr>
+          <w:rFonts w:ascii="David" w:hAnsi="David" w:cs="David"/>
+          <w:sz w:val="28"/>
+          <w:szCs w:val="28"/>
+        </w:rPr>
+        <w:t>dbScraper</w:t>
+      </w:r>
+      <w:proofErr w:type="spellEnd"/>
+      <w:r>
+        <w:rPr>
+          <w:rFonts w:ascii="David" w:hAnsi="David" w:cs="David" w:hint="cs"/>
+          <w:sz w:val="28"/>
+          <w:szCs w:val="28"/>
+          <w:rtl/>
+        </w:rPr>
+        <w:t xml:space="preserve"> </w:t>
+      </w:r>
+      <w:r>
+        <w:rPr>
+          <w:rFonts w:ascii="David" w:hAnsi="David" w:cs="David" w:hint="cs"/>
+          <w:sz w:val="28"/>
+          <w:szCs w:val="28"/>
+          <w:rtl/>
+        </w:rPr>
+        <w:t xml:space="preserve">ששואב את הנתונים הרלוונטיים מהאתר </w:t>
+      </w:r>
+      <w:r>
+        <w:rPr>
+          <w:rFonts w:ascii="David" w:hAnsi="David" w:cs="David"/>
+          <w:sz w:val="28"/>
+          <w:szCs w:val="28"/>
+        </w:rPr>
+        <w:t>gsmarena.com</w:t>
+      </w:r>
+      <w:r>
+        <w:rPr>
+          <w:rFonts w:ascii="David" w:hAnsi="David" w:cs="David" w:hint="cs"/>
+          <w:sz w:val="28"/>
+          <w:szCs w:val="28"/>
+          <w:rtl/>
+        </w:rPr>
+        <w:t>.</w:t>
       </w:r>
     </w:p>
     <w:p>
@@ -28536,7 +28710,25 @@
           <w:szCs w:val="28"/>
           <w:rtl/>
         </w:rPr>
-        <w:t>על המשתמש לבחור את האלגוריתם אותו ירצה לממש, אם יבחר ב</w:t>
+        <w:t xml:space="preserve">על המשתמש לבחור את האלגוריתם </w:t>
+      </w:r>
+      <w:r>
+        <w:rPr>
+          <w:rFonts w:ascii="David" w:hAnsi="David" w:cs="David" w:hint="cs"/>
+          <w:sz w:val="28"/>
+          <w:szCs w:val="28"/>
+          <w:rtl/>
+        </w:rPr>
+        <w:t>שאיתו ירצה להשתמש על מנת לבצע את הדירוג.</w:t>
+      </w:r>
+      <w:r>
+        <w:rPr>
+          <w:rFonts w:ascii="David" w:hAnsi="David" w:cs="David"/>
+          <w:sz w:val="28"/>
+          <w:szCs w:val="28"/>
+          <w:rtl/>
+        </w:rPr>
+        <w:t xml:space="preserve"> אם יבחר ב</w:t>
       </w:r>
       <w:r>
         <w:rPr>
@@ -28545,6 +28737,15 @@
           <w:szCs w:val="28"/>
         </w:rPr>
         <w:t>TOPSIS</w:t>
+      </w:r>
+      <w:r>
+        <w:rPr>
+          <w:rFonts w:ascii="David" w:hAnsi="David" w:cs="David" w:hint="cs"/>
+          <w:sz w:val="28"/>
+          <w:szCs w:val="28"/>
+          <w:rtl/>
+        </w:rPr>
+        <w:t>,</w:t>
       </w:r>
       <w:r>
         <w:rPr>
@@ -28883,7 +29084,7 @@
       <w:pPr>
         <w:bidi/>
         <w:spacing w:line="240" w:lineRule="auto"/>
-        <w:ind w:left="288"/>
+        <w:ind w:left="-138"/>
         <w:jc w:val="center"/>
         <w:rPr>
           <w:rFonts w:ascii="David" w:hAnsi="David" w:cs="David"/>
@@ -28896,6 +29097,835 @@
           <w:rtl/>
         </w:rPr>
       </w:pPr>
+      <w:r>
+        <w:rPr>
+          <w:noProof/>
+        </w:rPr>
+        <w:lastRenderedPageBreak/>
+        <mc:AlternateContent>
+          <mc:Choice Requires="wps">
+            <w:drawing>
+              <wp:anchor distT="0" distB="0" distL="114300" distR="114300" simplePos="0" relativeHeight="251696128" behindDoc="0" locked="0" layoutInCell="1" allowOverlap="1" wp14:anchorId="326A60BB" wp14:editId="099F9C4A">
+                <wp:simplePos x="0" y="0"/>
+                <wp:positionH relativeFrom="column">
+                  <wp:posOffset>628650</wp:posOffset>
+                </wp:positionH>
+                <wp:positionV relativeFrom="paragraph">
+                  <wp:posOffset>3914775</wp:posOffset>
+                </wp:positionV>
+                <wp:extent cx="4743450" cy="300250"/>
+                <wp:effectExtent l="0" t="0" r="0" b="5080"/>
+                <wp:wrapNone/>
+                <wp:docPr id="10" name="תיבת טקסט 10"/>
+                <wp:cNvGraphicFramePr/>
+                <a:graphic xmlns:a="http://schemas.openxmlformats.org/drawingml/2006/main">
+                  <a:graphicData uri="http://schemas.microsoft.com/office/word/2010/wordprocessingShape">
+                    <wps:wsp>
+                      <wps:cNvSpPr txBox="1"/>
+                      <wps:spPr>
+                        <a:xfrm>
+                          <a:off x="0" y="0"/>
+                          <a:ext cx="4743450" cy="300250"/>
+                        </a:xfrm>
+                        <a:prstGeom prst="rect">
+                          <a:avLst/>
+                        </a:prstGeom>
+                        <a:noFill/>
+                        <a:ln w="6350">
+                          <a:noFill/>
+                        </a:ln>
+                      </wps:spPr>
+                      <wps:txbx>
+                        <w:txbxContent>
+                          <w:p>
+                            <w:pPr>
+                              <w:jc w:val="center"/>
+                              <w:rPr>
+                                <w:rFonts w:ascii="David" w:hAnsi="David" w:cs="David"/>
+                              </w:rPr>
+                            </w:pPr>
+                            <w:r>
+                              <w:rPr>
+                                <w:rFonts w:ascii="David" w:hAnsi="David" w:cs="David"/>
+                                <w:rtl/>
+                              </w:rPr>
+                              <w:t>מסך הפתיחה של התכנה עם ערכי ברירת המחדל</w:t>
+                            </w:r>
+                          </w:p>
+                        </w:txbxContent>
+                      </wps:txbx>
+                      <wps:bodyPr rot="0" spcFirstLastPara="0" vertOverflow="overflow" horzOverflow="overflow" vert="horz" wrap="square" lIns="91440" tIns="45720" rIns="91440" bIns="45720" numCol="1" spcCol="0" rtlCol="1" fromWordArt="0" anchor="t" anchorCtr="0" forceAA="0" compatLnSpc="1">
+                        <a:prstTxWarp prst="textNoShape">
+                          <a:avLst/>
+                        </a:prstTxWarp>
+                        <a:noAutofit/>
+                      </wps:bodyPr>
+                    </wps:wsp>
+                  </a:graphicData>
+                </a:graphic>
+                <wp14:sizeRelH relativeFrom="margin">
+                  <wp14:pctWidth>0</wp14:pctWidth>
+                </wp14:sizeRelH>
+                <wp14:sizeRelV relativeFrom="margin">
+                  <wp14:pctHeight>0</wp14:pctHeight>
+                </wp14:sizeRelV>
+              </wp:anchor>
+            </w:drawing>
+          </mc:Choice>
+          <mc:Fallback>
+            <w:pict>
+              <v:shapetype w14:anchorId="326A60BB" id="_x0000_t202" coordsize="21600,21600" o:spt="202" path="m,l,21600r21600,l21600,xe">
+                <v:stroke joinstyle="miter"/>
+                <v:path gradientshapeok="t" o:connecttype="rect"/>
+              </v:shapetype>
+              <v:shape id="תיבת טקסט 10" o:spid="_x0000_s1026" type="#_x0000_t202" style="position:absolute;left:0;text-align:left;margin-left:49.5pt;margin-top:308.25pt;width:373.5pt;height:23.65pt;z-index:251696128;visibility:visible;mso-wrap-style:square;mso-width-percent:0;mso-height-percent:0;mso-wrap-distance-left:9pt;mso-wrap-distance-top:0;mso-wrap-distance-right:9pt;mso-wrap-distance-bottom:0;mso-position-horizontal:absolute;mso-position-horizontal-relative:text;mso-position-vertical:absolute;mso-position-vertical-relative:text;mso-width-percent:0;mso-height-percent:0;mso-width-relative:margin;mso-height-relative:margin;v-text-anchor:top" o:gfxdata="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" filled="f" stroked="f" strokeweight=".5pt">
+                <v:textbox>
+                  <w:txbxContent>
+                    <w:p>
+                      <w:pPr>
+                        <w:jc w:val="center"/>
+                        <w:rPr>
+                          <w:rFonts w:ascii="David" w:hAnsi="David" w:cs="David"/>
+                        </w:rPr>
+                      </w:pPr>
+                      <w:r>
+                        <w:rPr>
+                          <w:rFonts w:ascii="David" w:hAnsi="David" w:cs="David"/>
+                          <w:rtl/>
+                        </w:rPr>
+                        <w:t>מסך הפתיחה של התכנה עם ערכי ברירת המחדל</w:t>
+                      </w:r>
+                    </w:p>
+                  </w:txbxContent>
+                </v:textbox>
+              </v:shape>
+            </w:pict>
+          </mc:Fallback>
+        </mc:AlternateContent>
+      </w:r>
+      <w:r>
+        <w:rPr>
+          <w:noProof/>
+        </w:rPr>
+        <w:drawing>
+          <wp:inline distT="0" distB="0" distL="0" distR="0" wp14:anchorId="160FC52C" wp14:editId="436E0BDD">
+            <wp:extent cx="4695825" cy="3722043"/>
+            <wp:effectExtent l="133350" t="114300" r="123825" b="164465"/>
+            <wp:docPr id="9" name="תמונה 9"/>
+            <wp:cNvGraphicFramePr>
+              <a:graphicFrameLocks xmlns:a="http://schemas.openxmlformats.org/drawingml/2006/main" noChangeAspect="1"/>
+            </wp:cNvGraphicFramePr>
+            <a:graphic xmlns:a="http://schemas.openxmlformats.org/drawingml/2006/main">
+              <a:graphicData uri="http://schemas.openxmlformats.org/drawingml/2006/picture">
+                <pic:pic xmlns:pic="http://schemas.openxmlformats.org/drawingml/2006/picture">
+                  <pic:nvPicPr>
+                    <pic:cNvPr id="1" name=""/>
+                    <pic:cNvPicPr/>
+                  </pic:nvPicPr>
+                  <pic:blipFill>
+                    <a:blip r:embed="rId16"/>
+                    <a:stretch>
+                      <a:fillRect/>
+                    </a:stretch>
+                  </pic:blipFill>
+                  <pic:spPr>
+                    <a:xfrm>
+                      <a:off x="0" y="0"/>
+                      <a:ext cx="4702857" cy="3727616"/>
+                    </a:xfrm>
+                    <a:prstGeom prst="rect">
+                      <a:avLst/>
+                    </a:prstGeom>
+                    <a:solidFill>
+                      <a:srgbClr val="FFFFFF">
+                        <a:shade val="85000"/>
+                      </a:srgbClr>
+                    </a:solidFill>
+                    <a:ln w="88900" cap="sq">
+                      <a:solidFill>
+                        <a:srgbClr val="FFFFFF"/>
+                      </a:solidFill>
+                      <a:miter lim="800000"/>
+                    </a:ln>
+                    <a:effectLst>
+                      <a:outerShdw blurRad="55000" dist="18000" dir="5400000" algn="tl" rotWithShape="0">
+                        <a:srgbClr val="000000">
+                          <a:alpha val="40000"/>
+                        </a:srgbClr>
+                      </a:outerShdw>
+                    </a:effectLst>
+                    <a:scene3d>
+                      <a:camera prst="orthographicFront"/>
+                      <a:lightRig rig="twoPt" dir="t">
+                        <a:rot lat="0" lon="0" rev="7200000"/>
+                      </a:lightRig>
+                    </a:scene3d>
+                    <a:sp3d>
+                      <a:bevelT w="25400" h="19050"/>
+                      <a:contourClr>
+                        <a:srgbClr val="FFFFFF"/>
+                      </a:contourClr>
+                    </a:sp3d>
+                  </pic:spPr>
+                </pic:pic>
+              </a:graphicData>
+            </a:graphic>
+          </wp:inline>
+        </w:drawing>
+      </w:r>
+    </w:p>
+    <w:p>
+      <w:pPr>
+        <w:bidi/>
+        <w:spacing w:line="240" w:lineRule="auto"/>
+        <w:ind w:left="288"/>
+        <w:rPr>
+          <w:rFonts w:ascii="David" w:hAnsi="David" w:cs="David" w:hint="cs"/>
+          <w:color w:val="00B050"/>
+          <w:sz w:val="28"/>
+          <w:szCs w:val="28"/>
+          <w:u w:val="double"/>
+          <w:rtl/>
+        </w:rPr>
+      </w:pPr>
+    </w:p>
+    <w:p>
+      <w:pPr>
+        <w:bidi/>
+        <w:spacing w:line="240" w:lineRule="auto"/>
+        <w:ind w:left="288" w:hanging="426"/>
+        <w:jc w:val="center"/>
+        <w:rPr>
+          <w:rFonts w:ascii="David" w:hAnsi="David" w:cs="David" w:hint="cs"/>
+          <w:color w:val="00B050"/>
+          <w:sz w:val="28"/>
+          <w:szCs w:val="28"/>
+          <w:u w:val="double"/>
+          <w:rtl/>
+        </w:rPr>
+      </w:pPr>
+      <w:r>
+        <w:rPr>
+          <w:noProof/>
+        </w:rPr>
+        <mc:AlternateContent>
+          <mc:Choice Requires="wps">
+            <w:drawing>
+              <wp:anchor distT="0" distB="0" distL="114300" distR="114300" simplePos="0" relativeHeight="251698176" behindDoc="0" locked="0" layoutInCell="1" allowOverlap="1" wp14:anchorId="0F76C455" wp14:editId="23A50316">
+                <wp:simplePos x="0" y="0"/>
+                <wp:positionH relativeFrom="column">
+                  <wp:posOffset>616585</wp:posOffset>
+                </wp:positionH>
+                <wp:positionV relativeFrom="paragraph">
+                  <wp:posOffset>3938108</wp:posOffset>
+                </wp:positionV>
+                <wp:extent cx="4743450" cy="300250"/>
+                <wp:effectExtent l="0" t="0" r="0" b="5080"/>
+                <wp:wrapNone/>
+                <wp:docPr id="25" name="תיבת טקסט 25"/>
+                <wp:cNvGraphicFramePr/>
+                <a:graphic xmlns:a="http://schemas.openxmlformats.org/drawingml/2006/main">
+                  <a:graphicData uri="http://schemas.microsoft.com/office/word/2010/wordprocessingShape">
+                    <wps:wsp>
+                      <wps:cNvSpPr txBox="1"/>
+                      <wps:spPr>
+                        <a:xfrm>
+                          <a:off x="0" y="0"/>
+                          <a:ext cx="4743450" cy="300250"/>
+                        </a:xfrm>
+                        <a:prstGeom prst="rect">
+                          <a:avLst/>
+                        </a:prstGeom>
+                        <a:noFill/>
+                        <a:ln w="6350">
+                          <a:noFill/>
+                        </a:ln>
+                      </wps:spPr>
+                      <wps:txbx>
+                        <w:txbxContent>
+                          <w:p>
+                            <w:pPr>
+                              <w:jc w:val="center"/>
+                              <w:rPr>
+                                <w:rFonts w:ascii="David" w:hAnsi="David" w:cs="David"/>
+                              </w:rPr>
+                            </w:pPr>
+                            <w:r>
+                              <w:rPr>
+                                <w:rFonts w:ascii="David" w:hAnsi="David" w:cs="David" w:hint="cs"/>
+                                <w:rtl/>
+                              </w:rPr>
+                              <w:t>הסבר כללי על חלקי התכנה</w:t>
+                            </w:r>
+                          </w:p>
+                        </w:txbxContent>
+                      </wps:txbx>
+                      <wps:bodyPr rot="0" spcFirstLastPara="0" vertOverflow="overflow" horzOverflow="overflow" vert="horz" wrap="square" lIns="91440" tIns="45720" rIns="91440" bIns="45720" numCol="1" spcCol="0" rtlCol="1" fromWordArt="0" anchor="t" anchorCtr="0" forceAA="0" compatLnSpc="1">
+                        <a:prstTxWarp prst="textNoShape">
+                          <a:avLst/>
+                        </a:prstTxWarp>
+                        <a:noAutofit/>
+                      </wps:bodyPr>
+                    </wps:wsp>
+                  </a:graphicData>
+                </a:graphic>
+                <wp14:sizeRelH relativeFrom="margin">
+                  <wp14:pctWidth>0</wp14:pctWidth>
+                </wp14:sizeRelH>
+                <wp14:sizeRelV relativeFrom="margin">
+                  <wp14:pctHeight>0</wp14:pctHeight>
+                </wp14:sizeRelV>
+              </wp:anchor>
+            </w:drawing>
+          </mc:Choice>
+          <mc:Fallback>
+            <w:pict>
+              <v:shape w14:anchorId="0F76C455" id="תיבת טקסט 25" o:spid="_x0000_s1027" type="#_x0000_t202" style="position:absolute;left:0;text-align:left;margin-left:48.55pt;margin-top:310.1pt;width:373.5pt;height:23.65pt;z-index:251698176;visibility:visible;mso-wrap-style:square;mso-width-percent:0;mso-height-percent:0;mso-wrap-distance-left:9pt;mso-wrap-distance-top:0;mso-wrap-distance-right:9pt;mso-wrap-distance-bottom:0;mso-position-horizontal:absolute;mso-position-horizontal-relative:text;mso-position-vertical:absolute;mso-position-vertical-relative:text;mso-width-percent:0;mso-height-percent:0;mso-width-relative:margin;mso-height-relative:margin;v-text-anchor:top" o:gfxdata="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" filled="f" stroked="f" strokeweight=".5pt">
+                <v:textbox>
+                  <w:txbxContent>
+                    <w:p>
+                      <w:pPr>
+                        <w:jc w:val="center"/>
+                        <w:rPr>
+                          <w:rFonts w:ascii="David" w:hAnsi="David" w:cs="David"/>
+                        </w:rPr>
+                      </w:pPr>
+                      <w:r>
+                        <w:rPr>
+                          <w:rFonts w:ascii="David" w:hAnsi="David" w:cs="David" w:hint="cs"/>
+                          <w:rtl/>
+                        </w:rPr>
+                        <w:t>הסבר כללי על חלקי התכנה</w:t>
+                      </w:r>
+                    </w:p>
+                  </w:txbxContent>
+                </v:textbox>
+              </v:shape>
+            </w:pict>
+          </mc:Fallback>
+        </mc:AlternateContent>
+      </w:r>
+      <w:r>
+        <w:rPr>
+          <w:rFonts w:ascii="David" w:hAnsi="David" w:cs="David" w:hint="cs"/>
+          <w:noProof/>
+          <w:color w:val="00B050"/>
+          <w:sz w:val="28"/>
+          <w:szCs w:val="28"/>
+          <w:rtl/>
+          <w:lang w:val="he-IL"/>
+        </w:rPr>
+        <w:drawing>
+          <wp:inline distT="0" distB="0" distL="0" distR="0" wp14:anchorId="12EFA605" wp14:editId="4EE039D5">
+            <wp:extent cx="4805211" cy="3797965"/>
+            <wp:effectExtent l="114300" t="114300" r="109855" b="164465"/>
+            <wp:docPr id="12" name="תמונה 12"/>
+            <wp:cNvGraphicFramePr>
+              <a:graphicFrameLocks xmlns:a="http://schemas.openxmlformats.org/drawingml/2006/main" noChangeAspect="1"/>
+            </wp:cNvGraphicFramePr>
+            <a:graphic xmlns:a="http://schemas.openxmlformats.org/drawingml/2006/main">
+              <a:graphicData uri="http://schemas.openxmlformats.org/drawingml/2006/picture">
+                <pic:pic xmlns:pic="http://schemas.openxmlformats.org/drawingml/2006/picture">
+                  <pic:nvPicPr>
+                    <pic:cNvPr id="12" name="הסבר כללי.png"/>
+                    <pic:cNvPicPr/>
+                  </pic:nvPicPr>
+                  <pic:blipFill>
+                    <a:blip r:embed="rId17">
+                      <a:extLst>
+                        <a:ext uri="{28A0092B-C50C-407E-A947-70E740481C1C}">
+                          <a14:useLocalDpi xmlns:a14="http://schemas.microsoft.com/office/drawing/2010/main" val="0"/>
+                        </a:ext>
+                      </a:extLst>
+                    </a:blip>
+                    <a:stretch>
+                      <a:fillRect/>
+                    </a:stretch>
+                  </pic:blipFill>
+                  <pic:spPr>
+                    <a:xfrm>
+                      <a:off x="0" y="0"/>
+                      <a:ext cx="4815157" cy="3805826"/>
+                    </a:xfrm>
+                    <a:prstGeom prst="rect">
+                      <a:avLst/>
+                    </a:prstGeom>
+                    <a:solidFill>
+                      <a:srgbClr val="FFFFFF">
+                        <a:shade val="85000"/>
+                      </a:srgbClr>
+                    </a:solidFill>
+                    <a:ln w="88900" cap="sq">
+                      <a:solidFill>
+                        <a:srgbClr val="FFFFFF"/>
+                      </a:solidFill>
+                      <a:miter lim="800000"/>
+                    </a:ln>
+                    <a:effectLst>
+                      <a:outerShdw blurRad="55000" dist="18000" dir="5400000" algn="tl" rotWithShape="0">
+                        <a:srgbClr val="000000">
+                          <a:alpha val="40000"/>
+                        </a:srgbClr>
+                      </a:outerShdw>
+                    </a:effectLst>
+                    <a:scene3d>
+                      <a:camera prst="orthographicFront"/>
+                      <a:lightRig rig="twoPt" dir="t">
+                        <a:rot lat="0" lon="0" rev="7200000"/>
+                      </a:lightRig>
+                    </a:scene3d>
+                    <a:sp3d>
+                      <a:bevelT w="25400" h="19050"/>
+                      <a:contourClr>
+                        <a:srgbClr val="FFFFFF"/>
+                      </a:contourClr>
+                    </a:sp3d>
+                  </pic:spPr>
+                </pic:pic>
+              </a:graphicData>
+            </a:graphic>
+          </wp:inline>
+        </w:drawing>
+      </w:r>
+    </w:p>
+    <w:p>
+      <w:pPr>
+        <w:bidi/>
+        <w:spacing w:after="0" w:line="276" w:lineRule="auto"/>
+        <w:ind w:left="506"/>
+        <w:jc w:val="center"/>
+        <w:rPr>
+          <w:rFonts w:ascii="David" w:hAnsi="David" w:cs="David"/>
+          <w:b/>
+          <w:bCs/>
+          <w:sz w:val="44"/>
+          <w:szCs w:val="44"/>
+          <w:u w:val="double" w:color="00B050"/>
+          <w:rtl/>
+        </w:rPr>
+      </w:pPr>
+      <w:r>
+        <w:rPr>
+          <w:rFonts w:ascii="David" w:hAnsi="David" w:cs="David" w:hint="cs"/>
+          <w:b/>
+          <w:bCs/>
+          <w:sz w:val="44"/>
+          <w:szCs w:val="44"/>
+          <w:u w:val="double" w:color="00B050"/>
+          <w:rtl/>
+        </w:rPr>
+        <w:lastRenderedPageBreak/>
+        <w:t>סימולציות</w:t>
+      </w:r>
+    </w:p>
+    <w:p>
+      <w:pPr>
+        <w:bidi/>
+        <w:spacing w:line="240" w:lineRule="auto"/>
+        <w:ind w:left="288"/>
+        <w:rPr>
+          <w:rFonts w:ascii="David" w:hAnsi="David" w:cs="David"/>
+          <w:color w:val="00B050"/>
+          <w:sz w:val="28"/>
+          <w:szCs w:val="28"/>
+          <w:u w:val="double"/>
+          <w:rtl/>
+        </w:rPr>
+      </w:pPr>
+    </w:p>
+    <w:p>
+      <w:pPr>
+        <w:bidi/>
+        <w:spacing w:line="240" w:lineRule="auto"/>
+        <w:ind w:left="288"/>
+        <w:rPr>
+          <w:rFonts w:ascii="David" w:hAnsi="David" w:cs="David"/>
+          <w:sz w:val="28"/>
+          <w:szCs w:val="28"/>
+          <w:rtl/>
+        </w:rPr>
+      </w:pPr>
+      <w:r>
+        <w:rPr>
+          <w:rFonts w:ascii="David" w:hAnsi="David" w:cs="David" w:hint="cs"/>
+          <w:sz w:val="28"/>
+          <w:szCs w:val="28"/>
+          <w:rtl/>
+        </w:rPr>
+        <w:t xml:space="preserve">כעת נציג מספר סימולציות </w:t>
+      </w:r>
+      <w:r>
+        <w:rPr>
+          <w:rFonts w:ascii="David" w:hAnsi="David" w:cs="David" w:hint="cs"/>
+          <w:sz w:val="28"/>
+          <w:szCs w:val="28"/>
+          <w:rtl/>
+        </w:rPr>
+        <w:t xml:space="preserve">שונות </w:t>
+      </w:r>
+      <w:r>
+        <w:rPr>
+          <w:rFonts w:ascii="David" w:hAnsi="David" w:cs="David" w:hint="cs"/>
+          <w:sz w:val="28"/>
+          <w:szCs w:val="28"/>
+          <w:rtl/>
+        </w:rPr>
+        <w:t>של ריצ</w:t>
+      </w:r>
+      <w:r>
+        <w:rPr>
+          <w:rFonts w:ascii="David" w:hAnsi="David" w:cs="David" w:hint="cs"/>
+          <w:sz w:val="28"/>
+          <w:szCs w:val="28"/>
+          <w:rtl/>
+        </w:rPr>
+        <w:t>ת</w:t>
+      </w:r>
+      <w:r>
+        <w:rPr>
+          <w:rFonts w:ascii="David" w:hAnsi="David" w:cs="David" w:hint="cs"/>
+          <w:sz w:val="28"/>
+          <w:szCs w:val="28"/>
+          <w:rtl/>
+        </w:rPr>
+        <w:t xml:space="preserve"> התכנה ונסביר אותן</w:t>
+      </w:r>
+      <w:r>
+        <w:rPr>
+          <w:rFonts w:ascii="David" w:hAnsi="David" w:cs="David" w:hint="cs"/>
+          <w:sz w:val="28"/>
+          <w:szCs w:val="28"/>
+          <w:rtl/>
+        </w:rPr>
+        <w:t xml:space="preserve">, על מנת להציג את פעולת התכנה  </w:t>
+      </w:r>
+    </w:p>
+    <w:p>
+      <w:pPr>
+        <w:bidi/>
+        <w:spacing w:line="240" w:lineRule="auto"/>
+        <w:ind w:left="288"/>
+        <w:rPr>
+          <w:rFonts w:ascii="David" w:hAnsi="David" w:cs="David"/>
+          <w:sz w:val="32"/>
+          <w:szCs w:val="32"/>
+          <w:u w:val="single"/>
+          <w:rtl/>
+        </w:rPr>
+      </w:pPr>
+      <w:r>
+        <w:rPr>
+          <w:rFonts w:ascii="David" w:hAnsi="David" w:cs="David" w:hint="cs"/>
+          <w:sz w:val="32"/>
+          <w:szCs w:val="32"/>
+          <w:u w:val="single"/>
+          <w:rtl/>
+        </w:rPr>
+        <w:t>סימולציה 1</w:t>
+      </w:r>
+    </w:p>
+    <w:p>
+      <w:pPr>
+        <w:bidi/>
+        <w:spacing w:line="240" w:lineRule="auto"/>
+        <w:ind w:left="288"/>
+        <w:rPr>
+          <w:rFonts w:ascii="David" w:hAnsi="David" w:cs="David" w:hint="cs"/>
+          <w:sz w:val="28"/>
+          <w:szCs w:val="28"/>
+          <w:rtl/>
+        </w:rPr>
+      </w:pPr>
+    </w:p>
+    <w:p>
+      <w:pPr>
+        <w:bidi/>
+        <w:spacing w:line="240" w:lineRule="auto"/>
+        <w:ind w:left="288"/>
+        <w:jc w:val="center"/>
+        <w:rPr>
+          <w:rFonts w:ascii="David" w:hAnsi="David" w:cs="David"/>
+          <w:b/>
+          <w:bCs/>
+          <w:color w:val="00B050"/>
+          <w:sz w:val="56"/>
+          <w:szCs w:val="56"/>
+          <w:u w:val="double"/>
+          <w:rtl/>
+        </w:rPr>
+      </w:pPr>
+    </w:p>
+    <w:p>
+      <w:pPr>
+        <w:bidi/>
+        <w:spacing w:line="240" w:lineRule="auto"/>
+        <w:ind w:left="288"/>
+        <w:jc w:val="center"/>
+        <w:rPr>
+          <w:rFonts w:ascii="David" w:hAnsi="David" w:cs="David"/>
+          <w:b/>
+          <w:bCs/>
+          <w:color w:val="00B050"/>
+          <w:sz w:val="56"/>
+          <w:szCs w:val="56"/>
+          <w:u w:val="double"/>
+          <w:rtl/>
+        </w:rPr>
+      </w:pPr>
+    </w:p>
+    <w:p>
+      <w:pPr>
+        <w:bidi/>
+        <w:spacing w:line="240" w:lineRule="auto"/>
+        <w:ind w:left="288"/>
+        <w:jc w:val="center"/>
+        <w:rPr>
+          <w:rFonts w:ascii="David" w:hAnsi="David" w:cs="David"/>
+          <w:b/>
+          <w:bCs/>
+          <w:color w:val="00B050"/>
+          <w:sz w:val="56"/>
+          <w:szCs w:val="56"/>
+          <w:u w:val="double"/>
+          <w:rtl/>
+        </w:rPr>
+      </w:pPr>
+    </w:p>
+    <w:p>
+      <w:pPr>
+        <w:bidi/>
+        <w:spacing w:line="240" w:lineRule="auto"/>
+        <w:ind w:left="288"/>
+        <w:jc w:val="center"/>
+        <w:rPr>
+          <w:rFonts w:ascii="David" w:hAnsi="David" w:cs="David"/>
+          <w:b/>
+          <w:bCs/>
+          <w:color w:val="00B050"/>
+          <w:sz w:val="56"/>
+          <w:szCs w:val="56"/>
+          <w:u w:val="double"/>
+          <w:rtl/>
+        </w:rPr>
+      </w:pPr>
+    </w:p>
+    <w:p>
+      <w:pPr>
+        <w:bidi/>
+        <w:spacing w:line="240" w:lineRule="auto"/>
+        <w:ind w:left="288"/>
+        <w:jc w:val="center"/>
+        <w:rPr>
+          <w:rFonts w:ascii="David" w:hAnsi="David" w:cs="David"/>
+          <w:b/>
+          <w:bCs/>
+          <w:color w:val="00B050"/>
+          <w:sz w:val="56"/>
+          <w:szCs w:val="56"/>
+          <w:u w:val="double"/>
+          <w:rtl/>
+        </w:rPr>
+      </w:pPr>
+    </w:p>
+    <w:p>
+      <w:pPr>
+        <w:bidi/>
+        <w:spacing w:line="240" w:lineRule="auto"/>
+        <w:ind w:left="288"/>
+        <w:jc w:val="center"/>
+        <w:rPr>
+          <w:rFonts w:ascii="David" w:hAnsi="David" w:cs="David"/>
+          <w:b/>
+          <w:bCs/>
+          <w:color w:val="00B050"/>
+          <w:sz w:val="56"/>
+          <w:szCs w:val="56"/>
+          <w:u w:val="double"/>
+          <w:rtl/>
+        </w:rPr>
+      </w:pPr>
+    </w:p>
+    <w:p>
+      <w:pPr>
+        <w:bidi/>
+        <w:spacing w:line="240" w:lineRule="auto"/>
+        <w:ind w:left="288"/>
+        <w:jc w:val="center"/>
+        <w:rPr>
+          <w:rFonts w:ascii="David" w:hAnsi="David" w:cs="David"/>
+          <w:b/>
+          <w:bCs/>
+          <w:color w:val="00B050"/>
+          <w:sz w:val="56"/>
+          <w:szCs w:val="56"/>
+          <w:u w:val="double"/>
+          <w:rtl/>
+        </w:rPr>
+      </w:pPr>
+    </w:p>
+    <w:p>
+      <w:pPr>
+        <w:bidi/>
+        <w:spacing w:line="240" w:lineRule="auto"/>
+        <w:ind w:left="288"/>
+        <w:jc w:val="center"/>
+        <w:rPr>
+          <w:rFonts w:ascii="David" w:hAnsi="David" w:cs="David"/>
+          <w:b/>
+          <w:bCs/>
+          <w:color w:val="00B050"/>
+          <w:sz w:val="56"/>
+          <w:szCs w:val="56"/>
+          <w:u w:val="double"/>
+          <w:rtl/>
+        </w:rPr>
+      </w:pPr>
+    </w:p>
+    <w:p>
+      <w:pPr>
+        <w:bidi/>
+        <w:spacing w:line="240" w:lineRule="auto"/>
+        <w:ind w:left="288"/>
+        <w:jc w:val="center"/>
+        <w:rPr>
+          <w:rFonts w:ascii="David" w:hAnsi="David" w:cs="David"/>
+          <w:b/>
+          <w:bCs/>
+          <w:color w:val="00B050"/>
+          <w:sz w:val="56"/>
+          <w:szCs w:val="56"/>
+          <w:u w:val="double"/>
+          <w:rtl/>
+        </w:rPr>
+      </w:pPr>
+    </w:p>
+    <w:p>
+      <w:pPr>
+        <w:bidi/>
+        <w:spacing w:line="240" w:lineRule="auto"/>
+        <w:ind w:left="288"/>
+        <w:jc w:val="center"/>
+        <w:rPr>
+          <w:rFonts w:ascii="David" w:hAnsi="David" w:cs="David"/>
+          <w:b/>
+          <w:bCs/>
+          <w:color w:val="00B050"/>
+          <w:sz w:val="56"/>
+          <w:szCs w:val="56"/>
+          <w:u w:val="double"/>
+          <w:rtl/>
+        </w:rPr>
+      </w:pPr>
+    </w:p>
+    <w:p>
+      <w:pPr>
+        <w:bidi/>
+        <w:spacing w:line="240" w:lineRule="auto"/>
+        <w:ind w:left="288"/>
+        <w:jc w:val="center"/>
+        <w:rPr>
+          <w:rFonts w:ascii="David" w:hAnsi="David" w:cs="David"/>
+          <w:b/>
+          <w:bCs/>
+          <w:color w:val="00B050"/>
+          <w:sz w:val="56"/>
+          <w:szCs w:val="56"/>
+          <w:u w:val="double"/>
+          <w:rtl/>
+        </w:rPr>
+      </w:pPr>
+    </w:p>
+    <w:p>
+      <w:pPr>
+        <w:bidi/>
+        <w:spacing w:line="240" w:lineRule="auto"/>
+        <w:ind w:left="288"/>
+        <w:jc w:val="center"/>
+        <w:rPr>
+          <w:rFonts w:ascii="David" w:hAnsi="David" w:cs="David"/>
+          <w:b/>
+          <w:bCs/>
+          <w:color w:val="00B050"/>
+          <w:sz w:val="56"/>
+          <w:szCs w:val="56"/>
+          <w:u w:val="double"/>
+          <w:rtl/>
+        </w:rPr>
+      </w:pPr>
+    </w:p>
+    <w:p>
+      <w:pPr>
+        <w:bidi/>
+        <w:spacing w:line="240" w:lineRule="auto"/>
+        <w:ind w:left="288"/>
+        <w:jc w:val="center"/>
+        <w:rPr>
+          <w:rFonts w:ascii="David" w:hAnsi="David" w:cs="David"/>
+          <w:b/>
+          <w:bCs/>
+          <w:color w:val="00B050"/>
+          <w:sz w:val="56"/>
+          <w:szCs w:val="56"/>
+          <w:u w:val="double"/>
+          <w:rtl/>
+        </w:rPr>
+      </w:pPr>
+    </w:p>
+    <w:p>
+      <w:pPr>
+        <w:bidi/>
+        <w:spacing w:line="240" w:lineRule="auto"/>
+        <w:ind w:left="288"/>
+        <w:jc w:val="center"/>
+        <w:rPr>
+          <w:rFonts w:ascii="David" w:hAnsi="David" w:cs="David"/>
+          <w:b/>
+          <w:bCs/>
+          <w:color w:val="00B050"/>
+          <w:sz w:val="56"/>
+          <w:szCs w:val="56"/>
+          <w:u w:val="double"/>
+          <w:rtl/>
+        </w:rPr>
+      </w:pPr>
+    </w:p>
+    <w:p>
+      <w:pPr>
+        <w:bidi/>
+        <w:spacing w:line="240" w:lineRule="auto"/>
+        <w:ind w:left="288"/>
+        <w:jc w:val="center"/>
+        <w:rPr>
+          <w:rFonts w:ascii="David" w:hAnsi="David" w:cs="David"/>
+          <w:b/>
+          <w:bCs/>
+          <w:color w:val="00B050"/>
+          <w:sz w:val="56"/>
+          <w:szCs w:val="56"/>
+          <w:u w:val="double"/>
+          <w:rtl/>
+        </w:rPr>
+      </w:pPr>
+    </w:p>
+    <w:p>
+      <w:pPr>
+        <w:bidi/>
+        <w:spacing w:line="240" w:lineRule="auto"/>
+        <w:ind w:left="288"/>
+        <w:jc w:val="center"/>
+        <w:rPr>
+          <w:rFonts w:ascii="David" w:hAnsi="David" w:cs="David"/>
+          <w:b/>
+          <w:bCs/>
+          <w:color w:val="00B050"/>
+          <w:sz w:val="56"/>
+          <w:szCs w:val="56"/>
+          <w:u w:val="double"/>
+          <w:rtl/>
+        </w:rPr>
+      </w:pPr>
+      <w:bookmarkStart w:id="1" w:name="_GoBack"/>
+      <w:bookmarkEnd w:id="1"/>
       <w:r>
         <w:rPr>
           <w:rFonts w:ascii="David" w:hAnsi="David" w:cs="David" w:hint="cs"/>
@@ -29006,7 +30036,7 @@
                     <pic:cNvPicPr/>
                   </pic:nvPicPr>
                   <pic:blipFill>
-                    <a:blip r:embed="rId16"/>
+                    <a:blip r:embed="rId18"/>
                     <a:stretch>
                       <a:fillRect/>
                     </a:stretch>
@@ -29221,11 +30251,7 @@
           </mc:Choice>
           <mc:Fallback>
             <w:pict>
-              <v:shapetype w14:anchorId="2AF829D7" id="_x0000_t202" coordsize="21600,21600" o:spt="202" path="m,l,21600r21600,l21600,xe">
-                <v:stroke joinstyle="miter"/>
-                <v:path gradientshapeok="t" o:connecttype="rect"/>
-              </v:shapetype>
-              <v:shape id="תיבת טקסט 13" o:spid="_x0000_s1026" type="#_x0000_t202" style="position:absolute;left:0;text-align:left;margin-left:291.4pt;margin-top:11.8pt;width:69pt;height:42.45pt;z-index:251663360;visibility:visible;mso-wrap-style:square;mso-width-percent:0;mso-height-percent:0;mso-wrap-distance-left:9pt;mso-wrap-distance-top:0;mso-wrap-distance-right:9pt;mso-wrap-distance-bottom:0;mso-position-horizontal:absolute;mso-position-horizontal-relative:text;mso-position-vertical:absolute;mso-position-vertical-relative:text;mso-width-percent:0;mso-height-percent:0;mso-width-relative:margin;mso-height-relative:margin;v-text-anchor:top" o:gfxdata="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" filled="f" stroked="f" strokeweight=".5pt">
+              <v:shape w14:anchorId="2AF829D7" id="תיבת טקסט 13" o:spid="_x0000_s1028" type="#_x0000_t202" style="position:absolute;left:0;text-align:left;margin-left:291.4pt;margin-top:11.8pt;width:69pt;height:42.45pt;z-index:251663360;visibility:visible;mso-wrap-style:square;mso-width-percent:0;mso-height-percent:0;mso-wrap-distance-left:9pt;mso-wrap-distance-top:0;mso-wrap-distance-right:9pt;mso-wrap-distance-bottom:0;mso-position-horizontal:absolute;mso-position-horizontal-relative:text;mso-position-vertical:absolute;mso-position-vertical-relative:text;mso-width-percent:0;mso-height-percent:0;mso-width-relative:margin;mso-height-relative:margin;v-text-anchor:top" o:gfxdata="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" filled="f" stroked="f" strokeweight=".5pt">
                 <v:textbox>
                   <w:txbxContent>
                     <w:p>
@@ -29488,7 +30514,7 @@
           </mc:Choice>
           <mc:Fallback>
             <w:pict>
-              <v:shape w14:anchorId="5FDFD0FA" id="תיבת טקסט 7" o:spid="_x0000_s1027" type="#_x0000_t202" style="position:absolute;left:0;text-align:left;margin-left:2in;margin-top:11.7pt;width:69pt;height:42.45pt;z-index:251661312;visibility:visible;mso-wrap-style:square;mso-width-percent:0;mso-height-percent:0;mso-wrap-distance-left:9pt;mso-wrap-distance-top:0;mso-wrap-distance-right:9pt;mso-wrap-distance-bottom:0;mso-position-horizontal:absolute;mso-position-horizontal-relative:text;mso-position-vertical:absolute;mso-position-vertical-relative:text;mso-width-percent:0;mso-height-percent:0;mso-width-relative:margin;mso-height-relative:margin;v-text-anchor:top" o:gfxdata="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" filled="f" stroked="f" strokeweight=".5pt">
+              <v:shape w14:anchorId="5FDFD0FA" id="תיבת טקסט 7" o:spid="_x0000_s1029" type="#_x0000_t202" style="position:absolute;left:0;text-align:left;margin-left:2in;margin-top:11.7pt;width:69pt;height:42.45pt;z-index:251661312;visibility:visible;mso-wrap-style:square;mso-width-percent:0;mso-height-percent:0;mso-wrap-distance-left:9pt;mso-wrap-distance-top:0;mso-wrap-distance-right:9pt;mso-wrap-distance-bottom:0;mso-position-horizontal:absolute;mso-position-horizontal-relative:text;mso-position-vertical:absolute;mso-position-vertical-relative:text;mso-width-percent:0;mso-height-percent:0;mso-width-relative:margin;mso-height-relative:margin;v-text-anchor:top" o:gfxdata="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" filled="f" stroked="f" strokeweight=".5pt">
                 <v:textbox>
                   <w:txbxContent>
                     <w:p>
@@ -29577,7 +30603,6 @@
         </w:rPr>
         <w:t xml:space="preserve">נמצא את המסלולים הקצרים ביותר בגרף באמצעות אלגוריתם </w:t>
       </w:r>
-      <w:proofErr w:type="spellStart"/>
       <w:r>
         <w:rPr>
           <w:rFonts w:ascii="David" w:hAnsi="David" w:cs="David"/>
@@ -29586,7 +30611,6 @@
         </w:rPr>
         <w:t>Dijkstra</w:t>
       </w:r>
-      <w:proofErr w:type="spellEnd"/>
       <w:r>
         <w:rPr>
           <w:rFonts w:ascii="David" w:hAnsi="David" w:cs="David" w:hint="cs"/>
@@ -29602,7 +30626,7 @@
         <w:bidi/>
         <w:spacing w:line="240" w:lineRule="auto"/>
         <w:rPr>
-          <w:rFonts w:ascii="David" w:hAnsi="David" w:cs="David" w:hint="cs"/>
+          <w:rFonts w:ascii="David" w:hAnsi="David" w:cs="David"/>
           <w:sz w:val="28"/>
           <w:szCs w:val="28"/>
           <w:rtl/>
@@ -29614,7 +30638,7 @@
         <w:bidi/>
         <w:spacing w:line="240" w:lineRule="auto"/>
         <w:rPr>
-          <w:rFonts w:ascii="David" w:hAnsi="David" w:cs="David" w:hint="cs"/>
+          <w:rFonts w:ascii="David" w:hAnsi="David" w:cs="David"/>
           <w:sz w:val="28"/>
           <w:szCs w:val="28"/>
           <w:rtl/>
@@ -29845,7 +30869,7 @@
           </mc:Choice>
           <mc:Fallback>
             <w:pict>
-              <v:shape w14:anchorId="24D44059" id="תיבת טקסט 17" o:spid="_x0000_s1028" type="#_x0000_t202" style="position:absolute;left:0;text-align:left;margin-left:429.85pt;margin-top:106.3pt;width:84.85pt;height:42.45pt;z-index:251671552;visibility:visible;mso-wrap-style:square;mso-width-percent:0;mso-height-percent:0;mso-wrap-distance-left:9pt;mso-wrap-distance-top:0;mso-wrap-distance-right:9pt;mso-wrap-distance-bottom:0;mso-position-horizontal:absolute;mso-position-horizontal-relative:text;mso-position-vertical:absolute;mso-position-vertical-relative:text;mso-width-percent:0;mso-height-percent:0;mso-width-relative:margin;mso-height-relative:margin;v-text-anchor:top" o:gfxdata="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" filled="f" stroked="f" strokeweight=".5pt">
+              <v:shape w14:anchorId="24D44059" id="תיבת טקסט 17" o:spid="_x0000_s1030" type="#_x0000_t202" style="position:absolute;left:0;text-align:left;margin-left:429.85pt;margin-top:106.3pt;width:84.85pt;height:42.45pt;z-index:251671552;visibility:visible;mso-wrap-style:square;mso-width-percent:0;mso-height-percent:0;mso-wrap-distance-left:9pt;mso-wrap-distance-top:0;mso-wrap-distance-right:9pt;mso-wrap-distance-bottom:0;mso-position-horizontal:absolute;mso-position-horizontal-relative:text;mso-position-vertical:absolute;mso-position-vertical-relative:text;mso-width-percent:0;mso-height-percent:0;mso-width-relative:margin;mso-height-relative:margin;v-text-anchor:top" o:gfxdata="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" filled="f" stroked="f" strokeweight=".5pt">
                 <v:textbox>
                   <w:txbxContent>
                     <w:p>
@@ -30160,7 +31184,7 @@
           </mc:Choice>
           <mc:Fallback>
             <w:pict>
-              <v:shape w14:anchorId="344E6267" id="תיבת טקסט 16" o:spid="_x0000_s1029" type="#_x0000_t202" style="position:absolute;left:0;text-align:left;margin-left:269.15pt;margin-top:241.7pt;width:69pt;height:42.45pt;z-index:251669504;visibility:visible;mso-wrap-style:square;mso-width-percent:0;mso-height-percent:0;mso-wrap-distance-left:9pt;mso-wrap-distance-top:0;mso-wrap-distance-right:9pt;mso-wrap-distance-bottom:0;mso-position-horizontal:absolute;mso-position-horizontal-relative:text;mso-position-vertical:absolute;mso-position-vertical-relative:text;mso-width-percent:0;mso-height-percent:0;mso-width-relative:margin;mso-height-relative:margin;v-text-anchor:top" o:gfxdata="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" filled="f" stroked="f" strokeweight=".5pt">
+              <v:shape w14:anchorId="344E6267" id="תיבת טקסט 16" o:spid="_x0000_s1031" type="#_x0000_t202" style="position:absolute;left:0;text-align:left;margin-left:269.15pt;margin-top:241.7pt;width:69pt;height:42.45pt;z-index:251669504;visibility:visible;mso-wrap-style:square;mso-width-percent:0;mso-height-percent:0;mso-wrap-distance-left:9pt;mso-wrap-distance-top:0;mso-wrap-distance-right:9pt;mso-wrap-distance-bottom:0;mso-position-horizontal:absolute;mso-position-horizontal-relative:text;mso-position-vertical:absolute;mso-position-vertical-relative:text;mso-width-percent:0;mso-height-percent:0;mso-width-relative:margin;mso-height-relative:margin;v-text-anchor:top" o:gfxdata="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" filled="f" stroked="f" strokeweight=".5pt">
                 <v:textbox>
                   <w:txbxContent>
                     <w:p>
@@ -30389,7 +31413,7 @@
           </mc:Choice>
           <mc:Fallback>
             <w:pict>
-              <v:shape w14:anchorId="0392E6BF" id="תיבת טקסט 15" o:spid="_x0000_s1030" type="#_x0000_t202" style="position:absolute;left:0;text-align:left;margin-left:300pt;margin-top:106.25pt;width:69pt;height:42.45pt;z-index:251667456;visibility:visible;mso-wrap-style:square;mso-width-percent:0;mso-height-percent:0;mso-wrap-distance-left:9pt;mso-wrap-distance-top:0;mso-wrap-distance-right:9pt;mso-wrap-distance-bottom:0;mso-position-horizontal:absolute;mso-position-horizontal-relative:text;mso-position-vertical:absolute;mso-position-vertical-relative:text;mso-width-percent:0;mso-height-percent:0;mso-width-relative:margin;mso-height-relative:margin;v-text-anchor:top" o:gfxdata="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" filled="f" stroked="f" strokeweight=".5pt">
+              <v:shape w14:anchorId="0392E6BF" id="תיבת טקסט 15" o:spid="_x0000_s1032" type="#_x0000_t202" style="position:absolute;left:0;text-align:left;margin-left:300pt;margin-top:106.25pt;width:69pt;height:42.45pt;z-index:251667456;visibility:visible;mso-wrap-style:square;mso-width-percent:0;mso-height-percent:0;mso-wrap-distance-left:9pt;mso-wrap-distance-top:0;mso-wrap-distance-right:9pt;mso-wrap-distance-bottom:0;mso-position-horizontal:absolute;mso-position-horizontal-relative:text;mso-position-vertical:absolute;mso-position-vertical-relative:text;mso-width-percent:0;mso-height-percent:0;mso-width-relative:margin;mso-height-relative:margin;v-text-anchor:top" o:gfxdata="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" filled="f" stroked="f" strokeweight=".5pt">
                 <v:textbox>
                   <w:txbxContent>
                     <w:p>
@@ -30618,7 +31642,7 @@
           </mc:Choice>
           <mc:Fallback>
             <w:pict>
-              <v:shape w14:anchorId="16D7570F" id="תיבת טקסט 14" o:spid="_x0000_s1031" type="#_x0000_t202" style="position:absolute;left:0;text-align:left;margin-left:161.95pt;margin-top:148.75pt;width:69pt;height:42.45pt;z-index:251665408;visibility:visible;mso-wrap-style:square;mso-width-percent:0;mso-height-percent:0;mso-wrap-distance-left:9pt;mso-wrap-distance-top:0;mso-wrap-distance-right:9pt;mso-wrap-distance-bottom:0;mso-position-horizontal:absolute;mso-position-horizontal-relative:text;mso-position-vertical:absolute;mso-position-vertical-relative:text;mso-width-percent:0;mso-height-percent:0;mso-width-relative:margin;mso-height-relative:margin;v-text-anchor:top" o:gfxdata="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" filled="f" stroked="f" strokeweight=".5pt">
+              <v:shape w14:anchorId="16D7570F" id="תיבת טקסט 14" o:spid="_x0000_s1033" type="#_x0000_t202" style="position:absolute;left:0;text-align:left;margin-left:161.95pt;margin-top:148.75pt;width:69pt;height:42.45pt;z-index:251665408;visibility:visible;mso-wrap-style:square;mso-width-percent:0;mso-height-percent:0;mso-wrap-distance-left:9pt;mso-wrap-distance-top:0;mso-wrap-distance-right:9pt;mso-wrap-distance-bottom:0;mso-position-horizontal:absolute;mso-position-horizontal-relative:text;mso-position-vertical:absolute;mso-position-vertical-relative:text;mso-width-percent:0;mso-height-percent:0;mso-width-relative:margin;mso-height-relative:margin;v-text-anchor:top" o:gfxdata="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" filled="f" stroked="f" strokeweight=".5pt">
                 <v:textbox>
                   <w:txbxContent>
                     <w:p>
@@ -30802,7 +31826,7 @@
           </mc:Choice>
           <mc:Fallback>
             <w:pict>
-              <v:shape w14:anchorId="36C6078C" id="תיבת טקסט 6" o:spid="_x0000_s1032" type="#_x0000_t202" style="position:absolute;left:0;text-align:left;margin-left:9.85pt;margin-top:154.3pt;width:49.3pt;height:43.3pt;z-index:251659264;visibility:visible;mso-wrap-style:square;mso-width-percent:0;mso-height-percent:0;mso-wrap-distance-left:9pt;mso-wrap-distance-top:0;mso-wrap-distance-right:9pt;mso-wrap-distance-bottom:0;mso-position-horizontal:absolute;mso-position-horizontal-relative:text;mso-position-vertical:absolute;mso-position-vertical-relative:text;mso-width-percent:0;mso-height-percent:0;mso-width-relative:margin;mso-height-relative:margin;v-text-anchor:top" o:gfxdata="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" filled="f" stroked="f" strokeweight=".5pt">
+              <v:shape w14:anchorId="36C6078C" id="תיבת טקסט 6" o:spid="_x0000_s1034" type="#_x0000_t202" style="position:absolute;left:0;text-align:left;margin-left:9.85pt;margin-top:154.3pt;width:49.3pt;height:43.3pt;z-index:251659264;visibility:visible;mso-wrap-style:square;mso-width-percent:0;mso-height-percent:0;mso-wrap-distance-left:9pt;mso-wrap-distance-top:0;mso-wrap-distance-right:9pt;mso-wrap-distance-bottom:0;mso-position-horizontal:absolute;mso-position-horizontal-relative:text;mso-position-vertical:absolute;mso-position-vertical-relative:text;mso-width-percent:0;mso-height-percent:0;mso-width-relative:margin;mso-height-relative:margin;v-text-anchor:top" o:gfxdata="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" filled="f" stroked="f" strokeweight=".5pt">
                 <v:textbox>
                   <w:txbxContent>
                     <w:p>
@@ -30865,7 +31889,7 @@
                     <pic:cNvPicPr/>
                   </pic:nvPicPr>
                   <pic:blipFill>
-                    <a:blip r:embed="rId16"/>
+                    <a:blip r:embed="rId18"/>
                     <a:stretch>
                       <a:fillRect/>
                     </a:stretch>
@@ -31004,15 +32028,7 @@
                   <w:sz w:val="28"/>
                   <w:szCs w:val="28"/>
                 </w:rPr>
-                <m:t xml:space="preserve">x, </m:t>
-              </m:r>
-              <m:r>
-                <w:rPr>
-                  <w:rFonts w:ascii="Cambria Math" w:hAnsi="Cambria Math" w:cs="David"/>
-                  <w:sz w:val="28"/>
-                  <w:szCs w:val="28"/>
-                </w:rPr>
-                <m:t>B</m:t>
+                <m:t>x, B</m:t>
               </m:r>
             </m:e>
           </m:d>
@@ -31022,15 +32038,7 @@
               <w:sz w:val="28"/>
               <w:szCs w:val="28"/>
             </w:rPr>
-            <m:t>=</m:t>
-          </m:r>
-          <m:r>
-            <w:rPr>
-              <w:rFonts w:ascii="Cambria Math" w:hAnsi="Cambria Math" w:cs="David"/>
-              <w:sz w:val="28"/>
-              <w:szCs w:val="28"/>
-            </w:rPr>
-            <m:t>5</m:t>
+            <m:t>=5</m:t>
           </m:r>
         </m:oMath>
       </m:oMathPara>
@@ -31076,15 +32084,7 @@
                   <w:sz w:val="28"/>
                   <w:szCs w:val="28"/>
                 </w:rPr>
-                <m:t xml:space="preserve">x, </m:t>
-              </m:r>
-              <m:r>
-                <w:rPr>
-                  <w:rFonts w:ascii="Cambria Math" w:hAnsi="Cambria Math" w:cs="David"/>
-                  <w:sz w:val="28"/>
-                  <w:szCs w:val="28"/>
-                </w:rPr>
-                <m:t>C</m:t>
+                <m:t>x, C</m:t>
               </m:r>
             </m:e>
           </m:d>
@@ -31094,15 +32094,7 @@
               <w:sz w:val="28"/>
               <w:szCs w:val="28"/>
             </w:rPr>
-            <m:t>=</m:t>
-          </m:r>
-          <m:r>
-            <w:rPr>
-              <w:rFonts w:ascii="Cambria Math" w:hAnsi="Cambria Math" w:cs="David"/>
-              <w:sz w:val="28"/>
-              <w:szCs w:val="28"/>
-            </w:rPr>
-            <m:t>3</m:t>
+            <m:t>=3</m:t>
           </m:r>
         </m:oMath>
       </m:oMathPara>
@@ -31148,15 +32140,7 @@
                   <w:sz w:val="28"/>
                   <w:szCs w:val="28"/>
                 </w:rPr>
-                <m:t xml:space="preserve">x, </m:t>
-              </m:r>
-              <m:r>
-                <w:rPr>
-                  <w:rFonts w:ascii="Cambria Math" w:hAnsi="Cambria Math" w:cs="David"/>
-                  <w:sz w:val="28"/>
-                  <w:szCs w:val="28"/>
-                </w:rPr>
-                <m:t>D</m:t>
+                <m:t>x, D</m:t>
               </m:r>
             </m:e>
           </m:d>
@@ -31166,15 +32150,7 @@
               <w:sz w:val="28"/>
               <w:szCs w:val="28"/>
             </w:rPr>
-            <m:t>=</m:t>
-          </m:r>
-          <m:r>
-            <w:rPr>
-              <w:rFonts w:ascii="Cambria Math" w:hAnsi="Cambria Math" w:cs="David"/>
-              <w:sz w:val="28"/>
-              <w:szCs w:val="28"/>
-            </w:rPr>
-            <m:t>4</m:t>
+            <m:t>=4</m:t>
           </m:r>
         </m:oMath>
       </m:oMathPara>
@@ -31220,15 +32196,7 @@
                   <w:sz w:val="28"/>
                   <w:szCs w:val="28"/>
                 </w:rPr>
-                <m:t>x,</m:t>
-              </m:r>
-              <m:r>
-                <w:rPr>
-                  <w:rFonts w:ascii="Cambria Math" w:hAnsi="Cambria Math" w:cs="David"/>
-                  <w:sz w:val="28"/>
-                  <w:szCs w:val="28"/>
-                </w:rPr>
-                <m:t>E</m:t>
+                <m:t>x,E</m:t>
               </m:r>
             </m:e>
           </m:d>
@@ -31238,15 +32206,7 @@
               <w:sz w:val="28"/>
               <w:szCs w:val="28"/>
             </w:rPr>
-            <m:t>=</m:t>
-          </m:r>
-          <m:r>
-            <w:rPr>
-              <w:rFonts w:ascii="Cambria Math" w:hAnsi="Cambria Math" w:cs="David"/>
-              <w:sz w:val="28"/>
-              <w:szCs w:val="28"/>
-            </w:rPr>
-            <m:t>3</m:t>
+            <m:t>=3</m:t>
           </m:r>
         </m:oMath>
       </m:oMathPara>
@@ -31256,7 +32216,7 @@
         <w:bidi/>
         <w:spacing w:line="240" w:lineRule="auto"/>
         <w:rPr>
-          <w:rFonts w:ascii="David" w:eastAsiaTheme="minorEastAsia" w:hAnsi="David" w:cs="David" w:hint="cs"/>
+          <w:rFonts w:ascii="David" w:eastAsiaTheme="minorEastAsia" w:hAnsi="David" w:cs="David"/>
           <w:sz w:val="28"/>
           <w:szCs w:val="28"/>
           <w:rtl/>
@@ -31293,15 +32253,7 @@
                   <w:sz w:val="28"/>
                   <w:szCs w:val="28"/>
                 </w:rPr>
-                <m:t xml:space="preserve">x, </m:t>
-              </m:r>
-              <m:r>
-                <w:rPr>
-                  <w:rFonts w:ascii="Cambria Math" w:hAnsi="Cambria Math" w:cs="David"/>
-                  <w:sz w:val="28"/>
-                  <w:szCs w:val="28"/>
-                </w:rPr>
-                <m:t>y</m:t>
+                <m:t>x, y</m:t>
               </m:r>
             </m:e>
           </m:d>
@@ -31311,15 +32263,7 @@
               <w:sz w:val="28"/>
               <w:szCs w:val="28"/>
             </w:rPr>
-            <m:t>=</m:t>
-          </m:r>
-          <m:r>
-            <w:rPr>
-              <w:rFonts w:ascii="Cambria Math" w:hAnsi="Cambria Math" w:cs="David"/>
-              <w:sz w:val="28"/>
-              <w:szCs w:val="28"/>
-            </w:rPr>
-            <m:t>6</m:t>
+            <m:t>=6</m:t>
           </m:r>
         </m:oMath>
       </m:oMathPara>
@@ -31344,7 +32288,7 @@
         <w:bidi/>
         <w:spacing w:line="240" w:lineRule="auto"/>
         <w:rPr>
-          <w:rFonts w:ascii="David" w:hAnsi="David" w:cs="David" w:hint="cs"/>
+          <w:rFonts w:ascii="David" w:hAnsi="David" w:cs="David"/>
           <w:sz w:val="28"/>
           <w:szCs w:val="28"/>
           <w:rtl/>
@@ -31391,7 +32335,7 @@
         <w:bidi/>
         <w:spacing w:line="240" w:lineRule="auto"/>
         <w:rPr>
-          <w:rFonts w:ascii="David" w:hAnsi="David" w:cs="David" w:hint="cs"/>
+          <w:rFonts w:ascii="David" w:hAnsi="David" w:cs="David"/>
           <w:sz w:val="28"/>
           <w:szCs w:val="28"/>
           <w:rtl/>
@@ -31480,7 +32424,7 @@
           </mc:Choice>
           <mc:Fallback>
             <w:pict>
-              <v:shape w14:anchorId="1DE39A5F" id="תיבת טקסט 26" o:spid="_x0000_s1033" type="#_x0000_t202" style="position:absolute;left:0;text-align:left;margin-left:306.5pt;margin-top:11.7pt;width:49.3pt;height:43.3pt;z-index:251685888;visibility:visible;mso-wrap-style:square;mso-width-percent:0;mso-height-percent:0;mso-wrap-distance-left:9pt;mso-wrap-distance-top:0;mso-wrap-distance-right:9pt;mso-wrap-distance-bottom:0;mso-position-horizontal:absolute;mso-position-horizontal-relative:text;mso-position-vertical:absolute;mso-position-vertical-relative:text;mso-width-percent:0;mso-height-percent:0;mso-width-relative:margin;mso-height-relative:margin;v-text-anchor:top" o:gfxdata="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" filled="f" stroked="f" strokeweight=".5pt">
+              <v:shape w14:anchorId="1DE39A5F" id="תיבת טקסט 26" o:spid="_x0000_s1035" type="#_x0000_t202" style="position:absolute;left:0;text-align:left;margin-left:306.5pt;margin-top:11.7pt;width:49.3pt;height:43.3pt;z-index:251685888;visibility:visible;mso-wrap-style:square;mso-width-percent:0;mso-height-percent:0;mso-wrap-distance-left:9pt;mso-wrap-distance-top:0;mso-wrap-distance-right:9pt;mso-wrap-distance-bottom:0;mso-position-horizontal:absolute;mso-position-horizontal-relative:text;mso-position-vertical:absolute;mso-position-vertical-relative:text;mso-width-percent:0;mso-height-percent:0;mso-width-relative:margin;mso-height-relative:margin;v-text-anchor:top" o:gfxdata="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" filled="f" stroked="f" strokeweight=".5pt">
                 <v:textbox>
                   <w:txbxContent>
                     <w:p>
@@ -31595,7 +32539,7 @@
           </mc:Choice>
           <mc:Fallback>
             <w:pict>
-              <v:shape w14:anchorId="644CB867" id="תיבת טקסט 24" o:spid="_x0000_s1034" type="#_x0000_t202" style="position:absolute;left:0;text-align:left;margin-left:441pt;margin-top:148.7pt;width:49.3pt;height:43.3pt;z-index:251683840;visibility:visible;mso-wrap-style:square;mso-width-percent:0;mso-height-percent:0;mso-wrap-distance-left:9pt;mso-wrap-distance-top:0;mso-wrap-distance-right:9pt;mso-wrap-distance-bottom:0;mso-position-horizontal:absolute;mso-position-horizontal-relative:text;mso-position-vertical:absolute;mso-position-vertical-relative:text;mso-width-percent:0;mso-height-percent:0;mso-width-relative:margin;mso-height-relative:margin;v-text-anchor:top" o:gfxdata="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" filled="f" stroked="f" strokeweight=".5pt">
+              <v:shape w14:anchorId="644CB867" id="תיבת טקסט 24" o:spid="_x0000_s1036" type="#_x0000_t202" style="position:absolute;left:0;text-align:left;margin-left:441pt;margin-top:148.7pt;width:49.3pt;height:43.3pt;z-index:251683840;visibility:visible;mso-wrap-style:square;mso-width-percent:0;mso-height-percent:0;mso-wrap-distance-left:9pt;mso-wrap-distance-top:0;mso-wrap-distance-right:9pt;mso-wrap-distance-bottom:0;mso-position-horizontal:absolute;mso-position-horizontal-relative:text;mso-position-vertical:absolute;mso-position-vertical-relative:text;mso-width-percent:0;mso-height-percent:0;mso-width-relative:margin;mso-height-relative:margin;v-text-anchor:top" o:gfxdata="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" filled="f" stroked="f" strokeweight=".5pt">
                 <v:textbox>
                   <w:txbxContent>
                     <w:p>
@@ -31710,7 +32654,7 @@
           </mc:Choice>
           <mc:Fallback>
             <w:pict>
-              <v:shape w14:anchorId="1DDB4024" id="תיבת טקסט 23" o:spid="_x0000_s1035" type="#_x0000_t202" style="position:absolute;left:0;text-align:left;margin-left:272.75pt;margin-top:255.45pt;width:49.3pt;height:43.3pt;z-index:251681792;visibility:visible;mso-wrap-style:square;mso-width-percent:0;mso-height-percent:0;mso-wrap-distance-left:9pt;mso-wrap-distance-top:0;mso-wrap-distance-right:9pt;mso-wrap-distance-bottom:0;mso-position-horizontal:absolute;mso-position-horizontal-relative:text;mso-position-vertical:absolute;mso-position-vertical-relative:text;mso-width-percent:0;mso-height-percent:0;mso-width-relative:margin;mso-height-relative:margin;v-text-anchor:top" o:gfxdata="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" filled="f" stroked="f" strokeweight=".5pt">
+              <v:shape w14:anchorId="1DDB4024" id="תיבת טקסט 23" o:spid="_x0000_s1037" type="#_x0000_t202" style="position:absolute;left:0;text-align:left;margin-left:272.75pt;margin-top:255.45pt;width:49.3pt;height:43.3pt;z-index:251681792;visibility:visible;mso-wrap-style:square;mso-width-percent:0;mso-height-percent:0;mso-wrap-distance-left:9pt;mso-wrap-distance-top:0;mso-wrap-distance-right:9pt;mso-wrap-distance-bottom:0;mso-position-horizontal:absolute;mso-position-horizontal-relative:text;mso-position-vertical:absolute;mso-position-vertical-relative:text;mso-width-percent:0;mso-height-percent:0;mso-width-relative:margin;mso-height-relative:margin;v-text-anchor:top" o:gfxdata="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" filled="f" stroked="f" strokeweight=".5pt">
                 <v:textbox>
                   <w:txbxContent>
                     <w:p>
@@ -31825,7 +32769,7 @@
           </mc:Choice>
           <mc:Fallback>
             <w:pict>
-              <v:shape w14:anchorId="3C6F0CF0" id="תיבת טקסט 22" o:spid="_x0000_s1036" type="#_x0000_t202" style="position:absolute;left:0;text-align:left;margin-left:303.5pt;margin-top:163.7pt;width:49.3pt;height:43.3pt;z-index:251679744;visibility:visible;mso-wrap-style:square;mso-width-percent:0;mso-height-percent:0;mso-wrap-distance-left:9pt;mso-wrap-distance-top:0;mso-wrap-distance-right:9pt;mso-wrap-distance-bottom:0;mso-position-horizontal:absolute;mso-position-horizontal-relative:text;mso-position-vertical:absolute;mso-position-vertical-relative:text;mso-width-percent:0;mso-height-percent:0;mso-width-relative:margin;mso-height-relative:margin;v-text-anchor:top" o:gfxdata="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" filled="f" stroked="f" strokeweight=".5pt">
+              <v:shape w14:anchorId="3C6F0CF0" id="תיבת טקסט 22" o:spid="_x0000_s1038" type="#_x0000_t202" style="position:absolute;left:0;text-align:left;margin-left:303.5pt;margin-top:163.7pt;width:49.3pt;height:43.3pt;z-index:251679744;visibility:visible;mso-wrap-style:square;mso-width-percent:0;mso-height-percent:0;mso-wrap-distance-left:9pt;mso-wrap-distance-top:0;mso-wrap-distance-right:9pt;mso-wrap-distance-bottom:0;mso-position-horizontal:absolute;mso-position-horizontal-relative:text;mso-position-vertical:absolute;mso-position-vertical-relative:text;mso-width-percent:0;mso-height-percent:0;mso-width-relative:margin;mso-height-relative:margin;v-text-anchor:top" o:gfxdata="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" filled="f" stroked="f" strokeweight=".5pt">
                 <v:textbox>
                   <w:txbxContent>
                     <w:p>
@@ -31940,7 +32884,7 @@
           </mc:Choice>
           <mc:Fallback>
             <w:pict>
-              <v:shape w14:anchorId="308ABDF2" id="תיבת טקסט 21" o:spid="_x0000_s1037" type="#_x0000_t202" style="position:absolute;left:0;text-align:left;margin-left:168.5pt;margin-top:159.2pt;width:49.3pt;height:43.3pt;z-index:251677696;visibility:visible;mso-wrap-style:square;mso-width-percent:0;mso-height-percent:0;mso-wrap-distance-left:9pt;mso-wrap-distance-top:0;mso-wrap-distance-right:9pt;mso-wrap-distance-bottom:0;mso-position-horizontal:absolute;mso-position-horizontal-relative:text;mso-position-vertical:absolute;mso-position-vertical-relative:text;mso-width-percent:0;mso-height-percent:0;mso-width-relative:margin;mso-height-relative:margin;v-text-anchor:top" o:gfxdata="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" filled="f" stroked="f" strokeweight=".5pt">
+              <v:shape w14:anchorId="308ABDF2" id="תיבת טקסט 21" o:spid="_x0000_s1039" type="#_x0000_t202" style="position:absolute;left:0;text-align:left;margin-left:168.5pt;margin-top:159.2pt;width:49.3pt;height:43.3pt;z-index:251677696;visibility:visible;mso-wrap-style:square;mso-width-percent:0;mso-height-percent:0;mso-wrap-distance-left:9pt;mso-wrap-distance-top:0;mso-wrap-distance-right:9pt;mso-wrap-distance-bottom:0;mso-position-horizontal:absolute;mso-position-horizontal-relative:text;mso-position-vertical:absolute;mso-position-vertical-relative:text;mso-width-percent:0;mso-height-percent:0;mso-width-relative:margin;mso-height-relative:margin;v-text-anchor:top" o:gfxdata="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" filled="f" stroked="f" strokeweight=".5pt">
                 <v:textbox>
                   <w:txbxContent>
                     <w:p>
@@ -32055,7 +32999,7 @@
           </mc:Choice>
           <mc:Fallback>
             <w:pict>
-              <v:shape w14:anchorId="1CD2AEE4" id="תיבת טקסט 20" o:spid="_x0000_s1038" type="#_x0000_t202" style="position:absolute;left:0;text-align:left;margin-left:139.5pt;margin-top:10.2pt;width:49.3pt;height:43.3pt;z-index:251675648;visibility:visible;mso-wrap-style:square;mso-width-percent:0;mso-height-percent:0;mso-wrap-distance-left:9pt;mso-wrap-distance-top:0;mso-wrap-distance-right:9pt;mso-wrap-distance-bottom:0;mso-position-horizontal:absolute;mso-position-horizontal-relative:text;mso-position-vertical:absolute;mso-position-vertical-relative:text;mso-width-percent:0;mso-height-percent:0;mso-width-relative:margin;mso-height-relative:margin;v-text-anchor:top" o:gfxdata="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" filled="f" stroked="f" strokeweight=".5pt">
+              <v:shape w14:anchorId="1CD2AEE4" id="תיבת טקסט 20" o:spid="_x0000_s1040" type="#_x0000_t202" style="position:absolute;left:0;text-align:left;margin-left:139.5pt;margin-top:10.2pt;width:49.3pt;height:43.3pt;z-index:251675648;visibility:visible;mso-wrap-style:square;mso-width-percent:0;mso-height-percent:0;mso-wrap-distance-left:9pt;mso-wrap-distance-top:0;mso-wrap-distance-right:9pt;mso-wrap-distance-bottom:0;mso-position-horizontal:absolute;mso-position-horizontal-relative:text;mso-position-vertical:absolute;mso-position-vertical-relative:text;mso-width-percent:0;mso-height-percent:0;mso-width-relative:margin;mso-height-relative:margin;v-text-anchor:top" o:gfxdata="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" filled="f" stroked="f" strokeweight=".5pt">
                 <v:textbox>
                   <w:txbxContent>
                     <w:p>
@@ -32170,7 +33114,7 @@
           </mc:Choice>
           <mc:Fallback>
             <w:pict>
-              <v:shape w14:anchorId="36FFDAF1" id="תיבת טקסט 19" o:spid="_x0000_s1039" type="#_x0000_t202" style="position:absolute;left:0;text-align:left;margin-left:13.25pt;margin-top:132.2pt;width:49.3pt;height:43.3pt;z-index:251673600;visibility:visible;mso-wrap-style:square;mso-width-percent:0;mso-height-percent:0;mso-wrap-distance-left:9pt;mso-wrap-distance-top:0;mso-wrap-distance-right:9pt;mso-wrap-distance-bottom:0;mso-position-horizontal:absolute;mso-position-horizontal-relative:text;mso-position-vertical:absolute;mso-position-vertical-relative:text;mso-width-percent:0;mso-height-percent:0;mso-width-relative:margin;mso-height-relative:margin;v-text-anchor:top" o:gfxdata="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" filled="f" stroked="f" strokeweight=".5pt">
+              <v:shape w14:anchorId="36FFDAF1" id="תיבת טקסט 19" o:spid="_x0000_s1041" type="#_x0000_t202" style="position:absolute;left:0;text-align:left;margin-left:13.25pt;margin-top:132.2pt;width:49.3pt;height:43.3pt;z-index:251673600;visibility:visible;mso-wrap-style:square;mso-width-percent:0;mso-height-percent:0;mso-wrap-distance-left:9pt;mso-wrap-distance-top:0;mso-wrap-distance-right:9pt;mso-wrap-distance-bottom:0;mso-position-horizontal:absolute;mso-position-horizontal-relative:text;mso-position-vertical:absolute;mso-position-vertical-relative:text;mso-width-percent:0;mso-height-percent:0;mso-width-relative:margin;mso-height-relative:margin;v-text-anchor:top" o:gfxdata="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" filled="f" stroked="f" strokeweight=".5pt">
                 <v:textbox>
                   <w:txbxContent>
                     <w:p>
@@ -32247,7 +33191,7 @@
                     <pic:cNvPicPr/>
                   </pic:nvPicPr>
                   <pic:blipFill>
-                    <a:blip r:embed="rId16"/>
+                    <a:blip r:embed="rId18"/>
                     <a:stretch>
                       <a:fillRect/>
                     </a:stretch>
@@ -32445,15 +33389,7 @@
             <w:sz w:val="28"/>
             <w:szCs w:val="28"/>
           </w:rPr>
-          <m:t xml:space="preserve"> </m:t>
-        </m:r>
-        <m:r>
-          <w:rPr>
-            <w:rFonts w:ascii="Cambria Math" w:hAnsi="Cambria Math" w:cs="David"/>
-            <w:sz w:val="28"/>
-            <w:szCs w:val="28"/>
-          </w:rPr>
-          <m:t>h(n)</m:t>
+          <m:t xml:space="preserve"> h(n)</m:t>
         </m:r>
       </m:oMath>
       <w:r>
@@ -32539,15 +33475,7 @@
               <w:sz w:val="28"/>
               <w:szCs w:val="28"/>
             </w:rPr>
-            <m:t>=</m:t>
-          </m:r>
-          <m:r>
-            <w:rPr>
-              <w:rFonts w:ascii="Cambria Math" w:hAnsi="Cambria Math" w:cs="David"/>
-              <w:sz w:val="28"/>
-              <w:szCs w:val="28"/>
-            </w:rPr>
-            <m:t>f</m:t>
+            <m:t>=f</m:t>
           </m:r>
           <m:d>
             <m:dPr>
@@ -32652,15 +33580,7 @@
               <w:sz w:val="28"/>
               <w:szCs w:val="28"/>
             </w:rPr>
-            <m:t>=</m:t>
-          </m:r>
-          <m:r>
-            <w:rPr>
-              <w:rFonts w:ascii="Cambria Math" w:hAnsi="Cambria Math" w:cs="David"/>
-              <w:sz w:val="28"/>
-              <w:szCs w:val="28"/>
-            </w:rPr>
-            <m:t>f</m:t>
+            <m:t>=f</m:t>
           </m:r>
           <m:d>
             <m:dPr>
@@ -32755,15 +33675,7 @@
                   <w:sz w:val="28"/>
                   <w:szCs w:val="28"/>
                 </w:rPr>
-                <m:t xml:space="preserve">x, </m:t>
-              </m:r>
-              <m:r>
-                <w:rPr>
-                  <w:rFonts w:ascii="Cambria Math" w:hAnsi="Cambria Math" w:cs="David"/>
-                  <w:sz w:val="28"/>
-                  <w:szCs w:val="28"/>
-                </w:rPr>
-                <m:t>E</m:t>
+                <m:t>x, E</m:t>
               </m:r>
             </m:e>
           </m:d>
@@ -32773,15 +33685,7 @@
               <w:sz w:val="28"/>
               <w:szCs w:val="28"/>
             </w:rPr>
-            <m:t>=</m:t>
-          </m:r>
-          <m:r>
-            <w:rPr>
-              <w:rFonts w:ascii="Cambria Math" w:hAnsi="Cambria Math" w:cs="David"/>
-              <w:sz w:val="28"/>
-              <w:szCs w:val="28"/>
-            </w:rPr>
-            <m:t>f</m:t>
+            <m:t>=f</m:t>
           </m:r>
           <m:d>
             <m:dPr>
@@ -32874,7 +33778,7 @@
         <w:bidi/>
         <w:spacing w:line="240" w:lineRule="auto"/>
         <w:rPr>
-          <w:rFonts w:ascii="David" w:hAnsi="David" w:cs="David" w:hint="cs"/>
+          <w:rFonts w:ascii="David" w:hAnsi="David" w:cs="David"/>
           <w:sz w:val="28"/>
           <w:szCs w:val="28"/>
           <w:rtl/>
@@ -32951,15 +33855,7 @@
                 <w:sz w:val="28"/>
                 <w:szCs w:val="28"/>
               </w:rPr>
-              <m:t xml:space="preserve">x, </m:t>
-            </m:r>
-            <m:r>
-              <w:rPr>
-                <w:rFonts w:ascii="Cambria Math" w:hAnsi="Cambria Math" w:cs="David"/>
-                <w:sz w:val="28"/>
-                <w:szCs w:val="28"/>
-              </w:rPr>
-              <m:t>B</m:t>
+              <m:t>x, B</m:t>
             </m:r>
           </m:e>
         </m:d>
@@ -32969,15 +33865,7 @@
             <w:sz w:val="28"/>
             <w:szCs w:val="28"/>
           </w:rPr>
-          <m:t>=</m:t>
-        </m:r>
-        <m:r>
-          <w:rPr>
-            <w:rFonts w:ascii="Cambria Math" w:hAnsi="Cambria Math" w:cs="David"/>
-            <w:sz w:val="28"/>
-            <w:szCs w:val="28"/>
-          </w:rPr>
-          <m:t>18</m:t>
+          <m:t>=18</m:t>
         </m:r>
       </m:oMath>
       <w:r>
@@ -33490,23 +34378,7 @@
               <w:sz w:val="28"/>
               <w:szCs w:val="28"/>
             </w:rPr>
-            <m:t>=</m:t>
-          </m:r>
-          <m:r>
-            <w:rPr>
-              <w:rFonts w:ascii="Cambria Math" w:hAnsi="Cambria Math" w:cs="David"/>
-              <w:sz w:val="28"/>
-              <w:szCs w:val="28"/>
-            </w:rPr>
-            <m:t>(1+5)</m:t>
-          </m:r>
-          <m:r>
-            <w:rPr>
-              <w:rFonts w:ascii="Cambria Math" w:hAnsi="Cambria Math" w:cs="David"/>
-              <w:sz w:val="28"/>
-              <w:szCs w:val="28"/>
-            </w:rPr>
-            <m:t>+</m:t>
+            <m:t>=(1+5)+</m:t>
           </m:r>
           <m:r>
             <w:rPr>
@@ -33523,15 +34395,7 @@
               <w:sz w:val="28"/>
               <w:szCs w:val="28"/>
             </w:rPr>
-            <m:t>=</m:t>
-          </m:r>
-          <m:r>
-            <w:rPr>
-              <w:rFonts w:ascii="Cambria Math" w:hAnsi="Cambria Math" w:cs="David"/>
-              <w:sz w:val="28"/>
-              <w:szCs w:val="28"/>
-            </w:rPr>
-            <m:t>13</m:t>
+            <m:t>=13</m:t>
           </m:r>
         </m:oMath>
       </m:oMathPara>
@@ -33589,23 +34453,7 @@
               <w:sz w:val="28"/>
               <w:szCs w:val="28"/>
             </w:rPr>
-            <m:t>=</m:t>
-          </m:r>
-          <m:r>
-            <w:rPr>
-              <w:rFonts w:ascii="Cambria Math" w:hAnsi="Cambria Math" w:cs="David"/>
-              <w:sz w:val="28"/>
-              <w:szCs w:val="28"/>
-            </w:rPr>
-            <m:t>(1+8)</m:t>
-          </m:r>
-          <m:r>
-            <w:rPr>
-              <w:rFonts w:ascii="Cambria Math" w:hAnsi="Cambria Math" w:cs="David"/>
-              <w:sz w:val="28"/>
-              <w:szCs w:val="28"/>
-            </w:rPr>
-            <m:t>+</m:t>
+            <m:t>=(1+8)+</m:t>
           </m:r>
           <m:r>
             <w:rPr>
@@ -33622,15 +34470,7 @@
               <w:sz w:val="28"/>
               <w:szCs w:val="28"/>
             </w:rPr>
-            <m:t>=</m:t>
-          </m:r>
-          <m:r>
-            <w:rPr>
-              <w:rFonts w:ascii="Cambria Math" w:hAnsi="Cambria Math" w:cs="David"/>
-              <w:sz w:val="28"/>
-              <w:szCs w:val="28"/>
-            </w:rPr>
-            <m:t>15</m:t>
+            <m:t>=15</m:t>
           </m:r>
         </m:oMath>
       </m:oMathPara>
@@ -33651,7 +34491,7 @@
         <w:bidi/>
         <w:spacing w:line="240" w:lineRule="auto"/>
         <w:rPr>
-          <w:rFonts w:ascii="David" w:hAnsi="David" w:cs="David" w:hint="cs"/>
+          <w:rFonts w:ascii="David" w:hAnsi="David" w:cs="David"/>
           <w:sz w:val="28"/>
           <w:szCs w:val="28"/>
           <w:rtl/>
@@ -33727,15 +34567,7 @@
                 <w:sz w:val="28"/>
                 <w:szCs w:val="28"/>
               </w:rPr>
-              <m:t xml:space="preserve">x, </m:t>
-            </m:r>
-            <m:r>
-              <w:rPr>
-                <w:rFonts w:ascii="Cambria Math" w:hAnsi="Cambria Math" w:cs="David"/>
-                <w:sz w:val="28"/>
-                <w:szCs w:val="28"/>
-              </w:rPr>
-              <m:t>D</m:t>
+              <m:t>x, D</m:t>
             </m:r>
           </m:e>
         </m:d>
@@ -33745,15 +34577,7 @@
             <w:sz w:val="28"/>
             <w:szCs w:val="28"/>
           </w:rPr>
-          <m:t>=1</m:t>
-        </m:r>
-        <m:r>
-          <w:rPr>
-            <w:rFonts w:ascii="Cambria Math" w:hAnsi="Cambria Math" w:cs="David"/>
-            <w:sz w:val="28"/>
-            <w:szCs w:val="28"/>
-          </w:rPr>
-          <m:t>2</m:t>
+          <m:t>=12</m:t>
         </m:r>
       </m:oMath>
       <w:r>
@@ -34182,23 +35006,7 @@
               <w:sz w:val="28"/>
               <w:szCs w:val="28"/>
             </w:rPr>
-            <m:t>=(</m:t>
-          </m:r>
-          <m:r>
-            <w:rPr>
-              <w:rFonts w:ascii="Cambria Math" w:hAnsi="Cambria Math" w:cs="David"/>
-              <w:sz w:val="28"/>
-              <w:szCs w:val="28"/>
-            </w:rPr>
-            <m:t>3+1</m:t>
-          </m:r>
-          <m:r>
-            <w:rPr>
-              <w:rFonts w:ascii="Cambria Math" w:hAnsi="Cambria Math" w:cs="David"/>
-              <w:sz w:val="28"/>
-              <w:szCs w:val="28"/>
-            </w:rPr>
-            <m:t>)+</m:t>
+            <m:t>=(3+1)+</m:t>
           </m:r>
           <m:r>
             <w:rPr>
@@ -34215,15 +35023,7 @@
               <w:sz w:val="28"/>
               <w:szCs w:val="28"/>
             </w:rPr>
-            <m:t>=</m:t>
-          </m:r>
-          <m:r>
-            <w:rPr>
-              <w:rFonts w:ascii="Cambria Math" w:hAnsi="Cambria Math" w:cs="David"/>
-              <w:sz w:val="28"/>
-              <w:szCs w:val="28"/>
-            </w:rPr>
-            <m:t>6</m:t>
+            <m:t>=6</m:t>
           </m:r>
         </m:oMath>
       </m:oMathPara>
@@ -34248,7 +35048,7 @@
         <w:bidi/>
         <w:spacing w:line="240" w:lineRule="auto"/>
         <w:rPr>
-          <w:rFonts w:ascii="David" w:hAnsi="David" w:cs="David" w:hint="cs"/>
+          <w:rFonts w:ascii="David" w:hAnsi="David" w:cs="David"/>
           <w:sz w:val="28"/>
           <w:szCs w:val="28"/>
           <w:rtl/>
@@ -34324,15 +35124,7 @@
                 <w:sz w:val="28"/>
                 <w:szCs w:val="28"/>
               </w:rPr>
-              <m:t xml:space="preserve">x, </m:t>
-            </m:r>
-            <m:r>
-              <w:rPr>
-                <w:rFonts w:ascii="Cambria Math" w:hAnsi="Cambria Math" w:cs="David"/>
-                <w:sz w:val="28"/>
-                <w:szCs w:val="28"/>
-              </w:rPr>
-              <m:t>Y</m:t>
+              <m:t>x, Y</m:t>
             </m:r>
           </m:e>
         </m:d>
@@ -34342,19 +35134,9 @@
             <w:sz w:val="28"/>
             <w:szCs w:val="28"/>
           </w:rPr>
-          <m:t>=</m:t>
-        </m:r>
-        <m:r>
-          <w:rPr>
-            <w:rFonts w:ascii="Cambria Math" w:hAnsi="Cambria Math" w:cs="David"/>
-            <w:sz w:val="28"/>
-            <w:szCs w:val="28"/>
-          </w:rPr>
-          <m:t>35</m:t>
+          <m:t>=35</m:t>
         </m:r>
       </m:oMath>
-      <w:bookmarkStart w:id="1" w:name="_GoBack"/>
-      <w:bookmarkEnd w:id="1"/>
       <w:r>
         <w:rPr>
           <w:rFonts w:ascii="David" w:hAnsi="David" w:cs="David" w:hint="cs"/>
@@ -34958,15 +35740,7 @@
               <w:sz w:val="28"/>
               <w:szCs w:val="28"/>
             </w:rPr>
-            <m:t>=1</m:t>
-          </m:r>
-          <m:r>
-            <w:rPr>
-              <w:rFonts w:ascii="Cambria Math" w:hAnsi="Cambria Math" w:cs="David"/>
-              <w:sz w:val="28"/>
-              <w:szCs w:val="28"/>
-            </w:rPr>
-            <m:t>5</m:t>
+            <m:t>=15</m:t>
           </m:r>
         </m:oMath>
       </m:oMathPara>
@@ -35063,23 +35837,7 @@
               <w:sz w:val="28"/>
               <w:szCs w:val="28"/>
             </w:rPr>
-            <m:t>=(1+</m:t>
-          </m:r>
-          <m:r>
-            <w:rPr>
-              <w:rFonts w:ascii="Cambria Math" w:hAnsi="Cambria Math" w:cs="David"/>
-              <w:sz w:val="28"/>
-              <w:szCs w:val="28"/>
-            </w:rPr>
-            <m:t>5+7</m:t>
-          </m:r>
-          <m:r>
-            <w:rPr>
-              <w:rFonts w:ascii="Cambria Math" w:hAnsi="Cambria Math" w:cs="David"/>
-              <w:sz w:val="28"/>
-              <w:szCs w:val="28"/>
-            </w:rPr>
-            <m:t>)+</m:t>
+            <m:t>=(1+5+7)+</m:t>
           </m:r>
           <m:r>
             <w:rPr>
@@ -35096,15 +35854,7 @@
               <w:sz w:val="28"/>
               <w:szCs w:val="28"/>
             </w:rPr>
-            <m:t>=1</m:t>
-          </m:r>
-          <m:r>
-            <w:rPr>
-              <w:rFonts w:ascii="Cambria Math" w:hAnsi="Cambria Math" w:cs="David"/>
-              <w:sz w:val="28"/>
-              <w:szCs w:val="28"/>
-            </w:rPr>
-            <m:t>7</m:t>
+            <m:t>=17</m:t>
           </m:r>
         </m:oMath>
       </m:oMathPara>
@@ -35962,7 +36712,6 @@
                 <w:rtl/>
               </w:rPr>
             </w:pPr>
-            <w:proofErr w:type="spellStart"/>
             <w:r>
               <w:rPr>
                 <w:rFonts w:ascii="David" w:hAnsi="David" w:cs="David" w:hint="cs"/>
@@ -35979,7 +36728,6 @@
               </w:rPr>
               <w:t>i</w:t>
             </w:r>
-            <w:proofErr w:type="spellEnd"/>
           </w:p>
         </w:tc>
         <w:tc>
@@ -36422,18 +37170,7 @@
                         <w:sz w:val="32"/>
                         <w:szCs w:val="32"/>
                       </w:rPr>
-                      <m:t>i</m:t>
-                    </m:r>
-                    <m:r>
-                      <m:rPr>
-                        <m:sty m:val="bi"/>
-                      </m:rPr>
-                      <w:rPr>
-                        <w:rFonts w:ascii="Cambria Math" w:hAnsi="Cambria Math" w:cs="David"/>
-                        <w:sz w:val="32"/>
-                        <w:szCs w:val="32"/>
-                      </w:rPr>
-                      <m:t>1</m:t>
+                      <m:t>i1</m:t>
                     </m:r>
                   </m:sub>
                 </m:sSub>
@@ -37121,7 +37858,6 @@
                 <w:rtl/>
               </w:rPr>
             </w:pPr>
-            <w:proofErr w:type="spellStart"/>
             <w:r>
               <w:rPr>
                 <w:rFonts w:ascii="David" w:hAnsi="David" w:cs="David" w:hint="cs"/>
@@ -37138,7 +37874,6 @@
               </w:rPr>
               <w:t>i</w:t>
             </w:r>
-            <w:proofErr w:type="spellEnd"/>
           </w:p>
         </w:tc>
         <w:tc>
@@ -38967,7 +39702,6 @@
                 <w:rtl/>
               </w:rPr>
             </w:pPr>
-            <w:proofErr w:type="spellStart"/>
             <w:r>
               <w:rPr>
                 <w:rFonts w:ascii="David" w:hAnsi="David" w:cs="David" w:hint="cs"/>
@@ -38984,7 +39718,6 @@
               </w:rPr>
               <w:t>i</w:t>
             </w:r>
-            <w:proofErr w:type="spellEnd"/>
           </w:p>
         </w:tc>
         <w:tc>
@@ -39285,7 +40018,7 @@
       </w:pPr>
     </w:p>
     <w:sectPr>
-      <w:footerReference w:type="default" r:id="rId17"/>
+      <w:footerReference w:type="default" r:id="rId19"/>
       <w:pgSz w:w="12240" w:h="15840"/>
       <w:pgMar w:top="1440" w:right="1440" w:bottom="993" w:left="1440" w:header="708" w:footer="411" w:gutter="0"/>
       <w:pgBorders w:offsetFrom="page">
@@ -39304,7 +40037,7 @@
 </file>
 
 <file path=word/endnotes.xml><?xml version="1.0" encoding="utf-8"?>
-<w:endnotes xmlns:wpc="http://schemas.microsoft.com/office/word/2010/wordprocessingCanvas" xmlns:cx="http://schemas.microsoft.com/office/drawing/2014/chartex" xmlns:cx1="http://schemas.microsoft.com/office/drawing/2015/9/8/chartex" xmlns:mc="http://schemas.openxmlformats.org/markup-compatibility/2006" xmlns:o="urn:schemas-microsoft-com:office:office" xmlns:r="http://schemas.openxmlformats.org/officeDocument/2006/relationships" xmlns:m="http://schemas.openxmlformats.org/officeDocument/2006/math" xmlns:v="urn:schemas-microsoft-com:vml" xmlns:wp14="http://schemas.microsoft.com/office/word/2010/wordprocessingDrawing" xmlns:wp="http://schemas.openxmlformats.org/drawingml/2006/wordprocessingDrawing" xmlns:w10="urn:schemas-microsoft-com:office:word" xmlns:w="http://schemas.openxmlformats.org/wordprocessingml/2006/main" xmlns:w14="http://schemas.microsoft.com/office/word/2010/wordml" xmlns:w15="http://schemas.microsoft.com/office/word/2012/wordml" xmlns:w16se="http://schemas.microsoft.com/office/word/2015/wordml/symex" xmlns:wpg="http://schemas.microsoft.com/office/word/2010/wordprocessingGroup" xmlns:wpi="http://schemas.microsoft.com/office/word/2010/wordprocessingInk" xmlns:wne="http://schemas.microsoft.com/office/word/2006/wordml" xmlns:wps="http://schemas.microsoft.com/office/word/2010/wordprocessingShape" mc:Ignorable="w14 w15 w16se wp14">
+<w:endnotes xmlns:wpc="http://schemas.microsoft.com/office/word/2010/wordprocessingCanvas" xmlns:cx="http://schemas.microsoft.com/office/drawing/2014/chartex" xmlns:cx1="http://schemas.microsoft.com/office/drawing/2015/9/8/chartex" xmlns:cx2="http://schemas.microsoft.com/office/drawing/2015/10/21/chartex" xmlns:cx3="http://schemas.microsoft.com/office/drawing/2016/5/9/chartex" xmlns:cx4="http://schemas.microsoft.com/office/drawing/2016/5/10/chartex" xmlns:cx5="http://schemas.microsoft.com/office/drawing/2016/5/11/chartex" xmlns:cx6="http://schemas.microsoft.com/office/drawing/2016/5/12/chartex" xmlns:cx7="http://schemas.microsoft.com/office/drawing/2016/5/13/chartex" xmlns:cx8="http://schemas.microsoft.com/office/drawing/2016/5/14/chartex" xmlns:mc="http://schemas.openxmlformats.org/markup-compatibility/2006" xmlns:aink="http://schemas.microsoft.com/office/drawing/2016/ink" xmlns:am3d="http://schemas.microsoft.com/office/drawing/2017/model3d" xmlns:o="urn:schemas-microsoft-com:office:office" xmlns:r="http://schemas.openxmlformats.org/officeDocument/2006/relationships" xmlns:m="http://schemas.openxmlformats.org/officeDocument/2006/math" xmlns:v="urn:schemas-microsoft-com:vml" xmlns:wp14="http://schemas.microsoft.com/office/word/2010/wordprocessingDrawing" xmlns:wp="http://schemas.openxmlformats.org/drawingml/2006/wordprocessingDrawing" xmlns:w10="urn:schemas-microsoft-com:office:word" xmlns:w="http://schemas.openxmlformats.org/wordprocessingml/2006/main" xmlns:w14="http://schemas.microsoft.com/office/word/2010/wordml" xmlns:w15="http://schemas.microsoft.com/office/word/2012/wordml" xmlns:w16cid="http://schemas.microsoft.com/office/word/2016/wordml/cid" xmlns:w16se="http://schemas.microsoft.com/office/word/2015/wordml/symex" xmlns:wpg="http://schemas.microsoft.com/office/word/2010/wordprocessingGroup" xmlns:wpi="http://schemas.microsoft.com/office/word/2010/wordprocessingInk" xmlns:wne="http://schemas.microsoft.com/office/word/2006/wordml" xmlns:wps="http://schemas.microsoft.com/office/word/2010/wordprocessingShape" mc:Ignorable="w14 w15 w16se w16cid wp14">
   <w:endnote w:type="separator" w:id="-1">
     <w:p>
       <w:pPr>
@@ -39329,7 +40062,7 @@
 </file>
 
 <file path=word/footer1.xml><?xml version="1.0" encoding="utf-8"?>
-<w:ftr xmlns:wpc="http://schemas.microsoft.com/office/word/2010/wordprocessingCanvas" xmlns:cx="http://schemas.microsoft.com/office/drawing/2014/chartex" xmlns:cx1="http://schemas.microsoft.com/office/drawing/2015/9/8/chartex" xmlns:mc="http://schemas.openxmlformats.org/markup-compatibility/2006" xmlns:o="urn:schemas-microsoft-com:office:office" xmlns:r="http://schemas.openxmlformats.org/officeDocument/2006/relationships" xmlns:m="http://schemas.openxmlformats.org/officeDocument/2006/math" xmlns:v="urn:schemas-microsoft-com:vml" xmlns:wp14="http://schemas.microsoft.com/office/word/2010/wordprocessingDrawing" xmlns:wp="http://schemas.openxmlformats.org/drawingml/2006/wordprocessingDrawing" xmlns:w10="urn:schemas-microsoft-com:office:word" xmlns:w="http://schemas.openxmlformats.org/wordprocessingml/2006/main" xmlns:w14="http://schemas.microsoft.com/office/word/2010/wordml" xmlns:w15="http://schemas.microsoft.com/office/word/2012/wordml" xmlns:w16se="http://schemas.microsoft.com/office/word/2015/wordml/symex" xmlns:wpg="http://schemas.microsoft.com/office/word/2010/wordprocessingGroup" xmlns:wpi="http://schemas.microsoft.com/office/word/2010/wordprocessingInk" xmlns:wne="http://schemas.microsoft.com/office/word/2006/wordml" xmlns:wps="http://schemas.microsoft.com/office/word/2010/wordprocessingShape" mc:Ignorable="w14 w15 w16se wp14">
+<w:ftr xmlns:wpc="http://schemas.microsoft.com/office/word/2010/wordprocessingCanvas" xmlns:cx="http://schemas.microsoft.com/office/drawing/2014/chartex" xmlns:cx1="http://schemas.microsoft.com/office/drawing/2015/9/8/chartex" xmlns:cx2="http://schemas.microsoft.com/office/drawing/2015/10/21/chartex" xmlns:cx3="http://schemas.microsoft.com/office/drawing/2016/5/9/chartex" xmlns:cx4="http://schemas.microsoft.com/office/drawing/2016/5/10/chartex" xmlns:cx5="http://schemas.microsoft.com/office/drawing/2016/5/11/chartex" xmlns:cx6="http://schemas.microsoft.com/office/drawing/2016/5/12/chartex" xmlns:cx7="http://schemas.microsoft.com/office/drawing/2016/5/13/chartex" xmlns:cx8="http://schemas.microsoft.com/office/drawing/2016/5/14/chartex" xmlns:mc="http://schemas.openxmlformats.org/markup-compatibility/2006" xmlns:aink="http://schemas.microsoft.com/office/drawing/2016/ink" xmlns:am3d="http://schemas.microsoft.com/office/drawing/2017/model3d" xmlns:o="urn:schemas-microsoft-com:office:office" xmlns:r="http://schemas.openxmlformats.org/officeDocument/2006/relationships" xmlns:m="http://schemas.openxmlformats.org/officeDocument/2006/math" xmlns:v="urn:schemas-microsoft-com:vml" xmlns:wp14="http://schemas.microsoft.com/office/word/2010/wordprocessingDrawing" xmlns:wp="http://schemas.openxmlformats.org/drawingml/2006/wordprocessingDrawing" xmlns:w10="urn:schemas-microsoft-com:office:word" xmlns:w="http://schemas.openxmlformats.org/wordprocessingml/2006/main" xmlns:w14="http://schemas.microsoft.com/office/word/2010/wordml" xmlns:w15="http://schemas.microsoft.com/office/word/2012/wordml" xmlns:w16cid="http://schemas.microsoft.com/office/word/2016/wordml/cid" xmlns:w16se="http://schemas.microsoft.com/office/word/2015/wordml/symex" xmlns:wpg="http://schemas.microsoft.com/office/word/2010/wordprocessingGroup" xmlns:wpi="http://schemas.microsoft.com/office/word/2010/wordprocessingInk" xmlns:wne="http://schemas.microsoft.com/office/word/2006/wordml" xmlns:wps="http://schemas.microsoft.com/office/word/2010/wordprocessingShape" mc:Ignorable="w14 w15 w16se w16cid wp14">
   <w:sdt>
     <w:sdtPr>
       <w:id w:val="2077317307"/>
@@ -39338,6 +40071,7 @@
         <w:docPartUnique/>
       </w:docPartObj>
     </w:sdtPr>
+    <w:sdtEndPr/>
     <w:sdtContent>
       <w:p>
         <w:pPr>
@@ -39439,7 +40173,7 @@
 </file>
 
 <file path=word/footnotes.xml><?xml version="1.0" encoding="utf-8"?>
-<w:footnotes xmlns:wpc="http://schemas.microsoft.com/office/word/2010/wordprocessingCanvas" xmlns:cx="http://schemas.microsoft.com/office/drawing/2014/chartex" xmlns:cx1="http://schemas.microsoft.com/office/drawing/2015/9/8/chartex" xmlns:mc="http://schemas.openxmlformats.org/markup-compatibility/2006" xmlns:o="urn:schemas-microsoft-com:office:office" xmlns:r="http://schemas.openxmlformats.org/officeDocument/2006/relationships" xmlns:m="http://schemas.openxmlformats.org/officeDocument/2006/math" xmlns:v="urn:schemas-microsoft-com:vml" xmlns:wp14="http://schemas.microsoft.com/office/word/2010/wordprocessingDrawing" xmlns:wp="http://schemas.openxmlformats.org/drawingml/2006/wordprocessingDrawing" xmlns:w10="urn:schemas-microsoft-com:office:word" xmlns:w="http://schemas.openxmlformats.org/wordprocessingml/2006/main" xmlns:w14="http://schemas.microsoft.com/office/word/2010/wordml" xmlns:w15="http://schemas.microsoft.com/office/word/2012/wordml" xmlns:w16se="http://schemas.microsoft.com/office/word/2015/wordml/symex" xmlns:wpg="http://schemas.microsoft.com/office/word/2010/wordprocessingGroup" xmlns:wpi="http://schemas.microsoft.com/office/word/2010/wordprocessingInk" xmlns:wne="http://schemas.microsoft.com/office/word/2006/wordml" xmlns:wps="http://schemas.microsoft.com/office/word/2010/wordprocessingShape" mc:Ignorable="w14 w15 w16se wp14">
+<w:footnotes xmlns:wpc="http://schemas.microsoft.com/office/word/2010/wordprocessingCanvas" xmlns:cx="http://schemas.microsoft.com/office/drawing/2014/chartex" xmlns:cx1="http://schemas.microsoft.com/office/drawing/2015/9/8/chartex" xmlns:cx2="http://schemas.microsoft.com/office/drawing/2015/10/21/chartex" xmlns:cx3="http://schemas.microsoft.com/office/drawing/2016/5/9/chartex" xmlns:cx4="http://schemas.microsoft.com/office/drawing/2016/5/10/chartex" xmlns:cx5="http://schemas.microsoft.com/office/drawing/2016/5/11/chartex" xmlns:cx6="http://schemas.microsoft.com/office/drawing/2016/5/12/chartex" xmlns:cx7="http://schemas.microsoft.com/office/drawing/2016/5/13/chartex" xmlns:cx8="http://schemas.microsoft.com/office/drawing/2016/5/14/chartex" xmlns:mc="http://schemas.openxmlformats.org/markup-compatibility/2006" xmlns:aink="http://schemas.microsoft.com/office/drawing/2016/ink" xmlns:am3d="http://schemas.microsoft.com/office/drawing/2017/model3d" xmlns:o="urn:schemas-microsoft-com:office:office" xmlns:r="http://schemas.openxmlformats.org/officeDocument/2006/relationships" xmlns:m="http://schemas.openxmlformats.org/officeDocument/2006/math" xmlns:v="urn:schemas-microsoft-com:vml" xmlns:wp14="http://schemas.microsoft.com/office/word/2010/wordprocessingDrawing" xmlns:wp="http://schemas.openxmlformats.org/drawingml/2006/wordprocessingDrawing" xmlns:w10="urn:schemas-microsoft-com:office:word" xmlns:w="http://schemas.openxmlformats.org/wordprocessingml/2006/main" xmlns:w14="http://schemas.microsoft.com/office/word/2010/wordml" xmlns:w15="http://schemas.microsoft.com/office/word/2012/wordml" xmlns:w16cid="http://schemas.microsoft.com/office/word/2016/wordml/cid" xmlns:w16se="http://schemas.microsoft.com/office/word/2015/wordml/symex" xmlns:wpg="http://schemas.microsoft.com/office/word/2010/wordprocessingGroup" xmlns:wpi="http://schemas.microsoft.com/office/word/2010/wordprocessingInk" xmlns:wne="http://schemas.microsoft.com/office/word/2006/wordml" xmlns:wps="http://schemas.microsoft.com/office/word/2010/wordprocessingShape" mc:Ignorable="w14 w15 w16se w16cid wp14">
   <w:footnote w:type="separator" w:id="-1">
     <w:p>
       <w:pPr>
@@ -39464,7 +40198,7 @@
 </file>
 
 <file path=word/numbering.xml><?xml version="1.0" encoding="utf-8"?>
-<w:numbering xmlns:wpc="http://schemas.microsoft.com/office/word/2010/wordprocessingCanvas" xmlns:cx="http://schemas.microsoft.com/office/drawing/2014/chartex" xmlns:cx1="http://schemas.microsoft.com/office/drawing/2015/9/8/chartex" xmlns:mc="http://schemas.openxmlformats.org/markup-compatibility/2006" xmlns:o="urn:schemas-microsoft-com:office:office" xmlns:r="http://schemas.openxmlformats.org/officeDocument/2006/relationships" xmlns:m="http://schemas.openxmlformats.org/officeDocument/2006/math" xmlns:v="urn:schemas-microsoft-com:vml" xmlns:wp14="http://schemas.microsoft.com/office/word/2010/wordprocessingDrawing" xmlns:wp="http://schemas.openxmlformats.org/drawingml/2006/wordprocessingDrawing" xmlns:w10="urn:schemas-microsoft-com:office:word" xmlns:w="http://schemas.openxmlformats.org/wordprocessingml/2006/main" xmlns:w14="http://schemas.microsoft.com/office/word/2010/wordml" xmlns:w15="http://schemas.microsoft.com/office/word/2012/wordml" xmlns:w16se="http://schemas.microsoft.com/office/word/2015/wordml/symex" xmlns:wpg="http://schemas.microsoft.com/office/word/2010/wordprocessingGroup" xmlns:wpi="http://schemas.microsoft.com/office/word/2010/wordprocessingInk" xmlns:wne="http://schemas.microsoft.com/office/word/2006/wordml" xmlns:wps="http://schemas.microsoft.com/office/word/2010/wordprocessingShape" mc:Ignorable="w14 w15 w16se wp14">
+<w:numbering xmlns:wpc="http://schemas.microsoft.com/office/word/2010/wordprocessingCanvas" xmlns:cx="http://schemas.microsoft.com/office/drawing/2014/chartex" xmlns:cx1="http://schemas.microsoft.com/office/drawing/2015/9/8/chartex" xmlns:cx2="http://schemas.microsoft.com/office/drawing/2015/10/21/chartex" xmlns:cx3="http://schemas.microsoft.com/office/drawing/2016/5/9/chartex" xmlns:cx4="http://schemas.microsoft.com/office/drawing/2016/5/10/chartex" xmlns:cx5="http://schemas.microsoft.com/office/drawing/2016/5/11/chartex" xmlns:cx6="http://schemas.microsoft.com/office/drawing/2016/5/12/chartex" xmlns:cx7="http://schemas.microsoft.com/office/drawing/2016/5/13/chartex" xmlns:cx8="http://schemas.microsoft.com/office/drawing/2016/5/14/chartex" xmlns:mc="http://schemas.openxmlformats.org/markup-compatibility/2006" xmlns:aink="http://schemas.microsoft.com/office/drawing/2016/ink" xmlns:am3d="http://schemas.microsoft.com/office/drawing/2017/model3d" xmlns:o="urn:schemas-microsoft-com:office:office" xmlns:r="http://schemas.openxmlformats.org/officeDocument/2006/relationships" xmlns:m="http://schemas.openxmlformats.org/officeDocument/2006/math" xmlns:v="urn:schemas-microsoft-com:vml" xmlns:wp14="http://schemas.microsoft.com/office/word/2010/wordprocessingDrawing" xmlns:wp="http://schemas.openxmlformats.org/drawingml/2006/wordprocessingDrawing" xmlns:w10="urn:schemas-microsoft-com:office:word" xmlns:w="http://schemas.openxmlformats.org/wordprocessingml/2006/main" xmlns:w14="http://schemas.microsoft.com/office/word/2010/wordml" xmlns:w15="http://schemas.microsoft.com/office/word/2012/wordml" xmlns:w16cid="http://schemas.microsoft.com/office/word/2016/wordml/cid" xmlns:w16se="http://schemas.microsoft.com/office/word/2015/wordml/symex" xmlns:wpg="http://schemas.microsoft.com/office/word/2010/wordprocessingGroup" xmlns:wpi="http://schemas.microsoft.com/office/word/2010/wordprocessingInk" xmlns:wne="http://schemas.microsoft.com/office/word/2006/wordml" xmlns:wps="http://schemas.microsoft.com/office/word/2010/wordprocessingShape" mc:Ignorable="w14 w15 w16se w16cid wp14">
   <w:abstractNum w:abstractNumId="0" w15:restartNumberingAfterBreak="0">
     <w:nsid w:val="013C0236"/>
     <w:multiLevelType w:val="hybridMultilevel"/>
@@ -42470,7 +43204,7 @@
 </file>
 
 <file path=word/styles.xml><?xml version="1.0" encoding="utf-8"?>
-<w:styles xmlns:mc="http://schemas.openxmlformats.org/markup-compatibility/2006" xmlns:r="http://schemas.openxmlformats.org/officeDocument/2006/relationships" xmlns:w="http://schemas.openxmlformats.org/wordprocessingml/2006/main" xmlns:w14="http://schemas.microsoft.com/office/word/2010/wordml" xmlns:w15="http://schemas.microsoft.com/office/word/2012/wordml" xmlns:w16se="http://schemas.microsoft.com/office/word/2015/wordml/symex" mc:Ignorable="w14 w15 w16se">
+<w:styles xmlns:mc="http://schemas.openxmlformats.org/markup-compatibility/2006" xmlns:r="http://schemas.openxmlformats.org/officeDocument/2006/relationships" xmlns:w="http://schemas.openxmlformats.org/wordprocessingml/2006/main" xmlns:w14="http://schemas.microsoft.com/office/word/2010/wordml" xmlns:w15="http://schemas.microsoft.com/office/word/2012/wordml" xmlns:w16cid="http://schemas.microsoft.com/office/word/2016/wordml/cid" xmlns:w16se="http://schemas.microsoft.com/office/word/2015/wordml/symex" mc:Ignorable="w14 w15 w16se w16cid">
   <w:docDefaults>
     <w:rPrDefault>
       <w:rPr>
@@ -42486,7 +43220,7 @@
       </w:pPr>
     </w:pPrDefault>
   </w:docDefaults>
-  <w:latentStyles w:defLockedState="0" w:defUIPriority="99" w:defSemiHidden="0" w:defUnhideWhenUsed="0" w:defQFormat="0" w:count="371">
+  <w:latentStyles w:defLockedState="0" w:defUIPriority="99" w:defSemiHidden="0" w:defUnhideWhenUsed="0" w:defQFormat="0" w:count="376">
     <w:lsdException w:name="Normal" w:uiPriority="0" w:qFormat="1"/>
     <w:lsdException w:name="heading 1" w:uiPriority="9" w:qFormat="1"/>
     <w:lsdException w:name="heading 2" w:semiHidden="1" w:uiPriority="9" w:unhideWhenUsed="1" w:qFormat="1"/>
@@ -42592,7 +43326,6 @@
     <w:lsdException w:name="HTML Sample" w:semiHidden="1" w:unhideWhenUsed="1"/>
     <w:lsdException w:name="HTML Typewriter" w:semiHidden="1" w:unhideWhenUsed="1"/>
     <w:lsdException w:name="HTML Variable" w:semiHidden="1" w:unhideWhenUsed="1"/>
-    <w:lsdException w:name="Normal Table" w:semiHidden="1" w:unhideWhenUsed="1"/>
     <w:lsdException w:name="annotation subject" w:semiHidden="1" w:unhideWhenUsed="1"/>
     <w:lsdException w:name="No List" w:semiHidden="1" w:unhideWhenUsed="1"/>
     <w:lsdException w:name="Outline List 1" w:semiHidden="1" w:unhideWhenUsed="1"/>
@@ -42635,11 +43368,8 @@
     <w:lsdException w:name="Table Contemporary" w:semiHidden="1" w:unhideWhenUsed="1"/>
     <w:lsdException w:name="Table Elegant" w:semiHidden="1" w:unhideWhenUsed="1"/>
     <w:lsdException w:name="Table Professional" w:semiHidden="1" w:unhideWhenUsed="1"/>
-    <w:lsdException w:name="Table Subtle 1" w:semiHidden="1" w:unhideWhenUsed="1"/>
     <w:lsdException w:name="Table Subtle 2" w:semiHidden="1" w:unhideWhenUsed="1"/>
     <w:lsdException w:name="Table Web 1" w:semiHidden="1" w:unhideWhenUsed="1"/>
-    <w:lsdException w:name="Table Web 2" w:semiHidden="1" w:unhideWhenUsed="1"/>
-    <w:lsdException w:name="Table Web 3" w:semiHidden="1" w:unhideWhenUsed="1"/>
     <w:lsdException w:name="Balloon Text" w:semiHidden="1" w:unhideWhenUsed="1"/>
     <w:lsdException w:name="Table Grid" w:uiPriority="39"/>
     <w:lsdException w:name="Table Theme" w:semiHidden="1" w:unhideWhenUsed="1"/>
@@ -42858,6 +43588,11 @@
     <w:lsdException w:name="List Table 5 Dark Accent 6" w:uiPriority="50"/>
     <w:lsdException w:name="List Table 6 Colorful Accent 6" w:uiPriority="51"/>
     <w:lsdException w:name="List Table 7 Colorful Accent 6" w:uiPriority="52"/>
+    <w:lsdException w:name="Mention" w:semiHidden="1" w:unhideWhenUsed="1"/>
+    <w:lsdException w:name="Smart Hyperlink" w:semiHidden="1" w:unhideWhenUsed="1"/>
+    <w:lsdException w:name="Hashtag" w:semiHidden="1" w:unhideWhenUsed="1"/>
+    <w:lsdException w:name="Unresolved Mention" w:semiHidden="1" w:unhideWhenUsed="1"/>
+    <w:lsdException w:name="Smart Link" w:semiHidden="1" w:unhideWhenUsed="1"/>
   </w:latentStyles>
   <w:style w:type="paragraph" w:default="1" w:styleId="a">
     <w:name w:val="Normal"/>
@@ -44361,14 +45096,6 @@
         </dgm:presLayoutVars>
       </dgm:prSet>
       <dgm:spPr/>
-      <dgm:t>
-        <a:bodyPr/>
-        <a:lstStyle/>
-        <a:p>
-          <a:pPr rtl="1"/>
-          <a:endParaRPr lang="he-IL"/>
-        </a:p>
-      </dgm:t>
     </dgm:pt>
     <dgm:pt modelId="{0F15CB10-FB0C-40D4-8C5F-C4195857C41F}" type="pres">
       <dgm:prSet presAssocID="{52DA422D-C732-4705-80CC-5CB227FCA091}" presName="boxAndChildren" presStyleCnt="0"/>
@@ -44377,14 +45104,6 @@
     <dgm:pt modelId="{9EDB3E26-E507-4180-9F55-CA522806CD29}" type="pres">
       <dgm:prSet presAssocID="{52DA422D-C732-4705-80CC-5CB227FCA091}" presName="parentTextBox" presStyleLbl="node1" presStyleIdx="0" presStyleCnt="7"/>
       <dgm:spPr/>
-      <dgm:t>
-        <a:bodyPr/>
-        <a:lstStyle/>
-        <a:p>
-          <a:pPr rtl="1"/>
-          <a:endParaRPr lang="he-IL"/>
-        </a:p>
-      </dgm:t>
     </dgm:pt>
     <dgm:pt modelId="{19455291-CF2F-4021-BC1C-4C3F8A8F56F6}" type="pres">
       <dgm:prSet presAssocID="{55E1B552-8382-4FB8-86E4-142CDEA55FE1}" presName="sp" presStyleCnt="0"/>
@@ -44397,14 +45116,6 @@
     <dgm:pt modelId="{0BAE63A0-6737-4074-A5EF-D134C8A81796}" type="pres">
       <dgm:prSet presAssocID="{D5DF94B2-C36D-4F39-B0BD-7AF695976410}" presName="parentTextArrow" presStyleLbl="node1" presStyleIdx="1" presStyleCnt="7"/>
       <dgm:spPr/>
-      <dgm:t>
-        <a:bodyPr/>
-        <a:lstStyle/>
-        <a:p>
-          <a:pPr rtl="1"/>
-          <a:endParaRPr lang="he-IL"/>
-        </a:p>
-      </dgm:t>
     </dgm:pt>
     <dgm:pt modelId="{490AEE70-C930-498F-8686-8727D6B2A6A5}" type="pres">
       <dgm:prSet presAssocID="{111E009E-FD03-4A97-86F8-F78B071458F1}" presName="sp" presStyleCnt="0"/>
@@ -44417,14 +45128,6 @@
     <dgm:pt modelId="{059FFA73-DC38-4F25-8643-CE30C4F0D528}" type="pres">
       <dgm:prSet presAssocID="{87059DFC-354C-4894-A7B8-DAE076BE29C3}" presName="parentTextArrow" presStyleLbl="node1" presStyleIdx="2" presStyleCnt="7"/>
       <dgm:spPr/>
-      <dgm:t>
-        <a:bodyPr/>
-        <a:lstStyle/>
-        <a:p>
-          <a:pPr rtl="1"/>
-          <a:endParaRPr lang="he-IL"/>
-        </a:p>
-      </dgm:t>
     </dgm:pt>
     <dgm:pt modelId="{17D55800-864F-42A8-B070-BCC0DDA8E9E9}" type="pres">
       <dgm:prSet presAssocID="{7D1D40F6-5A7B-4A84-AE2F-2F705D1FE013}" presName="sp" presStyleCnt="0"/>
@@ -44437,14 +45140,6 @@
     <dgm:pt modelId="{5CCF5B4F-2AD3-412F-98BB-92B4336331DB}" type="pres">
       <dgm:prSet presAssocID="{E3EE8554-053B-4588-AE97-C1DC411FB3EF}" presName="parentTextArrow" presStyleLbl="node1" presStyleIdx="3" presStyleCnt="7"/>
       <dgm:spPr/>
-      <dgm:t>
-        <a:bodyPr/>
-        <a:lstStyle/>
-        <a:p>
-          <a:pPr rtl="1"/>
-          <a:endParaRPr lang="he-IL"/>
-        </a:p>
-      </dgm:t>
     </dgm:pt>
     <dgm:pt modelId="{D060A8E1-0BA0-41DC-81E0-B2D2227E0796}" type="pres">
       <dgm:prSet presAssocID="{69BF726F-6526-42A0-A7BE-7EA9723A8AE9}" presName="sp" presStyleCnt="0"/>
@@ -44457,14 +45152,6 @@
     <dgm:pt modelId="{54B81CA4-4799-4061-AFCE-78C5A90B5090}" type="pres">
       <dgm:prSet presAssocID="{0E416EA6-5944-4EE3-81D9-15A7BDA1F950}" presName="parentTextArrow" presStyleLbl="node1" presStyleIdx="4" presStyleCnt="7"/>
       <dgm:spPr/>
-      <dgm:t>
-        <a:bodyPr/>
-        <a:lstStyle/>
-        <a:p>
-          <a:pPr rtl="1"/>
-          <a:endParaRPr lang="he-IL"/>
-        </a:p>
-      </dgm:t>
     </dgm:pt>
     <dgm:pt modelId="{6CFA9E57-ABBA-44E4-AA04-97214BB6E9A4}" type="pres">
       <dgm:prSet presAssocID="{F5146051-74B4-47D3-8943-DD79AF3CFB6C}" presName="sp" presStyleCnt="0"/>
@@ -44477,14 +45164,6 @@
     <dgm:pt modelId="{F61D248B-128F-44DC-80AC-5E545C5737B8}" type="pres">
       <dgm:prSet presAssocID="{889260B9-3D6E-4C5A-B385-2817A7835BEA}" presName="parentTextArrow" presStyleLbl="node1" presStyleIdx="5" presStyleCnt="7"/>
       <dgm:spPr/>
-      <dgm:t>
-        <a:bodyPr/>
-        <a:lstStyle/>
-        <a:p>
-          <a:pPr rtl="1"/>
-          <a:endParaRPr lang="he-IL"/>
-        </a:p>
-      </dgm:t>
     </dgm:pt>
     <dgm:pt modelId="{3DCDADD8-0D6C-463E-BBB6-0FF328D5C2AA}" type="pres">
       <dgm:prSet presAssocID="{1F4257F2-EF9D-4556-87AD-7CD46989B7E5}" presName="sp" presStyleCnt="0"/>
@@ -44497,32 +45176,24 @@
     <dgm:pt modelId="{6EC597E0-0623-4872-A2A1-4D04B5FE1486}" type="pres">
       <dgm:prSet presAssocID="{D3F163F9-3601-411D-8235-81346DF3164B}" presName="parentTextArrow" presStyleLbl="node1" presStyleIdx="6" presStyleCnt="7"/>
       <dgm:spPr/>
-      <dgm:t>
-        <a:bodyPr/>
-        <a:lstStyle/>
-        <a:p>
-          <a:pPr rtl="1"/>
-          <a:endParaRPr lang="he-IL"/>
-        </a:p>
-      </dgm:t>
     </dgm:pt>
   </dgm:ptLst>
   <dgm:cxnLst>
+    <dgm:cxn modelId="{85CC7130-3E21-4B84-9B79-DCD19EA51431}" type="presOf" srcId="{D3F163F9-3601-411D-8235-81346DF3164B}" destId="{6EC597E0-0623-4872-A2A1-4D04B5FE1486}" srcOrd="0" destOrd="0" presId="urn:microsoft.com/office/officeart/2005/8/layout/process4"/>
+    <dgm:cxn modelId="{E030B638-96D7-4910-9260-1910DB8E72A3}" srcId="{CB332406-CC92-4FAA-9768-A6C0C890B5DB}" destId="{E3EE8554-053B-4588-AE97-C1DC411FB3EF}" srcOrd="3" destOrd="0" parTransId="{918A8586-3BD6-4FBC-A2C8-1A88E69E8AAA}" sibTransId="{7D1D40F6-5A7B-4A84-AE2F-2F705D1FE013}"/>
+    <dgm:cxn modelId="{BEF4DE3D-EE81-4001-9B0E-422095160BB2}" srcId="{CB332406-CC92-4FAA-9768-A6C0C890B5DB}" destId="{52DA422D-C732-4705-80CC-5CB227FCA091}" srcOrd="6" destOrd="0" parTransId="{FEFF4E7B-EA1C-4F24-B8C8-C17FBEEB8184}" sibTransId="{A2D6ACA6-8C30-49C3-9B3B-5D1EABE3422C}"/>
+    <dgm:cxn modelId="{5975C644-C5D8-4E9D-83AC-D98FA2C01D34}" type="presOf" srcId="{CB332406-CC92-4FAA-9768-A6C0C890B5DB}" destId="{F335C100-BF8F-42E4-9361-CD63FC6CB0C6}" srcOrd="0" destOrd="0" presId="urn:microsoft.com/office/officeart/2005/8/layout/process4"/>
+    <dgm:cxn modelId="{9208874A-E89F-4CB8-8EC3-3C434F3857FF}" srcId="{CB332406-CC92-4FAA-9768-A6C0C890B5DB}" destId="{D5DF94B2-C36D-4F39-B0BD-7AF695976410}" srcOrd="5" destOrd="0" parTransId="{AEEE4DE1-94F4-44C6-886F-BF4250CD11B0}" sibTransId="{55E1B552-8382-4FB8-86E4-142CDEA55FE1}"/>
+    <dgm:cxn modelId="{21D90352-1962-41A4-A8DA-4206BD8AF7F5}" type="presOf" srcId="{87059DFC-354C-4894-A7B8-DAE076BE29C3}" destId="{059FFA73-DC38-4F25-8643-CE30C4F0D528}" srcOrd="0" destOrd="0" presId="urn:microsoft.com/office/officeart/2005/8/layout/process4"/>
+    <dgm:cxn modelId="{18EFF972-D2CB-4EB0-9E00-BFB6EB883047}" srcId="{CB332406-CC92-4FAA-9768-A6C0C890B5DB}" destId="{889260B9-3D6E-4C5A-B385-2817A7835BEA}" srcOrd="1" destOrd="0" parTransId="{4C8E942D-BAFA-45D8-9E59-0B792D6FF012}" sibTransId="{F5146051-74B4-47D3-8943-DD79AF3CFB6C}"/>
+    <dgm:cxn modelId="{17DC1B78-54F4-40F2-92FE-FF7251068065}" srcId="{CB332406-CC92-4FAA-9768-A6C0C890B5DB}" destId="{D3F163F9-3601-411D-8235-81346DF3164B}" srcOrd="0" destOrd="0" parTransId="{BA503DC3-6A2B-4379-995A-9D9A4DB8C3F8}" sibTransId="{1F4257F2-EF9D-4556-87AD-7CD46989B7E5}"/>
     <dgm:cxn modelId="{1F65E3A9-E43D-43E6-A528-68162406D4CE}" type="presOf" srcId="{E3EE8554-053B-4588-AE97-C1DC411FB3EF}" destId="{5CCF5B4F-2AD3-412F-98BB-92B4336331DB}" srcOrd="0" destOrd="0" presId="urn:microsoft.com/office/officeart/2005/8/layout/process4"/>
+    <dgm:cxn modelId="{5776B1B8-63F8-4BAD-9B7C-B2A43A8E6C75}" srcId="{CB332406-CC92-4FAA-9768-A6C0C890B5DB}" destId="{0E416EA6-5944-4EE3-81D9-15A7BDA1F950}" srcOrd="2" destOrd="0" parTransId="{19E57412-9443-4307-A3E7-C8738CCEB67F}" sibTransId="{69BF726F-6526-42A0-A7BE-7EA9723A8AE9}"/>
     <dgm:cxn modelId="{0B213AC9-7CD8-46C6-8950-25AA56A79D2A}" type="presOf" srcId="{52DA422D-C732-4705-80CC-5CB227FCA091}" destId="{9EDB3E26-E507-4180-9F55-CA522806CD29}" srcOrd="0" destOrd="0" presId="urn:microsoft.com/office/officeart/2005/8/layout/process4"/>
-    <dgm:cxn modelId="{9208874A-E89F-4CB8-8EC3-3C434F3857FF}" srcId="{CB332406-CC92-4FAA-9768-A6C0C890B5DB}" destId="{D5DF94B2-C36D-4F39-B0BD-7AF695976410}" srcOrd="5" destOrd="0" parTransId="{AEEE4DE1-94F4-44C6-886F-BF4250CD11B0}" sibTransId="{55E1B552-8382-4FB8-86E4-142CDEA55FE1}"/>
+    <dgm:cxn modelId="{E9C332CC-DC48-4FF7-8F1A-12A21F7D9A02}" type="presOf" srcId="{D5DF94B2-C36D-4F39-B0BD-7AF695976410}" destId="{0BAE63A0-6737-4074-A5EF-D134C8A81796}" srcOrd="0" destOrd="0" presId="urn:microsoft.com/office/officeart/2005/8/layout/process4"/>
     <dgm:cxn modelId="{DDCBA1CD-8573-459D-80D6-FF2BA7071E6A}" type="presOf" srcId="{0E416EA6-5944-4EE3-81D9-15A7BDA1F950}" destId="{54B81CA4-4799-4061-AFCE-78C5A90B5090}" srcOrd="0" destOrd="0" presId="urn:microsoft.com/office/officeart/2005/8/layout/process4"/>
-    <dgm:cxn modelId="{85CC7130-3E21-4B84-9B79-DCD19EA51431}" type="presOf" srcId="{D3F163F9-3601-411D-8235-81346DF3164B}" destId="{6EC597E0-0623-4872-A2A1-4D04B5FE1486}" srcOrd="0" destOrd="0" presId="urn:microsoft.com/office/officeart/2005/8/layout/process4"/>
+    <dgm:cxn modelId="{7EF057F5-7295-4034-A3F9-1D1421269B38}" type="presOf" srcId="{889260B9-3D6E-4C5A-B385-2817A7835BEA}" destId="{F61D248B-128F-44DC-80AC-5E545C5737B8}" srcOrd="0" destOrd="0" presId="urn:microsoft.com/office/officeart/2005/8/layout/process4"/>
     <dgm:cxn modelId="{52001DF9-5387-4D11-8AA1-B8DEF6D58F0D}" srcId="{CB332406-CC92-4FAA-9768-A6C0C890B5DB}" destId="{87059DFC-354C-4894-A7B8-DAE076BE29C3}" srcOrd="4" destOrd="0" parTransId="{51807EA9-98E4-44B8-9061-75F609B18D42}" sibTransId="{111E009E-FD03-4A97-86F8-F78B071458F1}"/>
-    <dgm:cxn modelId="{E9C332CC-DC48-4FF7-8F1A-12A21F7D9A02}" type="presOf" srcId="{D5DF94B2-C36D-4F39-B0BD-7AF695976410}" destId="{0BAE63A0-6737-4074-A5EF-D134C8A81796}" srcOrd="0" destOrd="0" presId="urn:microsoft.com/office/officeart/2005/8/layout/process4"/>
-    <dgm:cxn modelId="{BEF4DE3D-EE81-4001-9B0E-422095160BB2}" srcId="{CB332406-CC92-4FAA-9768-A6C0C890B5DB}" destId="{52DA422D-C732-4705-80CC-5CB227FCA091}" srcOrd="6" destOrd="0" parTransId="{FEFF4E7B-EA1C-4F24-B8C8-C17FBEEB8184}" sibTransId="{A2D6ACA6-8C30-49C3-9B3B-5D1EABE3422C}"/>
-    <dgm:cxn modelId="{7EF057F5-7295-4034-A3F9-1D1421269B38}" type="presOf" srcId="{889260B9-3D6E-4C5A-B385-2817A7835BEA}" destId="{F61D248B-128F-44DC-80AC-5E545C5737B8}" srcOrd="0" destOrd="0" presId="urn:microsoft.com/office/officeart/2005/8/layout/process4"/>
-    <dgm:cxn modelId="{E030B638-96D7-4910-9260-1910DB8E72A3}" srcId="{CB332406-CC92-4FAA-9768-A6C0C890B5DB}" destId="{E3EE8554-053B-4588-AE97-C1DC411FB3EF}" srcOrd="3" destOrd="0" parTransId="{918A8586-3BD6-4FBC-A2C8-1A88E69E8AAA}" sibTransId="{7D1D40F6-5A7B-4A84-AE2F-2F705D1FE013}"/>
-    <dgm:cxn modelId="{5975C644-C5D8-4E9D-83AC-D98FA2C01D34}" type="presOf" srcId="{CB332406-CC92-4FAA-9768-A6C0C890B5DB}" destId="{F335C100-BF8F-42E4-9361-CD63FC6CB0C6}" srcOrd="0" destOrd="0" presId="urn:microsoft.com/office/officeart/2005/8/layout/process4"/>
-    <dgm:cxn modelId="{17DC1B78-54F4-40F2-92FE-FF7251068065}" srcId="{CB332406-CC92-4FAA-9768-A6C0C890B5DB}" destId="{D3F163F9-3601-411D-8235-81346DF3164B}" srcOrd="0" destOrd="0" parTransId="{BA503DC3-6A2B-4379-995A-9D9A4DB8C3F8}" sibTransId="{1F4257F2-EF9D-4556-87AD-7CD46989B7E5}"/>
-    <dgm:cxn modelId="{21D90352-1962-41A4-A8DA-4206BD8AF7F5}" type="presOf" srcId="{87059DFC-354C-4894-A7B8-DAE076BE29C3}" destId="{059FFA73-DC38-4F25-8643-CE30C4F0D528}" srcOrd="0" destOrd="0" presId="urn:microsoft.com/office/officeart/2005/8/layout/process4"/>
-    <dgm:cxn modelId="{5776B1B8-63F8-4BAD-9B7C-B2A43A8E6C75}" srcId="{CB332406-CC92-4FAA-9768-A6C0C890B5DB}" destId="{0E416EA6-5944-4EE3-81D9-15A7BDA1F950}" srcOrd="2" destOrd="0" parTransId="{19E57412-9443-4307-A3E7-C8738CCEB67F}" sibTransId="{69BF726F-6526-42A0-A7BE-7EA9723A8AE9}"/>
-    <dgm:cxn modelId="{18EFF972-D2CB-4EB0-9E00-BFB6EB883047}" srcId="{CB332406-CC92-4FAA-9768-A6C0C890B5DB}" destId="{889260B9-3D6E-4C5A-B385-2817A7835BEA}" srcOrd="1" destOrd="0" parTransId="{4C8E942D-BAFA-45D8-9E59-0B792D6FF012}" sibTransId="{F5146051-74B4-47D3-8943-DD79AF3CFB6C}"/>
     <dgm:cxn modelId="{38AE4F2D-7BD3-49CB-8AEF-562BC5729048}" type="presParOf" srcId="{F335C100-BF8F-42E4-9361-CD63FC6CB0C6}" destId="{0F15CB10-FB0C-40D4-8C5F-C4195857C41F}" srcOrd="0" destOrd="0" presId="urn:microsoft.com/office/officeart/2005/8/layout/process4"/>
     <dgm:cxn modelId="{6A1BDAD9-774F-46B7-9385-581FBF9DAFC0}" type="presParOf" srcId="{0F15CB10-FB0C-40D4-8C5F-C4195857C41F}" destId="{9EDB3E26-E507-4180-9F55-CA522806CD29}" srcOrd="0" destOrd="0" presId="urn:microsoft.com/office/officeart/2005/8/layout/process4"/>
     <dgm:cxn modelId="{6747BF69-E52A-41CA-B2A1-DC6842353626}" type="presParOf" srcId="{F335C100-BF8F-42E4-9361-CD63FC6CB0C6}" destId="{19455291-CF2F-4021-BC1C-4C3F8A8F56F6}" srcOrd="1" destOrd="0" presId="urn:microsoft.com/office/officeart/2005/8/layout/process4"/>
@@ -44614,7 +45285,7 @@
         </a:bodyPr>
         <a:lstStyle/>
         <a:p>
-          <a:pPr lvl="0" algn="ctr" defTabSz="1066800" rtl="1">
+          <a:pPr marL="0" lvl="0" indent="0" algn="ctr" defTabSz="1066800" rtl="1">
             <a:lnSpc>
               <a:spcPct val="90000"/>
             </a:lnSpc>
@@ -44624,6 +45295,7 @@
             <a:spcAft>
               <a:spcPct val="35000"/>
             </a:spcAft>
+            <a:buNone/>
           </a:pPr>
           <a:r>
             <a:rPr lang="he-IL" sz="2400" kern="1200" dirty="0"/>
@@ -44688,7 +45360,7 @@
         </a:bodyPr>
         <a:lstStyle/>
         <a:p>
-          <a:pPr lvl="0" algn="ctr" defTabSz="1066800" rtl="1">
+          <a:pPr marL="0" lvl="0" indent="0" algn="ctr" defTabSz="1066800" rtl="1">
             <a:lnSpc>
               <a:spcPct val="90000"/>
             </a:lnSpc>
@@ -44698,6 +45370,7 @@
             <a:spcAft>
               <a:spcPct val="35000"/>
             </a:spcAft>
+            <a:buNone/>
           </a:pPr>
           <a:r>
             <a:rPr lang="he-IL" sz="2400" kern="1200" dirty="0"/>
@@ -44762,7 +45435,7 @@
         </a:bodyPr>
         <a:lstStyle/>
         <a:p>
-          <a:pPr lvl="0" algn="ctr" defTabSz="1066800" rtl="1">
+          <a:pPr marL="0" lvl="0" indent="0" algn="ctr" defTabSz="1066800" rtl="1">
             <a:lnSpc>
               <a:spcPct val="90000"/>
             </a:lnSpc>
@@ -44772,6 +45445,7 @@
             <a:spcAft>
               <a:spcPct val="35000"/>
             </a:spcAft>
+            <a:buNone/>
           </a:pPr>
           <a:r>
             <a:rPr lang="he-IL" sz="2400" kern="1200" dirty="0"/>
@@ -44836,7 +45510,7 @@
         </a:bodyPr>
         <a:lstStyle/>
         <a:p>
-          <a:pPr lvl="0" algn="ctr" defTabSz="889000" rtl="1">
+          <a:pPr marL="0" lvl="0" indent="0" algn="ctr" defTabSz="889000" rtl="1">
             <a:lnSpc>
               <a:spcPct val="90000"/>
             </a:lnSpc>
@@ -44846,6 +45520,7 @@
             <a:spcAft>
               <a:spcPct val="35000"/>
             </a:spcAft>
+            <a:buNone/>
           </a:pPr>
           <a:r>
             <a:rPr lang="he-IL" sz="2000" kern="1200" dirty="0"/>
@@ -44910,7 +45585,7 @@
         </a:bodyPr>
         <a:lstStyle/>
         <a:p>
-          <a:pPr lvl="0" algn="ctr" defTabSz="1066800" rtl="1">
+          <a:pPr marL="0" lvl="0" indent="0" algn="ctr" defTabSz="1066800" rtl="1">
             <a:lnSpc>
               <a:spcPct val="90000"/>
             </a:lnSpc>
@@ -44920,6 +45595,7 @@
             <a:spcAft>
               <a:spcPct val="35000"/>
             </a:spcAft>
+            <a:buNone/>
           </a:pPr>
           <a:r>
             <a:rPr lang="he-IL" sz="2400" kern="1200" dirty="0"/>
@@ -44984,7 +45660,7 @@
         </a:bodyPr>
         <a:lstStyle/>
         <a:p>
-          <a:pPr lvl="0" algn="ctr" defTabSz="1066800" rtl="1">
+          <a:pPr marL="0" lvl="0" indent="0" algn="ctr" defTabSz="1066800" rtl="1">
             <a:lnSpc>
               <a:spcPct val="90000"/>
             </a:lnSpc>
@@ -44994,6 +45670,7 @@
             <a:spcAft>
               <a:spcPct val="35000"/>
             </a:spcAft>
+            <a:buNone/>
           </a:pPr>
           <a:r>
             <a:rPr lang="he-IL" sz="2400" kern="1200" dirty="0"/>
@@ -45058,7 +45735,7 @@
         </a:bodyPr>
         <a:lstStyle/>
         <a:p>
-          <a:pPr lvl="0" algn="ctr" defTabSz="1066800" rtl="1">
+          <a:pPr marL="0" lvl="0" indent="0" algn="ctr" defTabSz="1066800" rtl="1">
             <a:lnSpc>
               <a:spcPct val="90000"/>
             </a:lnSpc>
@@ -45068,6 +45745,7 @@
             <a:spcAft>
               <a:spcPct val="35000"/>
             </a:spcAft>
+            <a:buNone/>
           </a:pPr>
           <a:r>
             <a:rPr lang="he-IL" sz="2400" kern="1200" dirty="0"/>
@@ -46575,569 +47253,6 @@
 </dgm:styleDef>
 </file>
 
-<file path=word/glossary/document.xml><?xml version="1.0" encoding="utf-8"?>
-<w:glossaryDocument xmlns:wpc="http://schemas.microsoft.com/office/word/2010/wordprocessingCanvas" xmlns:cx="http://schemas.microsoft.com/office/drawing/2014/chartex" xmlns:cx1="http://schemas.microsoft.com/office/drawing/2015/9/8/chartex" xmlns:mc="http://schemas.openxmlformats.org/markup-compatibility/2006" xmlns:o="urn:schemas-microsoft-com:office:office" xmlns:r="http://schemas.openxmlformats.org/officeDocument/2006/relationships" xmlns:m="http://schemas.openxmlformats.org/officeDocument/2006/math" xmlns:v="urn:schemas-microsoft-com:vml" xmlns:wp14="http://schemas.microsoft.com/office/word/2010/wordprocessingDrawing" xmlns:wp="http://schemas.openxmlformats.org/drawingml/2006/wordprocessingDrawing" xmlns:w10="urn:schemas-microsoft-com:office:word" xmlns:w="http://schemas.openxmlformats.org/wordprocessingml/2006/main" xmlns:w14="http://schemas.microsoft.com/office/word/2010/wordml" xmlns:w15="http://schemas.microsoft.com/office/word/2012/wordml" xmlns:w16se="http://schemas.microsoft.com/office/word/2015/wordml/symex" xmlns:wpg="http://schemas.microsoft.com/office/word/2010/wordprocessingGroup" xmlns:wpi="http://schemas.microsoft.com/office/word/2010/wordprocessingInk" xmlns:wne="http://schemas.microsoft.com/office/word/2006/wordml" xmlns:wps="http://schemas.microsoft.com/office/word/2010/wordprocessingShape" mc:Ignorable="w14 w15 w16se wp14"/>
-</file>
-
-<file path=word/glossary/fontTable.xml><?xml version="1.0" encoding="utf-8"?>
-<w:fonts xmlns:mc="http://schemas.openxmlformats.org/markup-compatibility/2006" xmlns:r="http://schemas.openxmlformats.org/officeDocument/2006/relationships" xmlns:w="http://schemas.openxmlformats.org/wordprocessingml/2006/main" xmlns:w14="http://schemas.microsoft.com/office/word/2010/wordml" xmlns:w15="http://schemas.microsoft.com/office/word/2012/wordml" xmlns:w16se="http://schemas.microsoft.com/office/word/2015/wordml/symex" mc:Ignorable="w14 w15 w16se">
-  <w:font w:name="Symbol">
-    <w:panose1 w:val="05050102010706020507"/>
-    <w:charset w:val="02"/>
-    <w:family w:val="roman"/>
-    <w:pitch w:val="variable"/>
-    <w:sig w:usb0="00000000" w:usb1="10000000" w:usb2="00000000" w:usb3="00000000" w:csb0="80000000" w:csb1="00000000"/>
-  </w:font>
-  <w:font w:name="Times New Roman">
-    <w:panose1 w:val="02020603050405020304"/>
-    <w:charset w:val="00"/>
-    <w:family w:val="roman"/>
-    <w:pitch w:val="variable"/>
-    <w:sig w:usb0="E0002AFF" w:usb1="C0007843" w:usb2="00000009" w:usb3="00000000" w:csb0="000001FF" w:csb1="00000000"/>
-  </w:font>
-  <w:font w:name="Courier New">
-    <w:panose1 w:val="02070309020205020404"/>
-    <w:charset w:val="00"/>
-    <w:family w:val="modern"/>
-    <w:pitch w:val="fixed"/>
-    <w:sig w:usb0="E0002EFF" w:usb1="C0007843" w:usb2="00000009" w:usb3="00000000" w:csb0="000001FF" w:csb1="00000000"/>
-  </w:font>
-  <w:font w:name="Wingdings">
-    <w:panose1 w:val="05000000000000000000"/>
-    <w:charset w:val="02"/>
-    <w:family w:val="auto"/>
-    <w:pitch w:val="variable"/>
-    <w:sig w:usb0="00000000" w:usb1="10000000" w:usb2="00000000" w:usb3="00000000" w:csb0="80000000" w:csb1="00000000"/>
-  </w:font>
-  <w:font w:name="David">
-    <w:panose1 w:val="020E0502060401010101"/>
-    <w:charset w:val="00"/>
-    <w:family w:val="swiss"/>
-    <w:pitch w:val="variable"/>
-    <w:sig w:usb0="00000803" w:usb1="00000000" w:usb2="00000000" w:usb3="00000000" w:csb0="00000021" w:csb1="00000000"/>
-  </w:font>
-  <w:font w:name="Calibri">
-    <w:panose1 w:val="020F0502020204030204"/>
-    <w:charset w:val="00"/>
-    <w:family w:val="swiss"/>
-    <w:pitch w:val="variable"/>
-    <w:sig w:usb0="E0002AFF" w:usb1="4000ACFF" w:usb2="00000001" w:usb3="00000000" w:csb0="000001FF" w:csb1="00000000"/>
-  </w:font>
-  <w:font w:name="Arial">
-    <w:panose1 w:val="020B0604020202020204"/>
-    <w:charset w:val="00"/>
-    <w:family w:val="swiss"/>
-    <w:pitch w:val="variable"/>
-    <w:sig w:usb0="E0002AFF" w:usb1="C0007843" w:usb2="00000009" w:usb3="00000000" w:csb0="000001FF" w:csb1="00000000"/>
-  </w:font>
-  <w:font w:name="Calibri Light">
-    <w:panose1 w:val="020F0302020204030204"/>
-    <w:charset w:val="00"/>
-    <w:family w:val="swiss"/>
-    <w:pitch w:val="variable"/>
-    <w:sig w:usb0="A0002AEF" w:usb1="4000207B" w:usb2="00000000" w:usb3="00000000" w:csb0="000001FF" w:csb1="00000000"/>
-  </w:font>
-  <w:font w:name="Segoe UI">
-    <w:panose1 w:val="020B0502040204020203"/>
-    <w:charset w:val="00"/>
-    <w:family w:val="swiss"/>
-    <w:pitch w:val="variable"/>
-    <w:sig w:usb0="E4002EFF" w:usb1="C000E47F" w:usb2="00000009" w:usb3="00000000" w:csb0="000001FF" w:csb1="00000000"/>
-  </w:font>
-  <w:font w:name="Cambria Math">
-    <w:panose1 w:val="02040503050406030204"/>
-    <w:charset w:val="00"/>
-    <w:family w:val="roman"/>
-    <w:pitch w:val="variable"/>
-    <w:sig w:usb0="E00006FF" w:usb1="420024FF" w:usb2="02000000" w:usb3="00000000" w:csb0="0000019F" w:csb1="00000000"/>
-  </w:font>
-</w:fonts>
-</file>
-
-<file path=word/glossary/settings.xml><?xml version="1.0" encoding="utf-8"?>
-<w:settings xmlns:mc="http://schemas.openxmlformats.org/markup-compatibility/2006" xmlns:o="urn:schemas-microsoft-com:office:office" xmlns:r="http://schemas.openxmlformats.org/officeDocument/2006/relationships" xmlns:m="http://schemas.openxmlformats.org/officeDocument/2006/math" xmlns:v="urn:schemas-microsoft-com:vml" xmlns:w10="urn:schemas-microsoft-com:office:word" xmlns:w="http://schemas.openxmlformats.org/wordprocessingml/2006/main" xmlns:w14="http://schemas.microsoft.com/office/word/2010/wordml" xmlns:w15="http://schemas.microsoft.com/office/word/2012/wordml" xmlns:w16se="http://schemas.microsoft.com/office/word/2015/wordml/symex" xmlns:sl="http://schemas.openxmlformats.org/schemaLibrary/2006/main" mc:Ignorable="w14 w15 w16se">
-  <w:view w:val="normal"/>
-  <w:defaultTabStop w:val="720"/>
-  <w:characterSpacingControl w:val="doNotCompress"/>
-  <w:compat>
-    <w:useFELayout/>
-    <w:compatSetting w:name="compatibilityMode" w:uri="http://schemas.microsoft.com/office/word" w:val="15"/>
-    <w:compatSetting w:name="overrideTableStyleFontSizeAndJustification" w:uri="http://schemas.microsoft.com/office/word" w:val="1"/>
-    <w:compatSetting w:name="enableOpenTypeFeatures" w:uri="http://schemas.microsoft.com/office/word" w:val="1"/>
-    <w:compatSetting w:name="doNotFlipMirrorIndents" w:uri="http://schemas.microsoft.com/office/word" w:val="1"/>
-    <w:compatSetting w:name="differentiateMultirowTableHeaders" w:uri="http://schemas.microsoft.com/office/word" w:val="1"/>
-  </w:compat>
-  <w:rsids>
-    <w:rsidRoot w:val="00CF7956"/>
-    <w:rsid w:val="00AA3472"/>
-    <w:rsid w:val="00CF7956"/>
-    <w:rsid w:val="00D91837"/>
-  </w:rsids>
-  <m:mathPr>
-    <m:mathFont m:val="Cambria Math"/>
-    <m:brkBin m:val="before"/>
-    <m:brkBinSub m:val="--"/>
-    <m:smallFrac m:val="0"/>
-    <m:dispDef/>
-    <m:lMargin m:val="0"/>
-    <m:rMargin m:val="0"/>
-    <m:defJc m:val="centerGroup"/>
-    <m:wrapIndent m:val="1440"/>
-    <m:intLim m:val="subSup"/>
-    <m:naryLim m:val="undOvr"/>
-  </m:mathPr>
-  <w:themeFontLang w:val="en-US" w:bidi="he-IL"/>
-  <w:clrSchemeMapping w:bg1="light1" w:t1="dark1" w:bg2="light2" w:t2="dark2" w:accent1="accent1" w:accent2="accent2" w:accent3="accent3" w:accent4="accent4" w:accent5="accent5" w:accent6="accent6" w:hyperlink="hyperlink" w:followedHyperlink="followedHyperlink"/>
-  <w:decimalSymbol w:val="."/>
-  <w:listSeparator w:val=","/>
-  <w15:chartTrackingRefBased/>
-</w:settings>
-</file>
-
-<file path=word/glossary/styles.xml><?xml version="1.0" encoding="utf-8"?>
-<w:styles xmlns:mc="http://schemas.openxmlformats.org/markup-compatibility/2006" xmlns:r="http://schemas.openxmlformats.org/officeDocument/2006/relationships" xmlns:w="http://schemas.openxmlformats.org/wordprocessingml/2006/main" xmlns:w14="http://schemas.microsoft.com/office/word/2010/wordml" xmlns:w15="http://schemas.microsoft.com/office/word/2012/wordml" xmlns:w16se="http://schemas.microsoft.com/office/word/2015/wordml/symex" mc:Ignorable="w14 w15 w16se">
-  <w:docDefaults>
-    <w:rPrDefault>
-      <w:rPr>
-        <w:rFonts w:asciiTheme="minorHAnsi" w:eastAsiaTheme="minorEastAsia" w:hAnsiTheme="minorHAnsi" w:cstheme="minorBidi"/>
-        <w:sz w:val="22"/>
-        <w:szCs w:val="22"/>
-        <w:lang w:val="en-US" w:eastAsia="en-US" w:bidi="he-IL"/>
-      </w:rPr>
-    </w:rPrDefault>
-    <w:pPrDefault>
-      <w:pPr>
-        <w:spacing w:after="160" w:line="259" w:lineRule="auto"/>
-      </w:pPr>
-    </w:pPrDefault>
-  </w:docDefaults>
-  <w:latentStyles w:defLockedState="0" w:defUIPriority="99" w:defSemiHidden="0" w:defUnhideWhenUsed="0" w:defQFormat="0" w:count="371">
-    <w:lsdException w:name="Normal" w:uiPriority="0" w:qFormat="1"/>
-    <w:lsdException w:name="heading 1" w:uiPriority="9" w:qFormat="1"/>
-    <w:lsdException w:name="heading 2" w:semiHidden="1" w:uiPriority="9" w:unhideWhenUsed="1" w:qFormat="1"/>
-    <w:lsdException w:name="heading 3" w:semiHidden="1" w:uiPriority="9" w:unhideWhenUsed="1" w:qFormat="1"/>
-    <w:lsdException w:name="heading 4" w:semiHidden="1" w:uiPriority="9" w:unhideWhenUsed="1" w:qFormat="1"/>
-    <w:lsdException w:name="heading 5" w:semiHidden="1" w:uiPriority="9" w:unhideWhenUsed="1" w:qFormat="1"/>
-    <w:lsdException w:name="heading 6" w:semiHidden="1" w:uiPriority="9" w:unhideWhenUsed="1" w:qFormat="1"/>
-    <w:lsdException w:name="heading 7" w:semiHidden="1" w:uiPriority="9" w:unhideWhenUsed="1" w:qFormat="1"/>
-    <w:lsdException w:name="heading 8" w:semiHidden="1" w:uiPriority="9" w:unhideWhenUsed="1" w:qFormat="1"/>
-    <w:lsdException w:name="heading 9" w:semiHidden="1" w:uiPriority="9" w:unhideWhenUsed="1" w:qFormat="1"/>
-    <w:lsdException w:name="index 1" w:semiHidden="1" w:unhideWhenUsed="1"/>
-    <w:lsdException w:name="index 2" w:semiHidden="1" w:unhideWhenUsed="1"/>
-    <w:lsdException w:name="index 3" w:semiHidden="1" w:unhideWhenUsed="1"/>
-    <w:lsdException w:name="index 4" w:semiHidden="1" w:unhideWhenUsed="1"/>
-    <w:lsdException w:name="index 5" w:semiHidden="1" w:unhideWhenUsed="1"/>
-    <w:lsdException w:name="index 6" w:semiHidden="1" w:unhideWhenUsed="1"/>
-    <w:lsdException w:name="index 7" w:semiHidden="1" w:unhideWhenUsed="1"/>
-    <w:lsdException w:name="index 8" w:semiHidden="1" w:unhideWhenUsed="1"/>
-    <w:lsdException w:name="index 9" w:semiHidden="1" w:unhideWhenUsed="1"/>
-    <w:lsdException w:name="toc 1" w:semiHidden="1" w:uiPriority="39" w:unhideWhenUsed="1"/>
-    <w:lsdException w:name="toc 2" w:semiHidden="1" w:uiPriority="39" w:unhideWhenUsed="1"/>
-    <w:lsdException w:name="toc 3" w:semiHidden="1" w:uiPriority="39" w:unhideWhenUsed="1"/>
-    <w:lsdException w:name="toc 4" w:semiHidden="1" w:uiPriority="39" w:unhideWhenUsed="1"/>
-    <w:lsdException w:name="toc 5" w:semiHidden="1" w:uiPriority="39" w:unhideWhenUsed="1"/>
-    <w:lsdException w:name="toc 6" w:semiHidden="1" w:uiPriority="39" w:unhideWhenUsed="1"/>
-    <w:lsdException w:name="toc 7" w:semiHidden="1" w:uiPriority="39" w:unhideWhenUsed="1"/>
-    <w:lsdException w:name="toc 8" w:semiHidden="1" w:uiPriority="39" w:unhideWhenUsed="1"/>
-    <w:lsdException w:name="toc 9" w:semiHidden="1" w:uiPriority="39" w:unhideWhenUsed="1"/>
-    <w:lsdException w:name="Normal Indent" w:semiHidden="1" w:unhideWhenUsed="1"/>
-    <w:lsdException w:name="footnote text" w:semiHidden="1" w:unhideWhenUsed="1"/>
-    <w:lsdException w:name="annotation text" w:semiHidden="1" w:unhideWhenUsed="1"/>
-    <w:lsdException w:name="header" w:semiHidden="1" w:unhideWhenUsed="1"/>
-    <w:lsdException w:name="footer" w:semiHidden="1" w:unhideWhenUsed="1"/>
-    <w:lsdException w:name="index heading" w:semiHidden="1" w:unhideWhenUsed="1"/>
-    <w:lsdException w:name="caption" w:semiHidden="1" w:uiPriority="35" w:unhideWhenUsed="1" w:qFormat="1"/>
-    <w:lsdException w:name="table of figures" w:semiHidden="1" w:unhideWhenUsed="1"/>
-    <w:lsdException w:name="envelope address" w:semiHidden="1" w:unhideWhenUsed="1"/>
-    <w:lsdException w:name="envelope return" w:semiHidden="1" w:unhideWhenUsed="1"/>
-    <w:lsdException w:name="footnote reference" w:semiHidden="1" w:unhideWhenUsed="1"/>
-    <w:lsdException w:name="annotation reference" w:semiHidden="1" w:unhideWhenUsed="1"/>
-    <w:lsdException w:name="line number" w:semiHidden="1" w:unhideWhenUsed="1"/>
-    <w:lsdException w:name="page number" w:semiHidden="1" w:unhideWhenUsed="1"/>
-    <w:lsdException w:name="endnote reference" w:semiHidden="1" w:unhideWhenUsed="1"/>
-    <w:lsdException w:name="endnote text" w:semiHidden="1" w:unhideWhenUsed="1"/>
-    <w:lsdException w:name="table of authorities" w:semiHidden="1" w:unhideWhenUsed="1"/>
-    <w:lsdException w:name="macro" w:semiHidden="1" w:unhideWhenUsed="1"/>
-    <w:lsdException w:name="toa heading" w:semiHidden="1" w:unhideWhenUsed="1"/>
-    <w:lsdException w:name="List" w:semiHidden="1" w:unhideWhenUsed="1"/>
-    <w:lsdException w:name="List Bullet" w:semiHidden="1" w:unhideWhenUsed="1"/>
-    <w:lsdException w:name="List Number" w:semiHidden="1" w:unhideWhenUsed="1"/>
-    <w:lsdException w:name="List 2" w:semiHidden="1" w:unhideWhenUsed="1"/>
-    <w:lsdException w:name="List 3" w:semiHidden="1" w:unhideWhenUsed="1"/>
-    <w:lsdException w:name="List 4" w:semiHidden="1" w:unhideWhenUsed="1"/>
-    <w:lsdException w:name="List 5" w:semiHidden="1" w:unhideWhenUsed="1"/>
-    <w:lsdException w:name="List Bullet 2" w:semiHidden="1" w:unhideWhenUsed="1"/>
-    <w:lsdException w:name="List Bullet 3" w:semiHidden="1" w:unhideWhenUsed="1"/>
-    <w:lsdException w:name="List Bullet 4" w:semiHidden="1" w:unhideWhenUsed="1"/>
-    <w:lsdException w:name="List Bullet 5" w:semiHidden="1" w:unhideWhenUsed="1"/>
-    <w:lsdException w:name="List Number 2" w:semiHidden="1" w:unhideWhenUsed="1"/>
-    <w:lsdException w:name="List Number 3" w:semiHidden="1" w:unhideWhenUsed="1"/>
-    <w:lsdException w:name="List Number 4" w:semiHidden="1" w:unhideWhenUsed="1"/>
-    <w:lsdException w:name="List Number 5" w:semiHidden="1" w:unhideWhenUsed="1"/>
-    <w:lsdException w:name="Title" w:uiPriority="10" w:qFormat="1"/>
-    <w:lsdException w:name="Closing" w:semiHidden="1" w:unhideWhenUsed="1"/>
-    <w:lsdException w:name="Signature" w:semiHidden="1" w:unhideWhenUsed="1"/>
-    <w:lsdException w:name="Default Paragraph Font" w:semiHidden="1" w:uiPriority="1" w:unhideWhenUsed="1"/>
-    <w:lsdException w:name="Body Text" w:semiHidden="1" w:unhideWhenUsed="1"/>
-    <w:lsdException w:name="Body Text Indent" w:semiHidden="1" w:unhideWhenUsed="1"/>
-    <w:lsdException w:name="List Continue" w:semiHidden="1" w:unhideWhenUsed="1"/>
-    <w:lsdException w:name="List Continue 2" w:semiHidden="1" w:unhideWhenUsed="1"/>
-    <w:lsdException w:name="List Continue 3" w:semiHidden="1" w:unhideWhenUsed="1"/>
-    <w:lsdException w:name="List Continue 4" w:semiHidden="1" w:unhideWhenUsed="1"/>
-    <w:lsdException w:name="List Continue 5" w:semiHidden="1" w:unhideWhenUsed="1"/>
-    <w:lsdException w:name="Message Header" w:semiHidden="1" w:unhideWhenUsed="1"/>
-    <w:lsdException w:name="Subtitle" w:uiPriority="11" w:qFormat="1"/>
-    <w:lsdException w:name="Salutation" w:semiHidden="1" w:unhideWhenUsed="1"/>
-    <w:lsdException w:name="Date" w:semiHidden="1" w:unhideWhenUsed="1"/>
-    <w:lsdException w:name="Body Text First Indent" w:semiHidden="1" w:unhideWhenUsed="1"/>
-    <w:lsdException w:name="Body Text First Indent 2" w:semiHidden="1" w:unhideWhenUsed="1"/>
-    <w:lsdException w:name="Note Heading" w:semiHidden="1" w:unhideWhenUsed="1"/>
-    <w:lsdException w:name="Body Text 2" w:semiHidden="1" w:unhideWhenUsed="1"/>
-    <w:lsdException w:name="Body Text 3" w:semiHidden="1" w:unhideWhenUsed="1"/>
-    <w:lsdException w:name="Body Text Indent 2" w:semiHidden="1" w:unhideWhenUsed="1"/>
-    <w:lsdException w:name="Body Text Indent 3" w:semiHidden="1" w:unhideWhenUsed="1"/>
-    <w:lsdException w:name="Block Text" w:semiHidden="1" w:unhideWhenUsed="1"/>
-    <w:lsdException w:name="Hyperlink" w:semiHidden="1" w:unhideWhenUsed="1"/>
-    <w:lsdException w:name="FollowedHyperlink" w:semiHidden="1" w:unhideWhenUsed="1"/>
-    <w:lsdException w:name="Strong" w:uiPriority="22" w:qFormat="1"/>
-    <w:lsdException w:name="Emphasis" w:uiPriority="20" w:qFormat="1"/>
-    <w:lsdException w:name="Document Map" w:semiHidden="1" w:unhideWhenUsed="1"/>
-    <w:lsdException w:name="Plain Text" w:semiHidden="1" w:unhideWhenUsed="1"/>
-    <w:lsdException w:name="E-mail Signature" w:semiHidden="1" w:unhideWhenUsed="1"/>
-    <w:lsdException w:name="HTML Top of Form" w:semiHidden="1" w:unhideWhenUsed="1"/>
-    <w:lsdException w:name="HTML Bottom of Form" w:semiHidden="1" w:unhideWhenUsed="1"/>
-    <w:lsdException w:name="Normal (Web)" w:semiHidden="1" w:unhideWhenUsed="1"/>
-    <w:lsdException w:name="HTML Acronym" w:semiHidden="1" w:unhideWhenUsed="1"/>
-    <w:lsdException w:name="HTML Address" w:semiHidden="1" w:unhideWhenUsed="1"/>
-    <w:lsdException w:name="HTML Cite" w:semiHidden="1" w:unhideWhenUsed="1"/>
-    <w:lsdException w:name="HTML Code" w:semiHidden="1" w:unhideWhenUsed="1"/>
-    <w:lsdException w:name="HTML Definition" w:semiHidden="1" w:unhideWhenUsed="1"/>
-    <w:lsdException w:name="HTML Keyboard" w:semiHidden="1" w:unhideWhenUsed="1"/>
-    <w:lsdException w:name="HTML Preformatted" w:semiHidden="1" w:unhideWhenUsed="1"/>
-    <w:lsdException w:name="HTML Sample" w:semiHidden="1" w:unhideWhenUsed="1"/>
-    <w:lsdException w:name="HTML Typewriter" w:semiHidden="1" w:unhideWhenUsed="1"/>
-    <w:lsdException w:name="HTML Variable" w:semiHidden="1" w:unhideWhenUsed="1"/>
-    <w:lsdException w:name="Normal Table" w:semiHidden="1" w:unhideWhenUsed="1"/>
-    <w:lsdException w:name="annotation subject" w:semiHidden="1" w:unhideWhenUsed="1"/>
-    <w:lsdException w:name="No List" w:semiHidden="1" w:unhideWhenUsed="1"/>
-    <w:lsdException w:name="Outline List 1" w:semiHidden="1" w:unhideWhenUsed="1"/>
-    <w:lsdException w:name="Outline List 2" w:semiHidden="1" w:unhideWhenUsed="1"/>
-    <w:lsdException w:name="Outline List 3" w:semiHidden="1" w:unhideWhenUsed="1"/>
-    <w:lsdException w:name="Table Simple 1" w:semiHidden="1" w:unhideWhenUsed="1"/>
-    <w:lsdException w:name="Table Simple 2" w:semiHidden="1" w:unhideWhenUsed="1"/>
-    <w:lsdException w:name="Table Simple 3" w:semiHidden="1" w:unhideWhenUsed="1"/>
-    <w:lsdException w:name="Table Classic 1" w:semiHidden="1" w:unhideWhenUsed="1"/>
-    <w:lsdException w:name="Table Classic 2" w:semiHidden="1" w:unhideWhenUsed="1"/>
-    <w:lsdException w:name="Table Classic 3" w:semiHidden="1" w:unhideWhenUsed="1"/>
-    <w:lsdException w:name="Table Classic 4" w:semiHidden="1" w:unhideWhenUsed="1"/>
-    <w:lsdException w:name="Table Colorful 1" w:semiHidden="1" w:unhideWhenUsed="1"/>
-    <w:lsdException w:name="Table Colorful 2" w:semiHidden="1" w:unhideWhenUsed="1"/>
-    <w:lsdException w:name="Table Colorful 3" w:semiHidden="1" w:unhideWhenUsed="1"/>
-    <w:lsdException w:name="Table Columns 1" w:semiHidden="1" w:unhideWhenUsed="1"/>
-    <w:lsdException w:name="Table Columns 2" w:semiHidden="1" w:unhideWhenUsed="1"/>
-    <w:lsdException w:name="Table Columns 3" w:semiHidden="1" w:unhideWhenUsed="1"/>
-    <w:lsdException w:name="Table Columns 4" w:semiHidden="1" w:unhideWhenUsed="1"/>
-    <w:lsdException w:name="Table Columns 5" w:semiHidden="1" w:unhideWhenUsed="1"/>
-    <w:lsdException w:name="Table Grid 1" w:semiHidden="1" w:unhideWhenUsed="1"/>
-    <w:lsdException w:name="Table Grid 2" w:semiHidden="1" w:unhideWhenUsed="1"/>
-    <w:lsdException w:name="Table Grid 3" w:semiHidden="1" w:unhideWhenUsed="1"/>
-    <w:lsdException w:name="Table Grid 4" w:semiHidden="1" w:unhideWhenUsed="1"/>
-    <w:lsdException w:name="Table Grid 5" w:semiHidden="1" w:unhideWhenUsed="1"/>
-    <w:lsdException w:name="Table Grid 6" w:semiHidden="1" w:unhideWhenUsed="1"/>
-    <w:lsdException w:name="Table Grid 7" w:semiHidden="1" w:unhideWhenUsed="1"/>
-    <w:lsdException w:name="Table Grid 8" w:semiHidden="1" w:unhideWhenUsed="1"/>
-    <w:lsdException w:name="Table List 1" w:semiHidden="1" w:unhideWhenUsed="1"/>
-    <w:lsdException w:name="Table List 2" w:semiHidden="1" w:unhideWhenUsed="1"/>
-    <w:lsdException w:name="Table List 3" w:semiHidden="1" w:unhideWhenUsed="1"/>
-    <w:lsdException w:name="Table List 4" w:semiHidden="1" w:unhideWhenUsed="1"/>
-    <w:lsdException w:name="Table List 5" w:semiHidden="1" w:unhideWhenUsed="1"/>
-    <w:lsdException w:name="Table List 6" w:semiHidden="1" w:unhideWhenUsed="1"/>
-    <w:lsdException w:name="Table List 7" w:semiHidden="1" w:unhideWhenUsed="1"/>
-    <w:lsdException w:name="Table List 8" w:semiHidden="1" w:unhideWhenUsed="1"/>
-    <w:lsdException w:name="Table 3D effects 1" w:semiHidden="1" w:unhideWhenUsed="1"/>
-    <w:lsdException w:name="Table 3D effects 2" w:semiHidden="1" w:unhideWhenUsed="1"/>
-    <w:lsdException w:name="Table 3D effects 3" w:semiHidden="1" w:unhideWhenUsed="1"/>
-    <w:lsdException w:name="Table Contemporary" w:semiHidden="1" w:unhideWhenUsed="1"/>
-    <w:lsdException w:name="Table Elegant" w:semiHidden="1" w:unhideWhenUsed="1"/>
-    <w:lsdException w:name="Table Professional" w:semiHidden="1" w:unhideWhenUsed="1"/>
-    <w:lsdException w:name="Table Subtle 1" w:semiHidden="1" w:unhideWhenUsed="1"/>
-    <w:lsdException w:name="Table Subtle 2" w:semiHidden="1" w:unhideWhenUsed="1"/>
-    <w:lsdException w:name="Table Web 1" w:semiHidden="1" w:unhideWhenUsed="1"/>
-    <w:lsdException w:name="Table Web 2" w:semiHidden="1" w:unhideWhenUsed="1"/>
-    <w:lsdException w:name="Table Web 3" w:semiHidden="1" w:unhideWhenUsed="1"/>
-    <w:lsdException w:name="Balloon Text" w:semiHidden="1" w:unhideWhenUsed="1"/>
-    <w:lsdException w:name="Table Grid" w:uiPriority="39"/>
-    <w:lsdException w:name="Table Theme" w:semiHidden="1" w:unhideWhenUsed="1"/>
-    <w:lsdException w:name="Placeholder Text" w:semiHidden="1"/>
-    <w:lsdException w:name="No Spacing" w:uiPriority="1" w:qFormat="1"/>
-    <w:lsdException w:name="Light Shading" w:uiPriority="60"/>
-    <w:lsdException w:name="Light List" w:uiPriority="61"/>
-    <w:lsdException w:name="Light Grid" w:uiPriority="62"/>
-    <w:lsdException w:name="Medium Shading 1" w:uiPriority="63"/>
-    <w:lsdException w:name="Medium Shading 2" w:uiPriority="64"/>
-    <w:lsdException w:name="Medium List 1" w:uiPriority="65"/>
-    <w:lsdException w:name="Medium List 2" w:uiPriority="66"/>
-    <w:lsdException w:name="Medium Grid 1" w:uiPriority="67"/>
-    <w:lsdException w:name="Medium Grid 2" w:uiPriority="68"/>
-    <w:lsdException w:name="Medium Grid 3" w:uiPriority="69"/>
-    <w:lsdException w:name="Dark List" w:uiPriority="70"/>
-    <w:lsdException w:name="Colorful Shading" w:uiPriority="71"/>
-    <w:lsdException w:name="Colorful List" w:uiPriority="72"/>
-    <w:lsdException w:name="Colorful Grid" w:uiPriority="73"/>
-    <w:lsdException w:name="Light Shading Accent 1" w:uiPriority="60"/>
-    <w:lsdException w:name="Light List Accent 1" w:uiPriority="61"/>
-    <w:lsdException w:name="Light Grid Accent 1" w:uiPriority="62"/>
-    <w:lsdException w:name="Medium Shading 1 Accent 1" w:uiPriority="63"/>
-    <w:lsdException w:name="Medium Shading 2 Accent 1" w:uiPriority="64"/>
-    <w:lsdException w:name="Medium List 1 Accent 1" w:uiPriority="65"/>
-    <w:lsdException w:name="Revision" w:semiHidden="1"/>
-    <w:lsdException w:name="List Paragraph" w:uiPriority="34" w:qFormat="1"/>
-    <w:lsdException w:name="Quote" w:uiPriority="29" w:qFormat="1"/>
-    <w:lsdException w:name="Intense Quote" w:uiPriority="30" w:qFormat="1"/>
-    <w:lsdException w:name="Medium List 2 Accent 1" w:uiPriority="66"/>
-    <w:lsdException w:name="Medium Grid 1 Accent 1" w:uiPriority="67"/>
-    <w:lsdException w:name="Medium Grid 2 Accent 1" w:uiPriority="68"/>
-    <w:lsdException w:name="Medium Grid 3 Accent 1" w:uiPriority="69"/>
-    <w:lsdException w:name="Dark List Accent 1" w:uiPriority="70"/>
-    <w:lsdException w:name="Colorful Shading Accent 1" w:uiPriority="71"/>
-    <w:lsdException w:name="Colorful List Accent 1" w:uiPriority="72"/>
-    <w:lsdException w:name="Colorful Grid Accent 1" w:uiPriority="73"/>
-    <w:lsdException w:name="Light Shading Accent 2" w:uiPriority="60"/>
-    <w:lsdException w:name="Light List Accent 2" w:uiPriority="61"/>
-    <w:lsdException w:name="Light Grid Accent 2" w:uiPriority="62"/>
-    <w:lsdException w:name="Medium Shading 1 Accent 2" w:uiPriority="63"/>
-    <w:lsdException w:name="Medium Shading 2 Accent 2" w:uiPriority="64"/>
-    <w:lsdException w:name="Medium List 1 Accent 2" w:uiPriority="65"/>
-    <w:lsdException w:name="Medium List 2 Accent 2" w:uiPriority="66"/>
-    <w:lsdException w:name="Medium Grid 1 Accent 2" w:uiPriority="67"/>
-    <w:lsdException w:name="Medium Grid 2 Accent 2" w:uiPriority="68"/>
-    <w:lsdException w:name="Medium Grid 3 Accent 2" w:uiPriority="69"/>
-    <w:lsdException w:name="Dark List Accent 2" w:uiPriority="70"/>
-    <w:lsdException w:name="Colorful Shading Accent 2" w:uiPriority="71"/>
-    <w:lsdException w:name="Colorful List Accent 2" w:uiPriority="72"/>
-    <w:lsdException w:name="Colorful Grid Accent 2" w:uiPriority="73"/>
-    <w:lsdException w:name="Light Shading Accent 3" w:uiPriority="60"/>
-    <w:lsdException w:name="Light List Accent 3" w:uiPriority="61"/>
-    <w:lsdException w:name="Light Grid Accent 3" w:uiPriority="62"/>
-    <w:lsdException w:name="Medium Shading 1 Accent 3" w:uiPriority="63"/>
-    <w:lsdException w:name="Medium Shading 2 Accent 3" w:uiPriority="64"/>
-    <w:lsdException w:name="Medium List 1 Accent 3" w:uiPriority="65"/>
-    <w:lsdException w:name="Medium List 2 Accent 3" w:uiPriority="66"/>
-    <w:lsdException w:name="Medium Grid 1 Accent 3" w:uiPriority="67"/>
-    <w:lsdException w:name="Medium Grid 2 Accent 3" w:uiPriority="68"/>
-    <w:lsdException w:name="Medium Grid 3 Accent 3" w:uiPriority="69"/>
-    <w:lsdException w:name="Dark List Accent 3" w:uiPriority="70"/>
-    <w:lsdException w:name="Colorful Shading Accent 3" w:uiPriority="71"/>
-    <w:lsdException w:name="Colorful List Accent 3" w:uiPriority="72"/>
-    <w:lsdException w:name="Colorful Grid Accent 3" w:uiPriority="73"/>
-    <w:lsdException w:name="Light Shading Accent 4" w:uiPriority="60"/>
-    <w:lsdException w:name="Light List Accent 4" w:uiPriority="61"/>
-    <w:lsdException w:name="Light Grid Accent 4" w:uiPriority="62"/>
-    <w:lsdException w:name="Medium Shading 1 Accent 4" w:uiPriority="63"/>
-    <w:lsdException w:name="Medium Shading 2 Accent 4" w:uiPriority="64"/>
-    <w:lsdException w:name="Medium List 1 Accent 4" w:uiPriority="65"/>
-    <w:lsdException w:name="Medium List 2 Accent 4" w:uiPriority="66"/>
-    <w:lsdException w:name="Medium Grid 1 Accent 4" w:uiPriority="67"/>
-    <w:lsdException w:name="Medium Grid 2 Accent 4" w:uiPriority="68"/>
-    <w:lsdException w:name="Medium Grid 3 Accent 4" w:uiPriority="69"/>
-    <w:lsdException w:name="Dark List Accent 4" w:uiPriority="70"/>
-    <w:lsdException w:name="Colorful Shading Accent 4" w:uiPriority="71"/>
-    <w:lsdException w:name="Colorful List Accent 4" w:uiPriority="72"/>
-    <w:lsdException w:name="Colorful Grid Accent 4" w:uiPriority="73"/>
-    <w:lsdException w:name="Light Shading Accent 5" w:uiPriority="60"/>
-    <w:lsdException w:name="Light List Accent 5" w:uiPriority="61"/>
-    <w:lsdException w:name="Light Grid Accent 5" w:uiPriority="62"/>
-    <w:lsdException w:name="Medium Shading 1 Accent 5" w:uiPriority="63"/>
-    <w:lsdException w:name="Medium Shading 2 Accent 5" w:uiPriority="64"/>
-    <w:lsdException w:name="Medium List 1 Accent 5" w:uiPriority="65"/>
-    <w:lsdException w:name="Medium List 2 Accent 5" w:uiPriority="66"/>
-    <w:lsdException w:name="Medium Grid 1 Accent 5" w:uiPriority="67"/>
-    <w:lsdException w:name="Medium Grid 2 Accent 5" w:uiPriority="68"/>
-    <w:lsdException w:name="Medium Grid 3 Accent 5" w:uiPriority="69"/>
-    <w:lsdException w:name="Dark List Accent 5" w:uiPriority="70"/>
-    <w:lsdException w:name="Colorful Shading Accent 5" w:uiPriority="71"/>
-    <w:lsdException w:name="Colorful List Accent 5" w:uiPriority="72"/>
-    <w:lsdException w:name="Colorful Grid Accent 5" w:uiPriority="73"/>
-    <w:lsdException w:name="Light Shading Accent 6" w:uiPriority="60"/>
-    <w:lsdException w:name="Light List Accent 6" w:uiPriority="61"/>
-    <w:lsdException w:name="Light Grid Accent 6" w:uiPriority="62"/>
-    <w:lsdException w:name="Medium Shading 1 Accent 6" w:uiPriority="63"/>
-    <w:lsdException w:name="Medium Shading 2 Accent 6" w:uiPriority="64"/>
-    <w:lsdException w:name="Medium List 1 Accent 6" w:uiPriority="65"/>
-    <w:lsdException w:name="Medium List 2 Accent 6" w:uiPriority="66"/>
-    <w:lsdException w:name="Medium Grid 1 Accent 6" w:uiPriority="67"/>
-    <w:lsdException w:name="Medium Grid 2 Accent 6" w:uiPriority="68"/>
-    <w:lsdException w:name="Medium Grid 3 Accent 6" w:uiPriority="69"/>
-    <w:lsdException w:name="Dark List Accent 6" w:uiPriority="70"/>
-    <w:lsdException w:name="Colorful Shading Accent 6" w:uiPriority="71"/>
-    <w:lsdException w:name="Colorful List Accent 6" w:uiPriority="72"/>
-    <w:lsdException w:name="Colorful Grid Accent 6" w:uiPriority="73"/>
-    <w:lsdException w:name="Subtle Emphasis" w:uiPriority="19" w:qFormat="1"/>
-    <w:lsdException w:name="Intense Emphasis" w:uiPriority="21" w:qFormat="1"/>
-    <w:lsdException w:name="Subtle Reference" w:uiPriority="31" w:qFormat="1"/>
-    <w:lsdException w:name="Intense Reference" w:uiPriority="32" w:qFormat="1"/>
-    <w:lsdException w:name="Book Title" w:uiPriority="33" w:qFormat="1"/>
-    <w:lsdException w:name="Bibliography" w:semiHidden="1" w:uiPriority="37" w:unhideWhenUsed="1"/>
-    <w:lsdException w:name="TOC Heading" w:semiHidden="1" w:uiPriority="39" w:unhideWhenUsed="1" w:qFormat="1"/>
-    <w:lsdException w:name="Plain Table 1" w:uiPriority="41"/>
-    <w:lsdException w:name="Plain Table 2" w:uiPriority="42"/>
-    <w:lsdException w:name="Plain Table 3" w:uiPriority="43"/>
-    <w:lsdException w:name="Plain Table 4" w:uiPriority="44"/>
-    <w:lsdException w:name="Plain Table 5" w:uiPriority="45"/>
-    <w:lsdException w:name="Grid Table Light" w:uiPriority="40"/>
-    <w:lsdException w:name="Grid Table 1 Light" w:uiPriority="46"/>
-    <w:lsdException w:name="Grid Table 2" w:uiPriority="47"/>
-    <w:lsdException w:name="Grid Table 3" w:uiPriority="48"/>
-    <w:lsdException w:name="Grid Table 4" w:uiPriority="49"/>
-    <w:lsdException w:name="Grid Table 5 Dark" w:uiPriority="50"/>
-    <w:lsdException w:name="Grid Table 6 Colorful" w:uiPriority="51"/>
-    <w:lsdException w:name="Grid Table 7 Colorful" w:uiPriority="52"/>
-    <w:lsdException w:name="Grid Table 1 Light Accent 1" w:uiPriority="46"/>
-    <w:lsdException w:name="Grid Table 2 Accent 1" w:uiPriority="47"/>
-    <w:lsdException w:name="Grid Table 3 Accent 1" w:uiPriority="48"/>
-    <w:lsdException w:name="Grid Table 4 Accent 1" w:uiPriority="49"/>
-    <w:lsdException w:name="Grid Table 5 Dark Accent 1" w:uiPriority="50"/>
-    <w:lsdException w:name="Grid Table 6 Colorful Accent 1" w:uiPriority="51"/>
-    <w:lsdException w:name="Grid Table 7 Colorful Accent 1" w:uiPriority="52"/>
-    <w:lsdException w:name="Grid Table 1 Light Accent 2" w:uiPriority="46"/>
-    <w:lsdException w:name="Grid Table 2 Accent 2" w:uiPriority="47"/>
-    <w:lsdException w:name="Grid Table 3 Accent 2" w:uiPriority="48"/>
-    <w:lsdException w:name="Grid Table 4 Accent 2" w:uiPriority="49"/>
-    <w:lsdException w:name="Grid Table 5 Dark Accent 2" w:uiPriority="50"/>
-    <w:lsdException w:name="Grid Table 6 Colorful Accent 2" w:uiPriority="51"/>
-    <w:lsdException w:name="Grid Table 7 Colorful Accent 2" w:uiPriority="52"/>
-    <w:lsdException w:name="Grid Table 1 Light Accent 3" w:uiPriority="46"/>
-    <w:lsdException w:name="Grid Table 2 Accent 3" w:uiPriority="47"/>
-    <w:lsdException w:name="Grid Table 3 Accent 3" w:uiPriority="48"/>
-    <w:lsdException w:name="Grid Table 4 Accent 3" w:uiPriority="49"/>
-    <w:lsdException w:name="Grid Table 5 Dark Accent 3" w:uiPriority="50"/>
-    <w:lsdException w:name="Grid Table 6 Colorful Accent 3" w:uiPriority="51"/>
-    <w:lsdException w:name="Grid Table 7 Colorful Accent 3" w:uiPriority="52"/>
-    <w:lsdException w:name="Grid Table 1 Light Accent 4" w:uiPriority="46"/>
-    <w:lsdException w:name="Grid Table 2 Accent 4" w:uiPriority="47"/>
-    <w:lsdException w:name="Grid Table 3 Accent 4" w:uiPriority="48"/>
-    <w:lsdException w:name="Grid Table 4 Accent 4" w:uiPriority="49"/>
-    <w:lsdException w:name="Grid Table 5 Dark Accent 4" w:uiPriority="50"/>
-    <w:lsdException w:name="Grid Table 6 Colorful Accent 4" w:uiPriority="51"/>
-    <w:lsdException w:name="Grid Table 7 Colorful Accent 4" w:uiPriority="52"/>
-    <w:lsdException w:name="Grid Table 1 Light Accent 5" w:uiPriority="46"/>
-    <w:lsdException w:name="Grid Table 2 Accent 5" w:uiPriority="47"/>
-    <w:lsdException w:name="Grid Table 3 Accent 5" w:uiPriority="48"/>
-    <w:lsdException w:name="Grid Table 4 Accent 5" w:uiPriority="49"/>
-    <w:lsdException w:name="Grid Table 5 Dark Accent 5" w:uiPriority="50"/>
-    <w:lsdException w:name="Grid Table 6 Colorful Accent 5" w:uiPriority="51"/>
-    <w:lsdException w:name="Grid Table 7 Colorful Accent 5" w:uiPriority="52"/>
-    <w:lsdException w:name="Grid Table 1 Light Accent 6" w:uiPriority="46"/>
-    <w:lsdException w:name="Grid Table 2 Accent 6" w:uiPriority="47"/>
-    <w:lsdException w:name="Grid Table 3 Accent 6" w:uiPriority="48"/>
-    <w:lsdException w:name="Grid Table 4 Accent 6" w:uiPriority="49"/>
-    <w:lsdException w:name="Grid Table 5 Dark Accent 6" w:uiPriority="50"/>
-    <w:lsdException w:name="Grid Table 6 Colorful Accent 6" w:uiPriority="51"/>
-    <w:lsdException w:name="Grid Table 7 Colorful Accent 6" w:uiPriority="52"/>
-    <w:lsdException w:name="List Table 1 Light" w:uiPriority="46"/>
-    <w:lsdException w:name="List Table 2" w:uiPriority="47"/>
-    <w:lsdException w:name="List Table 3" w:uiPriority="48"/>
-    <w:lsdException w:name="List Table 4" w:uiPriority="49"/>
-    <w:lsdException w:name="List Table 5 Dark" w:uiPriority="50"/>
-    <w:lsdException w:name="List Table 6 Colorful" w:uiPriority="51"/>
-    <w:lsdException w:name="List Table 7 Colorful" w:uiPriority="52"/>
-    <w:lsdException w:name="List Table 1 Light Accent 1" w:uiPriority="46"/>
-    <w:lsdException w:name="List Table 2 Accent 1" w:uiPriority="47"/>
-    <w:lsdException w:name="List Table 3 Accent 1" w:uiPriority="48"/>
-    <w:lsdException w:name="List Table 4 Accent 1" w:uiPriority="49"/>
-    <w:lsdException w:name="List Table 5 Dark Accent 1" w:uiPriority="50"/>
-    <w:lsdException w:name="List Table 6 Colorful Accent 1" w:uiPriority="51"/>
-    <w:lsdException w:name="List Table 7 Colorful Accent 1" w:uiPriority="52"/>
-    <w:lsdException w:name="List Table 1 Light Accent 2" w:uiPriority="46"/>
-    <w:lsdException w:name="List Table 2 Accent 2" w:uiPriority="47"/>
-    <w:lsdException w:name="List Table 3 Accent 2" w:uiPriority="48"/>
-    <w:lsdException w:name="List Table 4 Accent 2" w:uiPriority="49"/>
-    <w:lsdException w:name="List Table 5 Dark Accent 2" w:uiPriority="50"/>
-    <w:lsdException w:name="List Table 6 Colorful Accent 2" w:uiPriority="51"/>
-    <w:lsdException w:name="List Table 7 Colorful Accent 2" w:uiPriority="52"/>
-    <w:lsdException w:name="List Table 1 Light Accent 3" w:uiPriority="46"/>
-    <w:lsdException w:name="List Table 2 Accent 3" w:uiPriority="47"/>
-    <w:lsdException w:name="List Table 3 Accent 3" w:uiPriority="48"/>
-    <w:lsdException w:name="List Table 4 Accent 3" w:uiPriority="49"/>
-    <w:lsdException w:name="List Table 5 Dark Accent 3" w:uiPriority="50"/>
-    <w:lsdException w:name="List Table 6 Colorful Accent 3" w:uiPriority="51"/>
-    <w:lsdException w:name="List Table 7 Colorful Accent 3" w:uiPriority="52"/>
-    <w:lsdException w:name="List Table 1 Light Accent 4" w:uiPriority="46"/>
-    <w:lsdException w:name="List Table 2 Accent 4" w:uiPriority="47"/>
-    <w:lsdException w:name="List Table 3 Accent 4" w:uiPriority="48"/>
-    <w:lsdException w:name="List Table 4 Accent 4" w:uiPriority="49"/>
-    <w:lsdException w:name="List Table 5 Dark Accent 4" w:uiPriority="50"/>
-    <w:lsdException w:name="List Table 6 Colorful Accent 4" w:uiPriority="51"/>
-    <w:lsdException w:name="List Table 7 Colorful Accent 4" w:uiPriority="52"/>
-    <w:lsdException w:name="List Table 1 Light Accent 5" w:uiPriority="46"/>
-    <w:lsdException w:name="List Table 2 Accent 5" w:uiPriority="47"/>
-    <w:lsdException w:name="List Table 3 Accent 5" w:uiPriority="48"/>
-    <w:lsdException w:name="List Table 4 Accent 5" w:uiPriority="49"/>
-    <w:lsdException w:name="List Table 5 Dark Accent 5" w:uiPriority="50"/>
-    <w:lsdException w:name="List Table 6 Colorful Accent 5" w:uiPriority="51"/>
-    <w:lsdException w:name="List Table 7 Colorful Accent 5" w:uiPriority="52"/>
-    <w:lsdException w:name="List Table 1 Light Accent 6" w:uiPriority="46"/>
-    <w:lsdException w:name="List Table 2 Accent 6" w:uiPriority="47"/>
-    <w:lsdException w:name="List Table 3 Accent 6" w:uiPriority="48"/>
-    <w:lsdException w:name="List Table 4 Accent 6" w:uiPriority="49"/>
-    <w:lsdException w:name="List Table 5 Dark Accent 6" w:uiPriority="50"/>
-    <w:lsdException w:name="List Table 6 Colorful Accent 6" w:uiPriority="51"/>
-    <w:lsdException w:name="List Table 7 Colorful Accent 6" w:uiPriority="52"/>
-  </w:latentStyles>
-  <w:style w:type="paragraph" w:default="1" w:styleId="a">
-    <w:name w:val="Normal"/>
-    <w:qFormat/>
-    <w:pPr>
-      <w:bidi/>
-    </w:pPr>
-  </w:style>
-  <w:style w:type="character" w:default="1" w:styleId="a0">
-    <w:name w:val="Default Paragraph Font"/>
-    <w:uiPriority w:val="1"/>
-    <w:semiHidden/>
-    <w:unhideWhenUsed/>
-  </w:style>
-  <w:style w:type="table" w:default="1" w:styleId="a1">
-    <w:name w:val="Normal Table"/>
-    <w:uiPriority w:val="99"/>
-    <w:semiHidden/>
-    <w:unhideWhenUsed/>
-    <w:tblPr>
-      <w:tblInd w:w="0" w:type="dxa"/>
-      <w:tblCellMar>
-        <w:top w:w="0" w:type="dxa"/>
-        <w:left w:w="108" w:type="dxa"/>
-        <w:bottom w:w="0" w:type="dxa"/>
-        <w:right w:w="108" w:type="dxa"/>
-      </w:tblCellMar>
-    </w:tblPr>
-  </w:style>
-  <w:style w:type="numbering" w:default="1" w:styleId="a2">
-    <w:name w:val="No List"/>
-    <w:uiPriority w:val="99"/>
-    <w:semiHidden/>
-    <w:unhideWhenUsed/>
-  </w:style>
-  <w:style w:type="character" w:styleId="a3">
-    <w:name w:val="Placeholder Text"/>
-    <w:basedOn w:val="a0"/>
-    <w:uiPriority w:val="99"/>
-    <w:semiHidden/>
-    <w:rsid w:val="00D91837"/>
-    <w:rPr>
-      <w:color w:val="808080"/>
-    </w:rPr>
-  </w:style>
-</w:styles>
-</file>
-
-<file path=word/glossary/webSettings.xml><?xml version="1.0" encoding="utf-8"?>
-<w:webSettings xmlns:mc="http://schemas.openxmlformats.org/markup-compatibility/2006" xmlns:r="http://schemas.openxmlformats.org/officeDocument/2006/relationships" xmlns:w="http://schemas.openxmlformats.org/wordprocessingml/2006/main" xmlns:w14="http://schemas.microsoft.com/office/word/2010/wordml" xmlns:w15="http://schemas.microsoft.com/office/word/2012/wordml" xmlns:w16se="http://schemas.microsoft.com/office/word/2015/wordml/symex" mc:Ignorable="w14 w15 w16se">
-  <w:optimizeForBrowser/>
-  <w:allowPNG/>
-</w:webSettings>
-</file>
-
 <file path=word/theme/theme1.xml><?xml version="1.0" encoding="utf-8"?>
 <a:theme xmlns:a="http://schemas.openxmlformats.org/drawingml/2006/main" name="Office Theme">
   <a:themeElements>
@@ -47404,7 +47519,7 @@
 </file>
 
 <file path=customXml/itemProps1.xml><?xml version="1.0" encoding="utf-8"?>
-<ds:datastoreItem xmlns:ds="http://schemas.openxmlformats.org/officeDocument/2006/customXml" ds:itemID="{5DCFF573-9805-4428-ACDA-E6D3E27FA7F4}">
+<ds:datastoreItem xmlns:ds="http://schemas.openxmlformats.org/officeDocument/2006/customXml" ds:itemID="{2DC682EB-07E7-47D2-A087-E803E52C2C11}">
   <ds:schemaRefs>
     <ds:schemaRef ds:uri="http://schemas.openxmlformats.org/officeDocument/2006/bibliography"/>
   </ds:schemaRefs>

</xml_diff>